<commit_message>
change a document element
</commit_message>
<xml_diff>
--- a/Documentation/Audit-de-code-qualite-performances.docx
+++ b/Documentation/Audit-de-code-qualite-performances.docx
@@ -172,164 +172,169 @@
       <style:paragraph-properties fo:text-align="start" style:justify-single-word="false" fo:background-color="#ffffff">
         <style:background-image/>
       </style:paragraph-properties>
-      <style:text-properties fo:font-style="italic" fo:font-weight="normal" fo:background-color="#ffffff" style:font-style-asian="italic" style:font-weight-asian="normal" style:font-style-complex="italic" style:font-weight-complex="normal"/>
+      <style:text-properties fo:font-style="italic" fo:font-weight="normal" fo:background-color="#00cc33" style:font-style-asian="italic" style:font-weight-asian="normal" style:font-style-complex="italic" style:font-weight-complex="normal"/>
     </style:style>
     <style:style style:name="P30" style:family="paragraph" style:parent-style-name="Standard">
-      <style:paragraph-properties fo:text-align="start" style:justify-single-word="false" fo:background-color="#ffffff">
-        <style:background-image/>
-      </style:paragraph-properties>
-      <style:text-properties fo:font-style="italic" fo:font-weight="normal" fo:background-color="#00cc33" style:font-style-asian="italic" style:font-weight-asian="normal" style:font-style-complex="italic" style:font-weight-complex="normal"/>
+      <style:paragraph-properties fo:background-color="#ffffff">
+        <style:background-image/>
+      </style:paragraph-properties>
+      <style:text-properties fo:background-color="#009999"/>
     </style:style>
     <style:style style:name="P31" style:family="paragraph" style:parent-style-name="Standard">
-      <style:paragraph-properties fo:background-color="#ffffff">
-        <style:background-image/>
-      </style:paragraph-properties>
-      <style:text-properties fo:background-color="#009999"/>
+      <style:paragraph-properties fo:text-align="center" style:justify-single-word="false" fo:background-color="#ffffff">
+        <style:background-image/>
+      </style:paragraph-properties>
+      <style:text-properties fo:font-style="normal" fo:font-weight="bold" style:font-style-asian="normal" style:font-weight-asian="bold" style:font-style-complex="normal" style:font-weight-complex="bold"/>
     </style:style>
     <style:style style:name="P32" style:family="paragraph" style:parent-style-name="Standard">
+      <style:paragraph-properties fo:text-align="start" style:justify-single-word="false" fo:background-color="#ffffff">
+        <style:background-image/>
+      </style:paragraph-properties>
+      <style:text-properties fo:font-style="normal" fo:font-weight="bold" fo:background-color="#009999" style:font-style-asian="normal" style:font-weight-asian="bold" style:font-style-complex="normal" style:font-weight-complex="bold"/>
+    </style:style>
+    <style:style style:name="P33" style:family="paragraph" style:parent-style-name="Standard">
       <style:paragraph-properties fo:text-align="center" style:justify-single-word="false" fo:background-color="#ffffff">
         <style:background-image/>
       </style:paragraph-properties>
-      <style:text-properties fo:font-style="normal" fo:font-weight="bold" style:font-style-asian="normal" style:font-weight-asian="bold" style:font-style-complex="normal" style:font-weight-complex="bold"/>
-    </style:style>
-    <style:style style:name="P33" style:family="paragraph" style:parent-style-name="Standard">
-      <style:paragraph-properties fo:text-align="start" style:justify-single-word="false" fo:background-color="#ffffff">
-        <style:background-image/>
-      </style:paragraph-properties>
       <style:text-properties fo:font-style="normal" fo:font-weight="bold" fo:background-color="#009999" style:font-style-asian="normal" style:font-weight-asian="bold" style:font-style-complex="normal" style:font-weight-complex="bold"/>
     </style:style>
     <style:style style:name="P34" style:family="paragraph" style:parent-style-name="Standard">
+      <style:paragraph-properties fo:text-align="start" style:justify-single-word="false" fo:background-color="#ffffff">
+        <style:background-image/>
+      </style:paragraph-properties>
+      <style:text-properties fo:font-style="normal" fo:font-weight="bold"/>
+    </style:style>
+    <style:style style:name="P35" style:family="paragraph" style:parent-style-name="Standard">
       <style:paragraph-properties fo:text-align="center" style:justify-single-word="false" fo:background-color="#ffffff">
         <style:background-image/>
       </style:paragraph-properties>
-      <style:text-properties fo:font-style="normal" fo:font-weight="bold" fo:background-color="#009999" style:font-style-asian="normal" style:font-weight-asian="bold" style:font-style-complex="normal" style:font-weight-complex="bold"/>
-    </style:style>
-    <style:style style:name="P35" style:family="paragraph" style:parent-style-name="Standard">
-      <style:paragraph-properties fo:text-align="start" style:justify-single-word="false" fo:background-color="#ffffff">
-        <style:background-image/>
-      </style:paragraph-properties>
-      <style:text-properties fo:font-style="normal" fo:font-weight="bold"/>
+      <style:text-properties fo:font-style="normal" fo:font-weight="bold" fo:background-color="#ffffff" style:font-style-asian="normal" style:font-weight-asian="bold" style:font-style-complex="normal" style:font-weight-complex="bold"/>
     </style:style>
     <style:style style:name="P36" style:family="paragraph" style:parent-style-name="Standard">
+      <style:paragraph-properties fo:text-align="start" style:justify-single-word="false" fo:background-color="#ffffff">
+        <style:background-image/>
+      </style:paragraph-properties>
+      <style:text-properties fo:font-style="normal" fo:font-weight="bold" fo:background-color="#ffffff" style:font-style-asian="normal" style:font-weight-asian="bold" style:font-style-complex="normal" style:font-weight-complex="bold"/>
+    </style:style>
+    <style:style style:name="P37" style:family="paragraph" style:parent-style-name="Standard">
+      <style:paragraph-properties fo:text-align="start" style:justify-single-word="false" fo:background-color="#ffffff">
+        <style:background-image/>
+      </style:paragraph-properties>
+      <style:text-properties fo:font-style="normal" fo:font-weight="normal" fo:background-color="#009999" style:font-style-asian="normal" style:font-weight-asian="normal" style:font-style-complex="normal" style:font-weight-complex="normal"/>
+    </style:style>
+    <style:style style:name="P38" style:family="paragraph" style:parent-style-name="Standard">
+      <style:paragraph-properties fo:text-align="start" style:justify-single-word="false" fo:background-color="#ffffff">
+        <style:background-image/>
+      </style:paragraph-properties>
+    </style:style>
+    <style:style style:name="P39" style:family="paragraph" style:parent-style-name="Standard">
       <style:paragraph-properties fo:text-align="center" style:justify-single-word="false" fo:background-color="#ffffff">
         <style:background-image/>
       </style:paragraph-properties>
-      <style:text-properties fo:font-style="normal" fo:font-weight="bold" fo:background-color="#ffffff" style:font-style-asian="normal" style:font-weight-asian="bold" style:font-style-complex="normal" style:font-weight-complex="bold"/>
-    </style:style>
-    <style:style style:name="P37" style:family="paragraph" style:parent-style-name="Standard">
-      <style:paragraph-properties fo:text-align="start" style:justify-single-word="false" fo:background-color="#ffffff">
-        <style:background-image/>
-      </style:paragraph-properties>
-      <style:text-properties fo:font-style="normal" fo:font-weight="bold" fo:background-color="#ffffff" style:font-style-asian="normal" style:font-weight-asian="bold" style:font-style-complex="normal" style:font-weight-complex="bold"/>
-    </style:style>
-    <style:style style:name="P38" style:family="paragraph" style:parent-style-name="Standard">
-      <style:paragraph-properties fo:text-align="start" style:justify-single-word="false" fo:background-color="#ffffff">
-        <style:background-image/>
-      </style:paragraph-properties>
-      <style:text-properties fo:font-style="normal" fo:font-weight="normal" fo:background-color="#009999" style:font-style-asian="normal" style:font-weight-asian="normal" style:font-style-complex="normal" style:font-weight-complex="normal"/>
-    </style:style>
-    <style:style style:name="P39" style:family="paragraph" style:parent-style-name="Standard">
-      <style:paragraph-properties fo:text-align="start" style:justify-single-word="false" fo:background-color="#ffffff">
-        <style:background-image/>
-      </style:paragraph-properties>
     </style:style>
     <style:style style:name="P40" style:family="paragraph" style:parent-style-name="Standard">
-      <style:paragraph-properties fo:text-align="center" style:justify-single-word="false" fo:background-color="#ffffff">
-        <style:background-image/>
-      </style:paragraph-properties>
+      <style:paragraph-properties fo:text-align="start" style:justify-single-word="false" fo:background-color="#ffffff">
+        <style:background-image/>
+      </style:paragraph-properties>
+      <style:text-properties fo:font-variant="normal" fo:text-transform="none" fo:color="#292929" style:font-name="Helvetica" fo:font-size="13.5pt" fo:letter-spacing="normal" fo:font-style="normal" fo:font-weight="bold" fo:background-color="#ffffff" style:font-style-asian="normal" style:font-weight-asian="bold" style:font-style-complex="normal" style:font-weight-complex="bold"/>
     </style:style>
     <style:style style:name="P41" style:family="paragraph" style:parent-style-name="Standard">
       <style:paragraph-properties fo:text-align="start" style:justify-single-word="false" fo:background-color="#ffffff">
         <style:background-image/>
       </style:paragraph-properties>
-      <style:text-properties fo:font-variant="normal" fo:text-transform="none" fo:color="#292929" style:font-name="Helvetica" fo:font-size="13.5pt" fo:letter-spacing="normal" fo:font-style="normal" fo:font-weight="bold" fo:background-color="#ffffff" style:font-style-asian="normal" style:font-weight-asian="bold" style:font-style-complex="normal" style:font-weight-complex="bold"/>
+      <style:text-properties fo:font-variant="normal" fo:text-transform="none" fo:color="#292929" style:font-name="Helvetica" fo:font-size="13.5pt" fo:letter-spacing="normal" fo:font-style="normal" fo:font-weight="bold" fo:background-color="#ffffff" style:font-size-asian="13.5pt" style:font-style-asian="normal" style:font-weight-asian="bold" style:font-size-complex="13.5pt" style:font-style-complex="normal" style:font-weight-complex="bold"/>
     </style:style>
     <style:style style:name="P42" style:family="paragraph" style:parent-style-name="Standard">
       <style:paragraph-properties fo:text-align="start" style:justify-single-word="false" fo:background-color="#ffffff">
         <style:background-image/>
       </style:paragraph-properties>
-      <style:text-properties fo:font-variant="normal" fo:text-transform="none" fo:color="#292929" style:font-name="Helvetica" fo:font-size="13.5pt" fo:letter-spacing="normal" fo:font-style="normal" fo:font-weight="bold" fo:background-color="#ffffff" style:font-size-asian="13.5pt" style:font-style-asian="normal" style:font-weight-asian="bold" style:font-size-complex="13.5pt" style:font-style-complex="normal" style:font-weight-complex="bold"/>
+      <style:text-properties fo:font-variant="normal" fo:text-transform="none" fo:color="#292929" style:font-name="Helvetica" fo:font-size="13.5pt" fo:letter-spacing="normal" fo:font-style="normal" fo:font-weight="bold" fo:background-color="#ffffff" style:font-size-asian="11pt" style:font-style-asian="normal" style:font-weight-asian="bold" style:font-size-complex="11pt" style:font-style-complex="normal" style:font-weight-complex="bold"/>
     </style:style>
     <style:style style:name="P43" style:family="paragraph" style:parent-style-name="Standard">
       <style:paragraph-properties fo:text-align="start" style:justify-single-word="false" fo:background-color="#ffffff">
         <style:background-image/>
       </style:paragraph-properties>
-      <style:text-properties fo:font-variant="normal" fo:text-transform="none" fo:color="#292929" style:font-name="Helvetica" fo:font-size="13.5pt" fo:letter-spacing="normal" fo:font-style="normal" fo:font-weight="bold" fo:background-color="#ffffff" style:font-size-asian="11pt" style:font-style-asian="normal" style:font-weight-asian="bold" style:font-size-complex="11pt" style:font-style-complex="normal" style:font-weight-complex="bold"/>
+      <style:text-properties fo:font-variant="normal" fo:text-transform="none" fo:color="#292929" style:font-name="Helvetica" fo:font-size="13.5pt" fo:letter-spacing="normal" fo:font-style="italic" fo:font-weight="normal" fo:background-color="#00cc33" style:font-style-asian="italic" style:font-weight-asian="normal" style:font-style-complex="italic" style:font-weight-complex="normal"/>
     </style:style>
     <style:style style:name="P44" style:family="paragraph" style:parent-style-name="Standard">
       <style:paragraph-properties fo:text-align="start" style:justify-single-word="false" fo:background-color="#ffffff">
         <style:background-image/>
       </style:paragraph-properties>
-      <style:text-properties fo:font-variant="normal" fo:text-transform="none" fo:color="#292929" style:font-name="Helvetica" fo:font-size="13.5pt" fo:letter-spacing="normal" fo:font-style="italic" fo:font-weight="normal" fo:background-color="#00cc33" style:font-style-asian="italic" style:font-weight-asian="normal" style:font-style-complex="italic" style:font-weight-complex="normal"/>
+      <style:text-properties fo:font-variant="normal" fo:text-transform="none" fo:color="#292929" style:font-name="Helvetica" fo:font-size="13.5pt" fo:letter-spacing="normal" fo:font-style="italic" fo:font-weight="normal" fo:background-color="#ffffff" style:font-style-asian="italic" style:font-weight-asian="normal" style:font-style-complex="italic" style:font-weight-complex="normal"/>
     </style:style>
     <style:style style:name="P45" style:family="paragraph" style:parent-style-name="Standard">
       <style:paragraph-properties fo:text-align="start" style:justify-single-word="false" fo:background-color="#ffffff">
         <style:background-image/>
       </style:paragraph-properties>
-      <style:text-properties fo:font-variant="normal" fo:text-transform="none" fo:color="#292929" style:font-name="Helvetica" fo:font-size="13.5pt" fo:letter-spacing="normal" fo:font-style="italic" fo:font-weight="normal" fo:background-color="#ffffff" style:font-style-asian="italic" style:font-weight-asian="normal" style:font-style-complex="italic" style:font-weight-complex="normal"/>
+      <style:text-properties fo:font-variant="normal" fo:text-transform="none" fo:color="#292929" style:font-name="Helvetica" fo:font-size="13.5pt" fo:letter-spacing="normal" fo:font-style="italic" fo:font-weight="bold" fo:background-color="#ffffff" style:font-style-asian="italic" style:font-weight-asian="bold" style:font-style-complex="italic" style:font-weight-complex="bold"/>
     </style:style>
     <style:style style:name="P46" style:family="paragraph" style:parent-style-name="Standard">
       <style:paragraph-properties fo:text-align="start" style:justify-single-word="false" fo:background-color="#ffffff">
         <style:background-image/>
       </style:paragraph-properties>
-      <style:text-properties fo:font-variant="normal" fo:text-transform="none" fo:color="#292929" style:font-name="Helvetica" fo:font-size="13.5pt" fo:letter-spacing="normal" fo:font-style="italic" fo:font-weight="bold" fo:background-color="#ffffff" style:font-style-asian="italic" style:font-weight-asian="bold" style:font-style-complex="italic" style:font-weight-complex="bold"/>
+      <style:text-properties fo:font-variant="normal" fo:text-transform="none" fo:color="#292929" style:font-name="Helvetica" fo:font-size="11pt" fo:letter-spacing="normal" fo:font-style="italic" fo:font-weight="normal" fo:background-color="#00cc33" style:font-size-asian="11pt" style:font-style-asian="italic" style:font-weight-asian="normal" style:font-size-complex="11pt" style:font-style-complex="italic" style:font-weight-complex="normal"/>
     </style:style>
     <style:style style:name="P47" style:family="paragraph" style:parent-style-name="Standard">
       <style:paragraph-properties fo:text-align="start" style:justify-single-word="false" fo:background-color="#ffffff">
         <style:background-image/>
       </style:paragraph-properties>
-      <style:text-properties fo:font-variant="normal" fo:text-transform="none" fo:color="#292929" style:font-name="Helvetica" fo:font-size="11pt" fo:letter-spacing="normal" fo:font-style="italic" fo:font-weight="normal" fo:background-color="#00cc33" style:font-size-asian="11pt" style:font-style-asian="italic" style:font-weight-asian="normal" style:font-size-complex="11pt" style:font-style-complex="italic" style:font-weight-complex="normal"/>
+      <style:text-properties fo:font-variant="normal" fo:text-transform="none" fo:color="#ffffff" style:font-name="Helvetica" fo:font-size="8.25pt" fo:letter-spacing="normal" fo:font-style="normal" fo:font-weight="bold" fo:background-color="#9f9f9f" style:font-size-asian="13.5pt" style:font-style-asian="normal" style:font-weight-asian="bold" style:font-size-complex="13.5pt" style:font-style-complex="normal" style:font-weight-complex="bold"/>
     </style:style>
     <style:style style:name="P48" style:family="paragraph" style:parent-style-name="Standard">
       <style:paragraph-properties fo:text-align="start" style:justify-single-word="false" fo:background-color="#ffffff">
         <style:background-image/>
       </style:paragraph-properties>
-      <style:text-properties fo:font-variant="normal" fo:text-transform="none" fo:color="#ffffff" style:font-name="Helvetica" fo:font-size="8.25pt" fo:letter-spacing="normal" fo:font-style="normal" fo:font-weight="bold" fo:background-color="#9f9f9f" style:font-size-asian="13.5pt" style:font-style-asian="normal" style:font-weight-asian="bold" style:font-size-complex="13.5pt" style:font-style-complex="normal" style:font-weight-complex="bold"/>
+      <style:text-properties fo:font-variant="normal" fo:text-transform="none" fo:color="#ffffff" style:font-name="Helvetica" fo:font-size="8.25pt" fo:letter-spacing="normal" fo:font-style="normal" fo:font-weight="bold" fo:background-color="#9f9f9f"/>
     </style:style>
     <style:style style:name="P49" style:family="paragraph" style:parent-style-name="Standard">
       <style:paragraph-properties fo:text-align="start" style:justify-single-word="false" fo:background-color="#ffffff">
         <style:background-image/>
       </style:paragraph-properties>
-      <style:text-properties fo:font-variant="normal" fo:text-transform="none" fo:color="#ffffff" style:font-name="Helvetica" fo:font-size="8.25pt" fo:letter-spacing="normal" fo:font-style="normal" fo:font-weight="bold" fo:background-color="#9f9f9f"/>
-    </style:style>
-    <style:style style:name="P50" style:family="paragraph" style:parent-style-name="Standard">
-      <style:paragraph-properties fo:text-align="start" style:justify-single-word="false" fo:background-color="#ffffff">
-        <style:background-image/>
-      </style:paragraph-properties>
       <style:text-properties fo:font-variant="normal" fo:text-transform="none" fo:color="#ffffff" style:font-name="Helvetica" fo:font-size="8.25pt" fo:letter-spacing="normal" fo:font-style="italic" fo:font-weight="bold" fo:background-color="#9f9f9f" style:font-style-asian="italic" style:font-style-complex="italic"/>
+    </style:style>
+    <style:style style:name="P50" style:family="paragraph" style:parent-style-name="Standard" style:list-style-name="L1">
+      <style:paragraph-properties fo:text-align="start" style:justify-single-word="false"/>
+      <style:text-properties fo:font-weight="bold" style:font-weight-asian="bold" style:font-weight-complex="bold"/>
     </style:style>
     <style:style style:name="P51" style:family="paragraph" style:parent-style-name="Standard" style:list-style-name="L1">
       <style:paragraph-properties fo:text-align="start" style:justify-single-word="false"/>
-      <style:text-properties fo:font-weight="bold" style:font-weight-asian="bold" style:font-weight-complex="bold"/>
-    </style:style>
-    <style:style style:name="P52" style:family="paragraph" style:parent-style-name="Standard" style:list-style-name="L1">
+    </style:style>
+    <style:style style:name="P52" style:family="paragraph" style:parent-style-name="Standard" style:list-style-name="L2">
       <style:paragraph-properties fo:text-align="start" style:justify-single-word="false"/>
+      <style:text-properties fo:font-style="normal" fo:font-weight="normal" style:font-style-asian="normal" style:font-weight-asian="normal" style:font-style-complex="normal" style:font-weight-complex="normal"/>
     </style:style>
     <style:style style:name="P53" style:family="paragraph" style:parent-style-name="Standard" style:list-style-name="L2">
       <style:paragraph-properties fo:text-align="start" style:justify-single-word="false"/>
-      <style:text-properties fo:font-style="normal" fo:font-weight="normal" style:font-style-asian="normal" style:font-weight-asian="normal" style:font-style-complex="normal" style:font-weight-complex="normal"/>
-    </style:style>
-    <style:style style:name="P54" style:family="paragraph" style:parent-style-name="Standard" style:list-style-name="L2">
-      <style:paragraph-properties fo:text-align="start" style:justify-single-word="false"/>
       <style:text-properties fo:color="#000000" fo:font-style="normal" fo:font-weight="normal" fo:background-color="#ffffff" style:font-style-asian="normal" style:font-weight-asian="normal" style:font-style-complex="normal" style:font-weight-complex="normal"/>
     </style:style>
-    <style:style style:name="P55" style:family="paragraph" style:parent-style-name="Standard" style:list-style-name="L3">
+    <style:style style:name="P54" style:family="paragraph" style:parent-style-name="Standard" style:list-style-name="L3">
       <style:paragraph-properties fo:text-align="start" style:justify-single-word="false"/>
       <style:text-properties fo:font-weight="normal" style:font-weight-asian="normal" style:font-weight-complex="normal"/>
     </style:style>
+    <style:style style:name="P55" style:family="paragraph" style:parent-style-name="Standard">
+      <style:paragraph-properties fo:text-align="start" style:justify-single-word="false" fo:background-color="#ffffff">
+        <style:background-image/>
+      </style:paragraph-properties>
+    </style:style>
     <style:style style:name="P56" style:family="paragraph" style:parent-style-name="Standard">
-      <style:paragraph-properties fo:text-align="center" style:justify-single-word="false" fo:background-color="#ffffff">
-        <style:background-image/>
-      </style:paragraph-properties>
-      <style:text-properties fo:font-style="normal" fo:font-weight="bold" style:font-style-asian="normal" style:font-weight-asian="bold" style:font-style-complex="normal" style:font-weight-complex="bold"/>
+      <style:paragraph-properties fo:text-align="start" style:justify-single-word="false" fo:background-color="#ffffff">
+        <style:background-image/>
+      </style:paragraph-properties>
+      <style:text-properties fo:font-style="italic" fo:background-color="#ffffff" style:font-style-asian="italic" style:font-style-complex="italic"/>
     </style:style>
     <style:style style:name="P57" style:family="paragraph" style:parent-style-name="Standard">
       <style:paragraph-properties fo:text-align="start" style:justify-single-word="false" fo:background-color="#ffffff">
         <style:background-image/>
       </style:paragraph-properties>
-      <style:text-properties fo:font-variant="normal" fo:text-transform="none" fo:color="#292929" style:font-name="Helvetica" fo:font-size="13.5pt" fo:letter-spacing="normal" fo:font-style="normal" fo:font-weight="bold" fo:background-color="#ffffff" style:font-style-asian="normal" style:font-weight-asian="bold" style:font-style-complex="normal" style:font-weight-complex="bold"/>
-    </style:style>
-    <style:style style:name="P58" style:family="paragraph">
+      <style:text-properties fo:font-variant="normal" fo:text-transform="none" fo:color="#292929" style:font-name="Helvetica" fo:font-size="13.5pt" fo:letter-spacing="normal" fo:font-style="normal" fo:font-weight="bold" fo:background-color="#ffffff" style:font-size-asian="13.5pt" style:font-style-asian="normal" style:font-weight-asian="bold" style:font-size-complex="13.5pt" style:font-style-complex="normal" style:font-weight-complex="bold"/>
+    </style:style>
+    <style:style style:name="P58" style:family="paragraph" style:parent-style-name="Standard">
+      <style:paragraph-properties fo:text-align="start" style:justify-single-word="false" fo:background-color="#ffffff">
+        <style:background-image/>
+      </style:paragraph-properties>
+      <style:text-properties fo:font-style="normal" fo:font-weight="bold" fo:background-color="#009999" style:font-style-asian="normal" style:font-weight-asian="bold" style:font-style-complex="normal" style:font-weight-complex="bold"/>
+    </style:style>
+    <style:style style:name="P59" style:family="paragraph">
       <style:paragraph-properties fo:text-align="center"/>
     </style:style>
     <style:style style:name="T1" style:family="text">
@@ -351,108 +356,114 @@
       <style:text-properties fo:font-variant="normal" fo:text-transform="none" fo:color="#292929" style:font-name="Helvetica" fo:font-size="13.5pt" fo:letter-spacing="normal" fo:font-style="italic" fo:font-weight="normal" fo:background-color="#ffffff" style:font-size-asian="11pt" style:font-style-asian="italic" style:font-weight-asian="normal" style:font-size-complex="11pt" style:font-style-complex="italic" style:font-weight-complex="normal"/>
     </style:style>
     <style:style style:name="T7" style:family="text">
+      <style:text-properties fo:font-variant="normal" fo:text-transform="none" fo:color="#292929" style:font-name="Helvetica" fo:font-size="13.5pt" fo:letter-spacing="normal" fo:font-style="italic" fo:font-weight="normal" fo:background-color="#00cc33" style:font-style-asian="italic" style:font-weight-asian="normal" style:font-style-complex="italic" style:font-weight-complex="normal"/>
+    </style:style>
+    <style:style style:name="T8" style:family="text">
       <style:text-properties fo:font-variant="normal" fo:text-transform="none" fo:color="#292929" style:font-name="Helvetica" fo:font-size="13.5pt" fo:letter-spacing="normal" fo:font-style="italic" fo:background-color="#ffffff" style:font-style-asian="italic" style:font-style-complex="italic"/>
     </style:style>
-    <style:style style:name="T8" style:family="text">
+    <style:style style:name="T9" style:family="text">
       <style:text-properties fo:font-variant="normal" fo:text-transform="none" fo:color="#292929" style:font-name="Helvetica" fo:font-size="13.5pt" fo:letter-spacing="normal" fo:font-style="normal" fo:font-weight="bold" fo:background-color="#ffffff" style:font-style-asian="normal" style:font-weight-asian="bold" style:font-style-complex="normal" style:font-weight-complex="bold"/>
     </style:style>
-    <style:style style:name="T9" style:family="text">
+    <style:style style:name="T10" style:family="text">
       <style:text-properties fo:font-variant="normal" fo:text-transform="none" fo:color="#292929" style:font-name="Helvetica" fo:font-size="13.5pt" fo:letter-spacing="normal" fo:font-style="normal" fo:font-weight="bold" fo:background-color="#ffffff" style:font-size-asian="11pt" style:font-style-asian="normal" style:font-weight-asian="bold" style:font-size-complex="11pt" style:font-style-complex="normal" style:font-weight-complex="bold"/>
     </style:style>
-    <style:style style:name="T10" style:family="text">
+    <style:style style:name="T11" style:family="text">
       <style:text-properties fo:font-variant="normal" fo:text-transform="none" fo:color="#292929" style:font-name="Helvetica" fo:font-size="13.5pt" fo:letter-spacing="normal" fo:font-style="normal" fo:font-weight="bold" fo:background-color="#ffffff" style:font-size-asian="13.5pt" style:font-style-asian="normal" style:font-weight-asian="bold" style:font-size-complex="13.5pt" style:font-style-complex="normal" style:font-weight-complex="bold"/>
     </style:style>
-    <style:style style:name="T11" style:family="text">
+    <style:style style:name="T12" style:family="text">
+      <style:text-properties fo:font-variant="normal" fo:text-transform="none" fo:color="#292929" style:font-name="Helvetica" fo:font-size="13.5pt" fo:letter-spacing="normal" fo:font-weight="normal" fo:background-color="#ffffff" style:font-weight-asian="normal" style:font-weight-complex="normal"/>
+    </style:style>
+    <style:style style:name="T13" style:family="text">
       <style:text-properties fo:font-variant="normal" fo:text-transform="none" fo:color="#292929" style:font-name="Helvetica" fo:font-size="10.5pt" fo:letter-spacing="normal" fo:font-style="normal" fo:font-weight="bold" fo:background-color="#00cc33" style:font-style-asian="italic" style:font-weight-asian="normal" style:font-style-complex="italic" style:font-weight-complex="normal"/>
     </style:style>
-    <style:style style:name="T12" style:family="text">
+    <style:style style:name="T14" style:family="text">
       <style:text-properties fo:font-variant="normal" fo:text-transform="none" fo:color="#292929" style:font-name="Helvetica" fo:font-size="10.5pt" fo:letter-spacing="normal" fo:font-style="normal" fo:font-weight="bold" fo:background-color="#00cc33" style:font-style-asian="italic" style:font-style-complex="italic"/>
     </style:style>
-    <style:style style:name="T13" style:family="text">
+    <style:style style:name="T15" style:family="text">
       <style:text-properties fo:font-variant="normal" fo:text-transform="none" fo:color="#292929" style:font-name="Helvetica" fo:font-size="10.5pt" fo:letter-spacing="normal" fo:font-style="normal" fo:font-weight="normal" fo:background-color="#00cc33" style:font-style-asian="italic" style:font-weight-asian="normal" style:font-style-complex="italic" style:font-weight-complex="normal"/>
     </style:style>
-    <style:style style:name="T14" style:family="text">
+    <style:style style:name="T16" style:family="text">
       <style:text-properties fo:font-variant="normal" fo:text-transform="none" fo:color="#292929" style:font-name="Helvetica" fo:font-size="10.5pt" fo:letter-spacing="normal" fo:font-style="italic" fo:font-weight="bold" fo:background-color="#00cc33" style:font-style-asian="italic" style:font-style-complex="italic"/>
     </style:style>
-    <style:style style:name="T15" style:family="text">
+    <style:style style:name="T17" style:family="text">
       <style:text-properties fo:font-variant="normal" fo:text-transform="none" fo:color="#292929" style:font-name="Helvetica" fo:font-size="11pt" fo:letter-spacing="normal" fo:font-style="normal" fo:font-weight="bold" fo:background-color="#ffffff" style:font-size-asian="11pt" style:font-style-asian="normal" style:font-weight-asian="bold" style:font-size-complex="11pt" style:font-style-complex="normal" style:font-weight-complex="bold"/>
     </style:style>
-    <style:style style:name="T16" style:family="text">
+    <style:style style:name="T18" style:family="text">
       <style:text-properties fo:font-variant="normal" fo:text-transform="none" fo:color="#292929" style:font-name="Helvetica" fo:font-size="11pt" fo:letter-spacing="normal" fo:font-style="italic" fo:font-weight="normal" fo:background-color="#00cc33" style:font-size-asian="11pt" style:font-style-asian="italic" style:font-weight-asian="normal" style:font-size-complex="11pt" style:font-style-complex="italic" style:font-weight-complex="normal"/>
     </style:style>
-    <style:style style:name="T17" style:family="text">
+    <style:style style:name="T19" style:family="text">
       <style:text-properties fo:font-variant="normal" fo:text-transform="none" fo:color="#292929" style:font-name="Helvetica" fo:font-size="11pt" fo:letter-spacing="normal" fo:font-style="italic" fo:font-weight="normal" fo:background-color="#ffffff" style:font-size-asian="11pt" style:font-style-asian="italic" style:font-weight-asian="normal" style:font-size-complex="11pt" style:font-style-complex="italic" style:font-weight-complex="normal"/>
     </style:style>
-    <style:style style:name="T18" style:family="text">
+    <style:style style:name="T20" style:family="text">
       <style:text-properties fo:font-variant="normal" fo:text-transform="none" fo:color="#292929" fo:letter-spacing="normal" fo:font-style="italic" fo:background-color="#00cc33" style:font-style-asian="italic" style:font-style-complex="italic"/>
     </style:style>
-    <style:style style:name="T19" style:family="text">
+    <style:style style:name="T21" style:family="text">
       <style:text-properties fo:font-variant="normal" fo:text-transform="none" fo:color="#292929" fo:letter-spacing="normal" fo:font-style="italic" fo:font-weight="normal" fo:background-color="#00cc33" style:font-style-asian="italic" style:font-weight-asian="normal" style:font-style-complex="italic" style:font-weight-complex="normal"/>
     </style:style>
-    <style:style style:name="T20" style:family="text">
+    <style:style style:name="T22" style:family="text">
       <style:text-properties fo:font-variant="normal" fo:text-transform="none" fo:color="#333333" style:text-line-through-style="none" style:font-name="Helvetica" fo:font-size="10.5pt" fo:letter-spacing="normal" fo:font-style="normal" style:text-underline-style="none" fo:font-weight="bold" style:text-blinking="false" fo:background-color="#00cc33" style:font-style-asian="italic" style:font-weight-asian="normal" style:font-style-complex="italic" style:font-weight-complex="normal"/>
     </style:style>
-    <style:style style:name="T21" style:family="text">
+    <style:style style:name="T23" style:family="text">
       <style:text-properties fo:font-variant="normal" fo:text-transform="none" fo:color="#333333" style:text-line-through-style="none" style:font-name="Helvetica" fo:font-size="10.5pt" fo:letter-spacing="normal" fo:font-style="normal" style:text-underline-style="none" fo:font-weight="bold" style:text-blinking="false" fo:background-color="#00cc33" style:font-style-asian="italic" style:font-style-complex="italic"/>
     </style:style>
-    <style:style style:name="T22" style:family="text">
+    <style:style style:name="T24" style:family="text">
       <style:text-properties fo:font-variant="normal" fo:text-transform="none" fo:color="#333333" style:text-line-through-style="none" style:font-name="Helvetica" fo:font-size="10.5pt" fo:letter-spacing="normal" fo:font-style="italic" style:text-underline-style="none" fo:font-weight="bold" style:text-blinking="false" fo:background-color="#00cc33" style:font-style-asian="italic" style:font-style-complex="italic"/>
     </style:style>
-    <style:style style:name="T23" style:family="text">
+    <style:style style:name="T25" style:family="text">
       <style:text-properties fo:font-variant="normal" fo:text-transform="none" fo:color="#ffffff" style:font-name="Helvetica" fo:font-size="8.25pt" fo:letter-spacing="normal" fo:font-style="italic" fo:font-weight="bold" fo:background-color="#9f9f9f" style:font-style-asian="italic" style:font-style-complex="italic"/>
     </style:style>
-    <style:style style:name="T24" style:family="text">
+    <style:style style:name="T26" style:family="text">
       <style:text-properties fo:font-variant="normal" fo:text-transform="none" fo:color="#ffffff" style:font-name="Helvetica" fo:font-size="8.25pt" fo:letter-spacing="normal" fo:background-color="#9f9f9f"/>
     </style:style>
-    <style:style style:name="T25" style:family="text">
+    <style:style style:name="T27" style:family="text">
       <style:text-properties fo:font-variant="normal" fo:text-transform="none" fo:color="#ffffff" style:font-name="Helvetica" fo:font-size="8.25pt" fo:letter-spacing="normal" fo:font-style="normal" fo:font-weight="bold" fo:background-color="#9f9f9f" style:font-size-asian="13.5pt" style:font-style-asian="normal" style:font-weight-asian="bold" style:font-size-complex="13.5pt" style:font-style-complex="normal" style:font-weight-complex="bold"/>
     </style:style>
-    <style:style style:name="T26" style:family="text">
+    <style:style style:name="T28" style:family="text">
       <style:text-properties fo:font-variant="normal" fo:text-transform="none" fo:color="#ffffff" style:font-name="Helvetica" fo:font-size="8.25pt" fo:letter-spacing="normal" fo:font-style="normal" fo:font-weight="bold" fo:background-color="#9f9f9f" style:font-size-asian="11pt" style:font-style-asian="normal" style:font-weight-asian="bold" style:font-size-complex="11pt" style:font-style-complex="normal" style:font-weight-complex="bold"/>
     </style:style>
-    <style:style style:name="T27" style:family="text">
+    <style:style style:name="T29" style:family="text">
       <style:text-properties fo:font-variant="normal" fo:text-transform="none" fo:color="#ffffff" style:font-name="Helvetica" fo:font-size="8.25pt" fo:letter-spacing="normal" fo:font-style="normal" fo:font-weight="bold" fo:background-color="#9f9f9f" style:font-style-asian="normal" style:font-weight-asian="bold" style:font-style-complex="normal" style:font-weight-complex="bold"/>
     </style:style>
-    <style:style style:name="T28" style:family="text">
+    <style:style style:name="T30" style:family="text">
       <style:text-properties fo:font-variant="normal" fo:text-transform="none" fo:color="#dd1144" style:font-name="Monaco" fo:font-size="9pt" fo:letter-spacing="normal" fo:font-style="normal" fo:font-weight="normal" fo:background-color="#00cc33" style:font-size-asian="11pt" style:font-style-asian="italic" style:font-weight-asian="normal" style:font-size-complex="11pt" style:font-style-complex="italic" style:font-weight-complex="normal"/>
     </style:style>
-    <style:style style:name="T29" style:family="text">
+    <style:style style:name="T31" style:family="text">
       <style:text-properties fo:color="#000000" fo:font-style="italic" fo:font-weight="bold" style:font-style-asian="italic" style:font-weight-asian="bold" style:font-style-complex="italic" style:font-weight-complex="bold"/>
     </style:style>
-    <style:style style:name="T30" style:family="text">
+    <style:style style:name="T32" style:family="text">
       <style:text-properties fo:color="#000000" fo:font-style="italic" fo:font-weight="bold" fo:background-color="#00cc33" style:font-style-asian="italic" style:font-weight-asian="bold" style:font-style-complex="italic" style:font-weight-complex="bold"/>
     </style:style>
-    <style:style style:name="T31" style:family="text">
+    <style:style style:name="T33" style:family="text">
       <style:text-properties fo:color="#000000" fo:font-style="italic" fo:font-weight="normal" fo:background-color="#ffffff" style:font-style-asian="italic" style:font-weight-asian="normal" style:font-style-complex="italic" style:font-weight-complex="normal"/>
     </style:style>
-    <style:style style:name="T32" style:family="text">
+    <style:style style:name="T34" style:family="text">
       <style:text-properties fo:color="#000000" fo:background-color="#ffffff"/>
     </style:style>
-    <style:style style:name="T33" style:family="text">
+    <style:style style:name="T35" style:family="text">
       <style:text-properties fo:font-style="normal" fo:font-weight="bold" fo:background-color="#ffffff" style:font-style-asian="normal" style:font-weight-asian="bold" style:font-style-complex="normal" style:font-weight-complex="bold"/>
     </style:style>
-    <style:style style:name="T34" style:family="text">
+    <style:style style:name="T36" style:family="text">
       <style:text-properties fo:font-style="normal" fo:font-weight="normal" fo:background-color="#ffffff" style:font-style-asian="normal" style:font-weight-asian="normal" style:font-style-complex="normal" style:font-weight-complex="normal"/>
     </style:style>
-    <style:style style:name="T35" style:family="text">
+    <style:style style:name="T37" style:family="text">
       <style:text-properties fo:background-color="#ffffff"/>
     </style:style>
-    <style:style style:name="T36" style:family="text">
+    <style:style style:name="T38" style:family="text">
       <style:text-properties fo:background-color="#ffffff" style:font-style-asian="normal" style:font-weight-asian="bold" style:font-style-complex="normal" style:font-weight-complex="bold"/>
     </style:style>
-    <style:style style:name="T37" style:family="text">
+    <style:style style:name="T39" style:family="text">
       <style:text-properties fo:font-style="italic" fo:font-weight="normal" fo:background-color="#ffffff" style:font-style-asian="italic" style:font-weight-asian="normal" style:font-style-complex="italic" style:font-weight-complex="normal"/>
     </style:style>
-    <style:style style:name="T38" style:family="text">
+    <style:style style:name="T40" style:family="text">
       <style:text-properties fo:font-style="italic" fo:font-weight="normal" fo:background-color="#00cc33" style:font-style-asian="italic" style:font-weight-asian="normal" style:font-style-complex="italic" style:font-weight-complex="normal"/>
     </style:style>
-    <style:style style:name="T39" style:family="text">
+    <style:style style:name="T41" style:family="text">
       <style:text-properties fo:font-style="italic" fo:background-color="#ffffff" style:font-style-asian="italic" style:font-style-complex="italic"/>
     </style:style>
-    <style:style style:name="T40" style:family="text">
+    <style:style style:name="T42" style:family="text">
       <style:text-properties fo:font-style="italic" fo:background-color="#00cc33" style:font-style-asian="italic" style:font-style-complex="italic"/>
     </style:style>
-    <style:style style:name="T41" style:family="text">
+    <style:style style:name="T43" style:family="text">
       <style:text-properties fo:font-style="italic" fo:font-weight="bold" fo:background-color="#ffffff" style:font-style-asian="italic" style:font-weight-asian="bold" style:font-style-complex="italic" style:font-weight-complex="bold"/>
     </style:style>
     <style:style style:name="fr1" style:family="graphic" style:parent-style-name="Frame">
@@ -678,9 +689,9 @@
       <text:p text:style-name="P15"/>
       <text:p text:style-name="P15"/>
       <text:p text:style-name="P15"/>
-      <text:list xml:id="list274827612335608851" text:style-name="L1">
+      <text:list xml:id="list1024830555560309302" text:style-name="L1">
         <text:list-header>
-          <text:p text:style-name="P51">
+          <text:p text:style-name="P50">
             <text:a xlink:type="simple" xlink:href="#images1|graphic" text:style-name="Internet_20_link" text:visited-style-name="Visited_20_Internet_20_Link">Première analyse</text:a>
           </text:p>
         </text:list-header>
@@ -688,27 +699,27 @@
       <text:p text:style-name="P2">
         <text:a xlink:type="simple" xlink:href="#images2|graphic" text:style-name="Internet_20_link" text:visited-style-name="Visited_20_Internet_20_Link"/>
       </text:p>
-      <text:list xml:id="list39204729" text:continue-numbering="true" text:style-name="L1">
+      <text:list xml:id="list34702781" text:continue-numbering="true" text:style-name="L1">
         <text:list-item>
-          <text:p text:style-name="P52">
+          <text:p text:style-name="P51">
             <text:a xlink:type="simple" xlink:href="#images2|graphic" text:style-name="Internet_20_link" text:visited-style-name="Visited_20_Internet_20_Link">Première violation majeure</text:a>
           </text:p>
-          <text:p text:style-name="P52"/>
+          <text:p text:style-name="P51"/>
         </text:list-item>
         <text:list-item>
-          <text:p text:style-name="P52">
+          <text:p text:style-name="P51">
             <text:a xlink:type="simple" xlink:href="#images3|graphic" text:style-name="Internet_20_link" text:visited-style-name="Visited_20_Internet_20_Link">Deuxième violation majeure</text:a>
           </text:p>
-          <text:p text:style-name="P52"/>
+          <text:p text:style-name="P51"/>
         </text:list-item>
         <text:list-item>
-          <text:p text:style-name="P52">
+          <text:p text:style-name="P51">
             <text:a xlink:type="simple" xlink:href="#images4|graphic" text:style-name="Internet_20_link" text:visited-style-name="Visited_20_Internet_20_Link">Troisième violation majeure</text:a>
           </text:p>
-          <text:p text:style-name="P52"/>
+          <text:p text:style-name="P51"/>
         </text:list-item>
         <text:list-item>
-          <text:p text:style-name="P52">
+          <text:p text:style-name="P51">
             <text:a xlink:type="simple" xlink:href="#images5|graphic" text:style-name="Internet_20_link" text:visited-style-name="Visited_20_Internet_20_Link">Quatrième violation majeure</text:a>
           </text:p>
         </text:list-item>
@@ -723,19 +734,19 @@
         <text:a xlink:type="simple" xlink:href="#images7|graphic" text:style-name="Internet_20_link" text:visited-style-name="Visited_20_Internet_20_Link">Seconde Analyse après correction des erreurs majeures</text:a>
       </text:p>
       <text:p text:style-name="P12"/>
-      <text:list xml:id="list7119846028339884707" text:style-name="L2">
+      <text:list xml:id="list5170614085856742532" text:style-name="L2">
         <text:list-item>
-          <text:p text:style-name="P53">
+          <text:p text:style-name="P52">
             <text:a xlink:type="simple" xlink:href="#images6|graphic" text:style-name="Internet_20_link" text:visited-style-name="Visited_20_Internet_20_Link">
-              <text:span text:style-name="T32">Première nouvelle violation Critique avec une violation majeure associée</text:span>
+              <text:span text:style-name="T34">Première nouvelle violation Critique avec une violation majeure associée</text:span>
             </text:a>
           </text:p>
-          <text:p text:style-name="P54"/>
+          <text:p text:style-name="P53"/>
         </text:list-item>
         <text:list-item>
-          <text:p text:style-name="P53">
+          <text:p text:style-name="P52">
             <text:a xlink:type="simple" xlink:href="#images8|graphic" text:style-name="Internet_20_link" text:visited-style-name="Visited_20_Internet_20_Link">
-              <text:span text:style-name="T32">Deuxième nouvelle violation Critique</text:span>
+              <text:span text:style-name="T34">Deuxième nouvelle violation Critique</text:span>
             </text:a>
           </text:p>
         </text:list-item>
@@ -754,9 +765,9 @@
       <text:p text:style-name="P16">
         <text:tab/>
       </text:p>
-      <text:list xml:id="list9149678220805019629" text:style-name="L3">
+      <text:list xml:id="list2191792580282957504" text:style-name="L3">
         <text:list-item>
-          <text:p text:style-name="P55">
+          <text:p text:style-name="P54">
             <text:a xlink:type="simple" xlink:href="#Cadre2|frame" text:style-name="Internet_20_link" text:visited-style-name="Visited_20_Internet_20_Link">Erreurs mineures et infos</text:a>
           </text:p>
         </text:list-item>
@@ -865,7 +876,7 @@
       <text:p text:style-name="P9"/>
       <text:p text:style-name="P1">
         <text:a xlink:type="simple" xlink:href="http://blog.insight.sensiolabs.com/2014/12/22/making-symfony-bootable-with-dbal-2-5.html" text:style-name="Internet_20_link" text:visited-style-name="Visited_20_Internet_20_Link">
-          <text:span text:style-name="T30">Voir la source ici</text:span>
+          <text:span text:style-name="T32">Voir la source ici</text:span>
         </text:a>
       </text:p>
       <text:p text:style-name="Standard"/>
@@ -952,7 +963,7 @@
         </draw:frame>
       </text:p>
       <text:p text:style-name="P18">
-        <draw:rect text:anchor-type="paragraph" draw:z-index="6" draw:style-name="gr1" draw:text-style-name="P58" svg:width="15.684cm" svg:height="2.334cm" svg:x="0.37cm" svg:y="5.353cm">
+        <draw:rect text:anchor-type="paragraph" draw:z-index="6" draw:style-name="gr1" draw:text-style-name="P59" svg:width="15.684cm" svg:height="2.334cm" svg:x="0.37cm" svg:y="5.353cm">
           <text:p/>
         </draw:rect>
       </text:p>
@@ -997,8 +1008,8 @@
       <text:p text:style-name="P19"/>
       <text:p text:style-name="P19"/>
       <text:p text:style-name="P19"/>
-      <text:p text:style-name="P31">
-        <text:span text:style-name="T29">La clé secrète qui se trouve sur le dépôt github n'en est pas une mais : </text:span>
+      <text:p text:style-name="P30">
+        <text:span text:style-name="T31">La clé secrète qui se trouve sur le dépôt github n'en est pas une mais : </text:span>
         <text:span text:style-name="T1">ThisTokenIsNotSoSecretChangeIt</text:span>
       </text:p>
       <text:p text:style-name="P17"/>
@@ -1028,198 +1039,188 @@
       <text:p text:style-name="P26">
         <text:a xlink:type="simple" xlink:href="#Cadre1|frame" text:style-name="Internet_20_link" text:visited-style-name="Visited_20_Internet_20_Link">Retour à l'index</text:a>
       </text:p>
-      <text:p text:style-name="P32"/>
-      <text:p text:style-name="P32">
+      <text:p text:style-name="P31"/>
+      <text:p text:style-name="P31">
         <text:soft-page-break/>
-      </text:p>
-      <text:p text:style-name="P32">Nouvelle Analyse après correction des erreurs critiques</text:p>
-      <text:p text:style-name="P32"/>
-      <text:p text:style-name="P32"/>
-      <text:p text:style-name="P32"/>
-      <text:p text:style-name="P32"/>
-      <text:p text:style-name="P32">
+        Nouvelle Analyse après correction des erreurs critiques
+      </text:p>
+      <text:p text:style-name="P31"/>
+      <text:p text:style-name="P31"/>
+      <text:p text:style-name="P31"/>
+      <text:p text:style-name="P31"/>
+      <text:p text:style-name="P31"/>
+      <text:p text:style-name="P31">
         <draw:frame draw:style-name="fr4" draw:name="images9" text:anchor-type="paragraph" svg:width="17cm" svg:height="15.141cm" draw:z-index="9">
           <draw:image xlink:href="Pictures/10000000000003A50000033F497F96E6.jpg" xlink:type="simple" xlink:show="embed" xlink:actuate="onLoad"/>
         </draw:frame>
       </text:p>
-      <text:p text:style-name="P32"/>
-      <text:p text:style-name="P32"/>
-      <text:p text:style-name="P38">Il ne reste a présent plus que des erreurs mineures et info, la qualité du code est à présent correcte.</text:p>
-      <text:p text:style-name="P38"/>
-      <text:p text:style-name="P38"/>
-      <text:p text:style-name="P38"/>
-      <text:p text:style-name="P38"/>
-      <text:p text:style-name="P38"/>
-      <text:p text:style-name="P38"/>
-      <text:p text:style-name="P38"/>
-      <text:p text:style-name="P38"/>
-      <text:p text:style-name="P38"/>
-      <text:p text:style-name="P34">
+      <text:p text:style-name="P31"/>
+      <text:p text:style-name="P31"/>
+      <text:p text:style-name="P37">Il ne reste a présent plus que des erreurs mineures et info, la qualité du code est à présent correcte.</text:p>
+      <text:p text:style-name="P37"/>
+      <text:p text:style-name="P37"/>
+      <text:p text:style-name="P37"/>
+      <text:p text:style-name="P37"/>
+      <text:p text:style-name="P37"/>
+      <text:p text:style-name="P37"/>
+      <text:p text:style-name="P37"/>
+      <text:p text:style-name="P37"/>
+      <text:p text:style-name="P37"/>
+      <text:p text:style-name="P33">
+        <text:a xlink:type="simple" xlink:href="#Cadre1|frame" text:style-name="Internet_20_link" text:visited-style-name="Visited_20_Internet_20_Link">
+          <text:span text:style-name="T37">Retour à l'index</text:span>
+        </text:a>
+      </text:p>
+      <text:p text:style-name="P35"/>
+      <text:p text:style-name="P32">
+        <text:soft-page-break/>
+        <text:span text:style-name="T37">
+          <draw:frame draw:style-name="fr1" draw:name="Cadre2" text:anchor-type="as-char" svg:width="5.652cm" draw:z-index="11">
+            <draw:text-box fo:min-height="0.88cm">
+              <text:p text:style-name="P40">Erreurs mineures :</text:p>
+            </draw:text-box>
+          </draw:frame>
+        </text:span>
+        <text:span text:style-name="T37"> </text:span>
+      </text:p>
+      <text:p text:style-name="P40"/>
+      <text:p text:style-name="P36"/>
+      <text:p text:style-name="P32">
+        <text:span text:style-name="T37">
+          <text:tab/>
+          -
+        </text:span>
+        <text:span text:style-name="T3">Source code should not contain TODO comments :</text:span>
+      </text:p>
+      <text:p text:style-name="P41"/>
+      <text:p text:style-name="P38">
+        <text:span text:style-name="T36">
+          <text:tab/>
+          <text:tab/>
+        </text:span>
+        <text:span text:style-name="T40">Il suffit de retire le commentaire TODO </text:span>
+        <text:span text:style-name="T16">dans </text:span>
+        <text:a xlink:type="simple" xlink:href="https://github.com/S7tH/OPC_Projet8/blob/110086d7d1652b6bb3ee04ac8c902c20bd941124/web/js/bootstrap.js#L1576" office:target-frame-name="_blank" xlink:show="new" text:style-name="Internet_20_link" text:visited-style-name="Visited_20_Internet_20_Link">
+          <text:span text:style-name="T24">web / js / bootstrap.js</text:span>
+        </text:a>
+        <text:span text:style-name="T20"> </text:span>
+        <text:span text:style-name="T16">, ligne 1576</text:span>
+        <text:span text:style-name="T42"> </text:span>
+      </text:p>
+      <text:p text:style-name="P27"/>
+      <text:p text:style-name="P32">
+        <text:span text:style-name="T41"> I</text:span>
+        <text:span text:style-name="T8">nfos :</text:span>
+      </text:p>
+      <text:p text:style-name="P28">
+        <text:tab/>
+      </text:p>
+      <text:p text:style-name="P38">
+        <text:span text:style-name="T43">
+          <text:tab/>
+        </text:span>
+        <text:span text:style-name="T35">-</text:span>
+        <text:span text:style-name="T11">Text files should end with a newline character </text:span>
+        <text:span text:style-name="T27">3</text:span>
+      </text:p>
+      <text:p text:style-name="P47"/>
+      <text:p text:style-name="P38">
+        <text:span text:style-name="T36">
+          <text:tab/>
+          <text:tab/>
+        </text:span>
+        <text:span text:style-name="T40">Il suffit de créer un ligne vierge à la fin des dossiers suivant :</text:span>
+      </text:p>
+      <text:p text:style-name="P38">
+        <text:span text:style-name="T39">
+          <text:tab/>
+          <text:tab/>
+          <text:tab/>
+        </text:span>
+        <text:a xlink:type="simple" xlink:href="https://github.com/S7tH/OPC_Projet8/blob/110086d7d1652b6bb3ee04ac8c902c20bd941124/app/config/config_test.yml#L21" office:target-frame-name="_blank" xlink:show="new" text:style-name="Internet_20_link" text:visited-style-name="Visited_20_Internet_20_Link">
+          <text:span text:style-name="T22">app/config/config_test.yml</text:span>
+        </text:a>
+        <text:span text:style-name="T13">, line 21</text:span>
+        <text:span text:style-name="T40"> </text:span>
+      </text:p>
+      <text:p text:style-name="P38">
+        <text:span text:style-name="T39">
+          <text:tab/>
+          <text:tab/>
+          <text:tab/>
+        </text:span>
+        <text:a xlink:type="simple" xlink:href="https://github.com/S7tH/OPC_Projet8/blob/110086d7d1652b6bb3ee04ac8c902c20bd941124/app/Resources/views/task/listcontent.html.twig#L30" office:target-frame-name="_blank" xlink:show="new" text:style-name="Internet_20_link" text:visited-style-name="Visited_20_Internet_20_Link">
+          <text:span text:style-name="T22">app/Resources/views/task/listcontent.html.twig</text:span>
+        </text:a>
+        <text:span text:style-name="T13">, line 30</text:span>
+        <text:span text:style-name="T40"> </text:span>
+      </text:p>
+      <text:p text:style-name="P38">
+        <text:span text:style-name="T41">
+          <text:tab/>
+          <text:tab/>
+          <text:tab/>
+        </text:span>
+        <text:a xlink:type="simple" xlink:href="https://github.com/S7tH/OPC_Projet8/blob/110086d7d1652b6bb3ee04ac8c902c20bd941124/Documentation/Authentication.md#L113" office:target-frame-name="_blank" xlink:show="new" text:style-name="Internet_20_link" text:visited-style-name="Visited_20_Internet_20_Link">
+          <text:span text:style-name="T23">Documentation/Authentication.md</text:span>
+        </text:a>
+        <text:span text:style-name="T14">, line 113</text:span>
+        <text:span text:style-name="T42"> </text:span>
+      </text:p>
+      <text:p text:style-name="P27"/>
+      <text:p text:style-name="P38">
+        <text:span text:style-name="T41">
+          <text:tab/>
+        </text:span>
+        <text:span text:style-name="T35">-</text:span>
+        <text:span text:style-name="T11">Symfony error pages should be customised </text:span>
+        <text:span text:style-name="T27">2</text:span>
+      </text:p>
+      <text:p text:style-name="P41"/>
+      <text:p text:style-name="P38">
+        <text:span text:style-name="T36">
+          <text:tab/>
+          <text:tab/>
+        </text:span>
+        <text:span text:style-name="T40">Il suffit de customiser les pages d'erreurs du site</text:span>
+      </text:p>
+      <text:p text:style-name="P38">
+        <text:span text:style-name="T39"/>
+      </text:p>
+      <text:p text:style-name="P28">
+        <text:tab/>
+      </text:p>
+      <text:p text:style-name="P38">
+        <text:span text:style-name="T41">
+          <text:tab/>
+        </text:span>
+        <text:span text:style-name="T35">-</text:span>
+        <text:span text:style-name="T9">Default favicon should be changed</text:span>
+      </text:p>
+      <text:p text:style-name="P41"/>
+      <text:p text:style-name="P38">
+        <text:span text:style-name="T36">
+          <text:tab/>
+          <text:tab/>
+        </text:span>
+        <text:span text:style-name="T40">Il suffit d'ajouter </text:span>
+        <text:span text:style-name="T39">un favicon customisé à l'application.</text:span>
+      </text:p>
+      <text:p text:style-name="P28"/>
+      <text:p text:style-name="P28"/>
+      <text:p text:style-name="P28"/>
+      <text:p text:style-name="P28"/>
+      <text:p text:style-name="P28"/>
+      <text:p text:style-name="P28"/>
+      <text:p text:style-name="P28"/>
+      <text:p text:style-name="P39">
         <text:a xlink:type="simple" xlink:href="#Cadre1|frame" text:style-name="Internet_20_link" text:visited-style-name="Visited_20_Internet_20_Link">
           <text:span text:style-name="T35">Retour à l'index</text:span>
         </text:a>
       </text:p>
-      <text:p text:style-name="P36"/>
-      <text:p text:style-name="P33">
-        <text:soft-page-break/>
-        <text:span text:style-name="T35">
-          <draw:frame draw:style-name="fr1" draw:name="Cadre2" text:anchor-type="as-char" svg:width="5.652cm" draw:z-index="11">
-            <draw:text-box fo:min-height="0.88cm">
-              <text:p text:style-name="P41"/>
-              <text:p text:style-name="P41">Erreurs mineures :</text:p>
-            </draw:text-box>
-          </draw:frame>
-        </text:span>
-        <text:span text:style-name="T35"> </text:span>
-      </text:p>
-      <text:p text:style-name="P41"/>
-      <text:p text:style-name="P37"/>
-      <text:p text:style-name="P33">
-        <text:span text:style-name="T35">
-          <text:tab/>
-          -
-        </text:span>
-        <text:span text:style-name="T3">Source code should not contain TODO comments :</text:span>
-      </text:p>
-      <text:p text:style-name="P42"/>
-      <text:p text:style-name="P39">
-        <text:span text:style-name="T34">
-          <text:tab/>
-          <text:tab/>
-        </text:span>
-        <text:span text:style-name="T38">Il suffit de retire le commentaire TODO </text:span>
-        <text:span text:style-name="T14">dans </text:span>
-        <text:a xlink:type="simple" xlink:href="https://github.com/S7tH/OPC_Projet8/blob/110086d7d1652b6bb3ee04ac8c902c20bd941124/web/js/bootstrap.js#L1576" office:target-frame-name="_blank" xlink:show="new" text:style-name="Internet_20_link" text:visited-style-name="Visited_20_Internet_20_Link">
-          <text:span text:style-name="T22">web / js / bootstrap.js</text:span>
-        </text:a>
-        <text:span text:style-name="T18"> </text:span>
-        <text:span text:style-name="T14">, ligne 1576</text:span>
-        <text:span text:style-name="T40"> </text:span>
-      </text:p>
-      <text:p text:style-name="P27"/>
-      <text:p text:style-name="P33">
-        <text:span text:style-name="T39"> I</text:span>
-        <text:span text:style-name="T7">nfos :</text:span>
-      </text:p>
-      <text:p text:style-name="P28">
-        <text:tab/>
-      </text:p>
-      <text:p text:style-name="P39">
-        <text:span text:style-name="T41">
-          <text:tab/>
-        </text:span>
-        <text:span text:style-name="T33">-</text:span>
-        <text:span text:style-name="T10">Text files should end with a newline character </text:span>
-        <text:span text:style-name="T25">3</text:span>
-      </text:p>
-      <text:p text:style-name="P48"/>
-      <text:p text:style-name="P39">
-        <text:span text:style-name="T34">
-          <text:tab/>
-          <text:tab/>
-        </text:span>
-        <text:span text:style-name="T38">Il suffit de créer un ligne vierge à la fin des dossiers suivant :</text:span>
-      </text:p>
-      <text:p text:style-name="P39">
-        <text:span text:style-name="T37">
-          <text:tab/>
-          <text:tab/>
-          <text:tab/>
-        </text:span>
-        <text:a xlink:type="simple" xlink:href="https://github.com/S7tH/OPC_Projet8/blob/110086d7d1652b6bb3ee04ac8c902c20bd941124/app/config/config_test.yml#L21" office:target-frame-name="_blank" xlink:show="new" text:style-name="Internet_20_link" text:visited-style-name="Visited_20_Internet_20_Link">
-          <text:span text:style-name="T20">app/config/config_test.yml</text:span>
-        </text:a>
-        <text:span text:style-name="T11">, line 21</text:span>
-        <text:span text:style-name="T38"> </text:span>
-      </text:p>
-      <text:p text:style-name="P39">
-        <text:span text:style-name="T37">
-          <text:tab/>
-          <text:tab/>
-          <text:tab/>
-        </text:span>
-        <text:a xlink:type="simple" xlink:href="https://github.com/S7tH/OPC_Projet8/blob/110086d7d1652b6bb3ee04ac8c902c20bd941124/app/Resources/views/task/listcontent.html.twig#L30" office:target-frame-name="_blank" xlink:show="new" text:style-name="Internet_20_link" text:visited-style-name="Visited_20_Internet_20_Link">
-          <text:span text:style-name="T20">app/Resources/views/task/listcontent.html.twig</text:span>
-        </text:a>
-        <text:span text:style-name="T11">, line 30</text:span>
-        <text:span text:style-name="T38"> </text:span>
-      </text:p>
-      <text:p text:style-name="P39">
-        <text:span text:style-name="T39">
-          <text:tab/>
-          <text:tab/>
-          <text:tab/>
-        </text:span>
-        <text:a xlink:type="simple" xlink:href="https://github.com/S7tH/OPC_Projet8/blob/110086d7d1652b6bb3ee04ac8c902c20bd941124/Documentation/Authentication.md#L113" office:target-frame-name="_blank" xlink:show="new" text:style-name="Internet_20_link" text:visited-style-name="Visited_20_Internet_20_Link">
-          <text:span text:style-name="T21">Documentation/Authentication.md</text:span>
-        </text:a>
-        <text:span text:style-name="T12">, line 113</text:span>
-        <text:span text:style-name="T40"> </text:span>
-      </text:p>
-      <text:p text:style-name="P27"/>
-      <text:p text:style-name="P39">
-        <text:span text:style-name="T39">
-          <text:tab/>
-        </text:span>
-        <text:span text:style-name="T33">-</text:span>
-        <text:span text:style-name="T10">Symfony error pages should be customised </text:span>
-        <text:span text:style-name="T25">2</text:span>
-      </text:p>
-      <text:p text:style-name="P42"/>
-      <text:p text:style-name="P39">
-        <text:span text:style-name="T34">
-          <text:tab/>
-          <text:tab/>
-        </text:span>
-        <text:span text:style-name="T38">Il suffit de customiser les pages d'erreurs du site</text:span>
-      </text:p>
-      <text:p text:style-name="P29"/>
-      <text:p text:style-name="P39">
-        <text:span text:style-name="T37">
-          <text:tab/>
-        </text:span>
-        <text:span text:style-name="T33">-</text:span>
-        <text:span text:style-name="T8">A route should always have a valid HTTP method </text:span>
-        <text:span text:style-name="T27">12</text:span>
-      </text:p>
-      <text:p text:style-name="P42"/>
-      <text:p text:style-name="P39">
-        <text:span text:style-name="T34">
-          <text:tab/>
-          <text:tab/>
-        </text:span>
-        <text:span text:style-name="T38">Il suffit d'ajouter les méthodes http GET PUT POST... correspondantes aux routes</text:span>
-      </text:p>
-      <text:p text:style-name="P28">
-        <text:tab/>
-      </text:p>
-      <text:p text:style-name="P39">
-        <text:span text:style-name="T39">
-          <text:tab/>
-        </text:span>
-        <text:span text:style-name="T33">-</text:span>
-        <text:span text:style-name="T8">Default favicon should be changed</text:span>
-      </text:p>
-      <text:p text:style-name="P42"/>
-      <text:p text:style-name="P39">
-        <text:span text:style-name="T34">
-          <text:tab/>
-          <text:tab/>
-        </text:span>
-        <text:span text:style-name="T38">Il suffit d'ajouter un favicon customisé à l'application.</text:span>
-      </text:p>
-      <text:p text:style-name="P28"/>
-      <text:p text:style-name="P28"/>
-      <text:p text:style-name="P28"/>
-      <text:p text:style-name="P28"/>
-      <text:p text:style-name="P28"/>
-      <text:p text:style-name="P28"/>
-      <text:p text:style-name="P28"/>
-      <text:p text:style-name="P40">
-        <text:a xlink:type="simple" xlink:href="#Cadre1|frame" text:style-name="Internet_20_link" text:visited-style-name="Visited_20_Internet_20_Link">
-          <text:span text:style-name="T33">Retour à l'index</text:span>
-        </text:a>
-      </text:p>
+      <text:p text:style-name="P28"/>
+      <text:p text:style-name="P28"/>
+      <text:p text:style-name="P28"/>
       <text:p text:style-name="P28"/>
       <text:p text:style-name="P28"/>
       <text:p text:style-name="P28"/>
@@ -1238,205 +1239,227 @@
       <text:p text:style-name="P28">
         <text:soft-page-break/>
       </text:p>
-      <text:p text:style-name="P33">
-        <text:span text:style-name="T39"> </text:span>
-        <text:span text:style-name="T7">Erreurs mineures ignorées :</text:span>
-      </text:p>
-      <text:p text:style-name="P28"/>
-      <text:p text:style-name="P39">
-        <text:span text:style-name="T39">
+      <text:p text:style-name="P32">
+        <text:span text:style-name="T41"> </text:span>
+        <text:span text:style-name="T8">Erreurs mineures ignorées :</text:span>
+      </text:p>
+      <text:p text:style-name="P28"/>
+      <text:p text:style-name="P38">
+        <text:span text:style-name="T41">
           <text:tab/>
           -
         </text:span>
         <text:span text:style-name="T4">Form types should be in Form/Type folders </text:span>
-        <text:span text:style-name="T23">3</text:span>
-      </text:p>
-      <text:p text:style-name="P50"/>
-      <text:p text:style-name="P39">
-        <text:span text:style-name="T39">
-          <text:tab/>
-          <text:tab/>
-        </text:span>
-        <text:span text:style-name="T38">Il suffirait de créer un document Type dans le document </text:span>
-        <text:span text:style-name="T13">src / AppBundle / Form</text:span>
-        <text:span text:style-name="T38">
+        <text:span text:style-name="T25">3</text:span>
+      </text:p>
+      <text:p text:style-name="P49"/>
+      <text:p text:style-name="P38">
+        <text:span text:style-name="T41">
+          <text:tab/>
+          <text:tab/>
+        </text:span>
+        <text:span text:style-name="T40">Il suffirait de créer un document Type dans le document </text:span>
+        <text:span text:style-name="T15">src / AppBundle / Form</text:span>
+        <text:span text:style-name="T40">
           <text:s/>
           et de 
         </text:span>
-        <text:span text:style-name="T37">
-          <text:tab/>
-          <text:tab/>
-          <text:tab/>
-        </text:span>
-        <text:span text:style-name="T38">déplacer les fichier Type.php à l'intérieur puis de renommer les namespaces </text:span>
-        <text:span text:style-name="T37">
-          <text:tab/>
-          <text:tab/>
-        </text:span>
-        <text:span text:style-name="T31">
-          <text:tab/>
-        </text:span>
+        <text:span text:style-name="T39">
+          <text:tab/>
+          <text:tab/>
+          <text:tab/>
+        </text:span>
+        <text:span text:style-name="T40">déplacer les fichier Type.php à l'intérieur puis de renommer les namespaces </text:span>
+        <text:span text:style-name="T39">
+          <text:tab/>
+          <text:tab/>
+        </text:span>
+        <text:span text:style-name="T33">
+          <text:tab/>
+        </text:span>
+        <text:span text:style-name="T40">
+          de ces fichiers ainsi que modifier l'appel de ceux-ci dans les controllers 
+          <text:tab/>
+        </text:span>
+        <text:span text:style-name="T39">
+          <text:tab/>
+          <text:tab/>
+          <text:tab/>
+        </text:span>
+        <text:span text:style-name="T40">correspondant.</text:span>
+      </text:p>
+      <text:p text:style-name="P36">
+        <text:tab/>
+      </text:p>
+      <text:p text:style-name="P34">
         <text:span text:style-name="T38">
-          de ces fichiers ainsi que modifier l'appel de ceux-ci dans les controllers 
-          <text:tab/>
-        </text:span>
-        <text:span text:style-name="T37">
-          <text:tab/>
-          <text:tab/>
-          <text:tab/>
-        </text:span>
-        <text:span text:style-name="T38">correspondant.</text:span>
-      </text:p>
-      <text:p text:style-name="P37">
-        <text:tab/>
-      </text:p>
-      <text:p text:style-name="P35">
-        <text:span text:style-name="T36">
           <text:tab/>
           -
         </text:span>
         <text:span text:style-name="T2">Commented code should not be committed </text:span>
-        <text:span text:style-name="T24">2</text:span>
-      </text:p>
-      <text:p text:style-name="P49"/>
+        <text:span text:style-name="T26">2</text:span>
+      </text:p>
+      <text:p text:style-name="P48"/>
+      <text:p text:style-name="P38">
+        <text:span text:style-name="T35">
+          <text:tab/>
+          <text:tab/>
+        </text:span>
+        <text:span text:style-name="T40">Il suffirait de retirer le commentaires </text:span>
+        <text:span text:style-name="T13">dans </text:span>
+        <text:a xlink:type="simple" xlink:href="https://github.com/S7tH/OPC_Projet8/blob/110086d7d1652b6bb3ee04ac8c902c20bd941124/web/app.php#L11" office:target-frame-name="_blank" xlink:show="new" text:style-name="Internet_20_link" text:visited-style-name="Visited_20_Internet_20_Link">
+          <text:span text:style-name="T22">web / app.php</text:span>
+        </text:a>
+        <text:span text:style-name="T21"> </text:span>
+        <text:span text:style-name="T13">, ligne 11</text:span>
+        <text:span text:style-name="T40"> </text:span>
+      </text:p>
+      <text:p text:style-name="P38">
+        <text:span text:style-name="T39">
+          <text:tab/>
+          <text:tab/>
+          <text:tab/>
+        </text:span>
+        <text:span text:style-name="T40">et </text:span>
+        <text:span text:style-name="T13">dans </text:span>
+        <text:a xlink:type="simple" xlink:href="https://github.com/S7tH/OPC_Projet8/blob/110086d7d1652b6bb3ee04ac8c902c20bd941124/web/app.php#L14" office:target-frame-name="_blank" xlink:show="new" text:style-name="Internet_20_link" text:visited-style-name="Visited_20_Internet_20_Link">
+          <text:span text:style-name="T22">web / app.php</text:span>
+        </text:a>
+        <text:span text:style-name="T21"> </text:span>
+        <text:span text:style-name="T13">, ligne 14</text:span>
+        <text:span text:style-name="T40"> .</text:span>
+      </text:p>
+      <text:p text:style-name="P43"/>
+      <text:p text:style-name="P38">
+        <text:span text:style-name="T5">
+          <text:tab/>
+          -
+        </text:span>
+        <text:span text:style-name="T9">Default session cookie's name should be changed.</text:span>
+      </text:p>
+      <text:p text:style-name="P40"/>
+      <text:p text:style-name="P38">
+        <text:span text:style-name="T9">
+          <text:tab/>
+          <text:tab/>
+        </text:span>
+        <text:span text:style-name="T17"> </text:span>
+        <text:span text:style-name="T18">Il suffirait de changer le nom de la session cookie actuel </text:span>
+        <text:span text:style-name="T30">PHPSESSID</text:span>
+        <text:span text:style-name="T18"> </text:span>
+      </text:p>
+      <text:p text:style-name="P38">
+        <text:span text:style-name="T19">
+          <text:tab/>
+          <text:tab/>
+          <text:tab/>
+        </text:span>
+        <text:span text:style-name="T18">par </text:span>
+        <text:span text:style-name="T30">session.name</text:span>
+        <text:span text:style-name="T18"> </text:span>
+      </text:p>
+      <text:p text:style-name="P46"/>
+      <text:p text:style-name="P29"/>
+      <text:p text:style-name="P45"/>
+      <text:p text:style-name="P32">
+        <text:span text:style-name="T8">Infos ignorées</text:span>
+        <text:span text:style-name="T5"> :</text:span>
+      </text:p>
+      <text:p text:style-name="P32">
+        <text:span text:style-name="T5"/>
+      </text:p>
+      <text:p text:style-name="P32">
+        <text:span text:style-name="T5">
+          <text:tab/>
+        </text:span>
+        <text:span text:style-name="T2">-A route should always have a valid HTTP method </text:span>
+        <text:span text:style-name="T26">12</text:span>
+      </text:p>
+      <text:p text:style-name="P41"/>
+      <text:p text:style-name="P32">
+        <text:span text:style-name="T12">
+          <text:tab/>
+          <text:tab/>
+        </text:span>
+        <text:span text:style-name="T7">Il suffirait d'ajouter les méthodes http GET PUT POST... </text:span>
+        <text:span text:style-name="T5">
+          <text:tab/>
+        </text:span>
+        <text:span text:style-name="T7">correspondantes aux routes</text:span>
+      </text:p>
+      <text:p text:style-name="P44"/>
+      <text:p text:style-name="P38">
+        <text:span text:style-name="T39">
+          <text:tab/>
+        </text:span>
+        <text:span text:style-name="T6">-</text:span>
+        <text:span text:style-name="T10">Deprecated class found in service definition</text:span>
+      </text:p>
+      <text:p text:style-name="P42"/>
+      <text:p text:style-name="P38">
+        <text:span text:style-name="T9">
+          <text:tab/>
+          <text:tab/>
+        </text:span>
+        <text:span text:style-name="T17"> </text:span>
+        <text:span text:style-name="T18">Il suffirait d'utiliser la class </text:span>
+        <text:span text:style-name="T30">Symfony\Component\EventDispatcher\EventDispatcher</text:span>
+        <text:span text:style-name="T18"> </text:span>
+      </text:p>
+      <text:p text:style-name="P38">
+        <text:span text:style-name="T19">
+          <text:tab/>
+          <text:tab/>
+          <text:tab/>
+        </text:span>
+        <text:span text:style-name="T18">au lieu de </text:span>
+        <text:span text:style-name="T30">Symfony\Component\EventDispatcher\ContainerAwareEventDispatcher</text:span>
+        <text:span text:style-name="T18"> </text:span>
+      </text:p>
+      <text:p text:style-name="P38">
+        <text:span text:style-name="T19">
+          <text:tab/>
+          <text:tab/>
+          <text:tab/>
+        </text:span>
+        <text:span text:style-name="T18">utilisée actuellement mais qui n'est plus appréciée depuis la version 3,3 de </text:span>
+        <text:span text:style-name="T19">
+          <text:tab/>
+          <text:tab/>
+          <text:tab/>
+        </text:span>
+        <text:span text:style-name="T18">symfony</text:span>
+      </text:p>
+      <text:p text:style-name="P46"/>
+      <text:p text:style-name="P38">
+        <text:span text:style-name="T19">
+          <text:tab/>
+        </text:span>
+        <text:span text:style-name="T6">-</text:span>
+        <text:span text:style-name="T10">.htaccess should be avoided </text:span>
+        <text:span text:style-name="T28">3</text:span>
+      </text:p>
+      <text:p text:style-name="P40"/>
+      <text:p text:style-name="P38">
+        <text:span text:style-name="T9">
+          <text:tab/>
+          <text:tab/>
+        </text:span>
+        <text:span text:style-name="T17"> </text:span>
+        <text:span text:style-name="T18">Il suffirait de mettre la configuration des .htacces dans la configuration serveur</text:span>
+      </text:p>
+      <text:p text:style-name="P46"/>
+      <text:p text:style-name="P46"/>
+      <text:p text:style-name="P46"/>
+      <text:p text:style-name="P46"/>
+      <text:p text:style-name="P46"/>
+      <text:p text:style-name="P46"/>
+      <text:p text:style-name="P46"/>
+      <text:p text:style-name="P46"/>
+      <text:p text:style-name="P46"/>
       <text:p text:style-name="P39">
-        <text:span text:style-name="T33">
-          <text:tab/>
-          <text:tab/>
-        </text:span>
-        <text:span text:style-name="T38">Il suffirait de retirer le commentaires </text:span>
-        <text:span text:style-name="T11">dans </text:span>
-        <text:a xlink:type="simple" xlink:href="https://github.com/S7tH/OPC_Projet8/blob/110086d7d1652b6bb3ee04ac8c902c20bd941124/web/app.php#L11" office:target-frame-name="_blank" xlink:show="new" text:style-name="Internet_20_link" text:visited-style-name="Visited_20_Internet_20_Link">
-          <text:span text:style-name="T20">web / app.php</text:span>
-        </text:a>
-        <text:span text:style-name="T19"> </text:span>
-        <text:span text:style-name="T11">, ligne 11</text:span>
-        <text:span text:style-name="T38"> </text:span>
-      </text:p>
-      <text:p text:style-name="P39">
-        <text:span text:style-name="T37">
-          <text:tab/>
-          <text:tab/>
-          <text:tab/>
-        </text:span>
-        <text:span text:style-name="T38">et </text:span>
-        <text:span text:style-name="T11">dans </text:span>
-        <text:a xlink:type="simple" xlink:href="https://github.com/S7tH/OPC_Projet8/blob/110086d7d1652b6bb3ee04ac8c902c20bd941124/web/app.php#L14" office:target-frame-name="_blank" xlink:show="new" text:style-name="Internet_20_link" text:visited-style-name="Visited_20_Internet_20_Link">
-          <text:span text:style-name="T20">web / app.php</text:span>
-        </text:a>
-        <text:span text:style-name="T19"> </text:span>
-        <text:span text:style-name="T11">, ligne 14</text:span>
-        <text:span text:style-name="T38"> .</text:span>
-      </text:p>
-      <text:p text:style-name="P44"/>
-      <text:p text:style-name="P39">
-        <text:span text:style-name="T5">
-          <text:tab/>
-          -
-        </text:span>
-        <text:span text:style-name="T8">Default session cookie's name should be changed.</text:span>
-      </text:p>
-      <text:p text:style-name="P41"/>
-      <text:p text:style-name="P39">
-        <text:span text:style-name="T8">
-          <text:tab/>
-          <text:tab/>
-        </text:span>
-        <text:span text:style-name="T15"> </text:span>
-        <text:span text:style-name="T16">Il suffirait de changer le nom de la session cookie actuel </text:span>
-        <text:span text:style-name="T28">PHPSESSID</text:span>
-        <text:span text:style-name="T16"> </text:span>
-      </text:p>
-      <text:p text:style-name="P39">
-        <text:span text:style-name="T17">
-          <text:tab/>
-          <text:tab/>
-          <text:tab/>
-        </text:span>
-        <text:span text:style-name="T16">par </text:span>
-        <text:span text:style-name="T28">session.name</text:span>
-        <text:span text:style-name="T16"> </text:span>
-      </text:p>
-      <text:p text:style-name="P47"/>
-      <text:p text:style-name="P30"/>
-      <text:p text:style-name="P46"/>
-      <text:p text:style-name="P33">
-        <text:span text:style-name="T7">Infos ignorées</text:span>
-        <text:span text:style-name="T5"> :</text:span>
-      </text:p>
-      <text:p text:style-name="P45"/>
-      <text:p text:style-name="P39">
-        <text:span text:style-name="T37">
-          <text:tab/>
-        </text:span>
-        <text:span text:style-name="T6">-</text:span>
-        <text:span text:style-name="T9">Deprecated class found in service definition</text:span>
-      </text:p>
-      <text:p text:style-name="P43"/>
-      <text:p text:style-name="P39">
-        <text:span text:style-name="T8">
-          <text:tab/>
-          <text:tab/>
-        </text:span>
-        <text:span text:style-name="T15"> </text:span>
-        <text:span text:style-name="T16">Il suffirait d'utiliser la class </text:span>
-        <text:span text:style-name="T28">Symfony\Component\EventDispatcher\EventDispatcher</text:span>
-        <text:span text:style-name="T16"> </text:span>
-      </text:p>
-      <text:p text:style-name="P39">
-        <text:span text:style-name="T17">
-          <text:tab/>
-          <text:tab/>
-          <text:tab/>
-        </text:span>
-        <text:span text:style-name="T16">au lieu de </text:span>
-        <text:span text:style-name="T28">Symfony\Component\EventDispatcher\ContainerAwareEventDispatcher</text:span>
-        <text:span text:style-name="T16"> </text:span>
-      </text:p>
-      <text:p text:style-name="P39">
-        <text:span text:style-name="T17">
-          <text:tab/>
-          <text:tab/>
-          <text:tab/>
-        </text:span>
-        <text:span text:style-name="T16">utilisée actuellement mais qui n'est plus appréciée depuis la version 3,3 de </text:span>
-        <text:span text:style-name="T17">
-          <text:tab/>
-          <text:tab/>
-          <text:tab/>
-        </text:span>
-        <text:span text:style-name="T16">symfony</text:span>
-      </text:p>
-      <text:p text:style-name="P47"/>
-      <text:p text:style-name="P39">
-        <text:span text:style-name="T17">
-          <text:tab/>
-        </text:span>
-        <text:span text:style-name="T6">-</text:span>
-        <text:span text:style-name="T9">.htaccess should be avoided </text:span>
-        <text:span text:style-name="T26">3</text:span>
-      </text:p>
-      <text:p text:style-name="P41"/>
-      <text:p text:style-name="P39">
-        <text:span text:style-name="T8">
-          <text:tab/>
-          <text:tab/>
-        </text:span>
-        <text:span text:style-name="T15"> </text:span>
-        <text:span text:style-name="T16">Il suffirait de mettre la configuration des .htacces dans la configuration serveur</text:span>
-      </text:p>
-      <text:p text:style-name="P47"/>
-      <text:p text:style-name="P47"/>
-      <text:p text:style-name="P47"/>
-      <text:p text:style-name="P47"/>
-      <text:p text:style-name="P47"/>
-      <text:p text:style-name="P47"/>
-      <text:p text:style-name="P47"/>
-      <text:p text:style-name="P47"/>
-      <text:p text:style-name="P47"/>
-      <text:p text:style-name="P40">
         <text:a xlink:type="simple" xlink:href="#Cadre1|frame" text:style-name="Internet_20_link" text:visited-style-name="Visited_20_Internet_20_Link">
-          <text:span text:style-name="T15">Retour à l'index</text:span>
+          <text:span text:style-name="T17">Retour à l'index</text:span>
         </text:a>
       </text:p>
     </office:text>
@@ -1448,11 +1471,11 @@
 <office:document-meta xmlns:office="urn:oasis:names:tc:opendocument:xmlns:office:1.0" xmlns:xlink="http://www.w3.org/1999/xlink" xmlns:dc="http://purl.org/dc/elements/1.1/" xmlns:meta="urn:oasis:names:tc:opendocument:xmlns:meta:1.0" xmlns:ooo="http://openoffice.org/2004/office" xmlns:grddl="http://www.w3.org/2003/g/data-view#" xmlns:textooo="http://openoffice.org/2013/office" office:version="1.2">
   <office:meta>
     <meta:creation-date>2017-11-07T15:18:55.53</meta:creation-date>
-    <dc:date>2017-11-07T19:01:15.43</dc:date>
-    <meta:editing-duration>PT3H7M23S</meta:editing-duration>
-    <meta:editing-cycles>13</meta:editing-cycles>
+    <dc:date>2017-11-08T14:52:48.02</dc:date>
+    <meta:editing-duration>PT3H15M42S</meta:editing-duration>
+    <meta:editing-cycles>12</meta:editing-cycles>
     <meta:generator>OpenOffice/4.1.3$Win32 OpenOffice.org_project/413m1$Build-9783</meta:generator>
-    <meta:document-statistic meta:table-count="0" meta:image-count="9" meta:object-count="0" meta:page-count="12" meta:paragraph-count="88" meta:word-count="711" meta:character-count="4632"/>
+    <meta:document-statistic meta:table-count="0" meta:image-count="9" meta:object-count="0" meta:page-count="12" meta:paragraph-count="88" meta:word-count="711" meta:character-count="4636"/>
   </office:meta>
 </office:document-meta>
 </file>
@@ -1461,7 +1484,7 @@
 <office:document-settings xmlns:office="urn:oasis:names:tc:opendocument:xmlns:office:1.0" xmlns:xlink="http://www.w3.org/1999/xlink" xmlns:config="urn:oasis:names:tc:opendocument:xmlns:config:1.0" xmlns:ooo="http://openoffice.org/2004/office" xmlns:textooo="http://openoffice.org/2013/office" office:version="1.2">
   <office:settings>
     <config:config-item-set config:name="ooo:view-settings">
-      <config:config-item config:name="ViewAreaTop" config:type="int">305858</config:config-item>
+      <config:config-item config:name="ViewAreaTop" config:type="int">303742</config:config-item>
       <config:config-item config:name="ViewAreaLeft" config:type="int">0</config:config-item>
       <config:config-item config:name="ViewAreaWidth" config:type="int">22359</config:config-item>
       <config:config-item config:name="ViewAreaHeight" config:type="int">22386</config:config-item>
@@ -1471,11 +1494,11 @@
         <config:config-item-map-entry>
           <config:config-item config:name="ViewId" config:type="string">view2</config:config-item>
           <config:config-item config:name="ViewLeft" config:type="int">3002</config:config-item>
-          <config:config-item config:name="ViewTop" config:type="int">319387</config:config-item>
+          <config:config-item config:name="ViewTop" config:type="int">346581</config:config-item>
           <config:config-item config:name="VisibleLeft" config:type="int">0</config:config-item>
-          <config:config-item config:name="VisibleTop" config:type="int">305858</config:config-item>
+          <config:config-item config:name="VisibleTop" config:type="int">303742</config:config-item>
           <config:config-item config:name="VisibleRight" config:type="int">22357</config:config-item>
-          <config:config-item config:name="VisibleBottom" config:type="int">328242</config:config-item>
+          <config:config-item config:name="VisibleBottom" config:type="int">326125</config:config-item>
           <config:config-item config:name="ZoomType" config:type="short">0</config:config-item>
           <config:config-item config:name="ViewLayoutColumns" config:type="short">0</config:config-item>
           <config:config-item config:name="ViewLayoutBookMode" config:type="boolean">false</config:config-item>

</xml_diff>

<commit_message>
added the last audit test
</commit_message>
<xml_diff>
--- a/Documentation/Audit-de-code-qualite-performances.docx
+++ b/Documentation/Audit-de-code-qualite-performances.docx
@@ -12,6 +12,8 @@
   <manifest:file-entry manifest:media-type="application/binary" manifest:full-path="layout-cache"/>
   <manifest:file-entry manifest:media-type="image/jpeg" manifest:full-path="Pictures/10000000000002B5000001D460FD86C9.jpg"/>
   <manifest:file-entry manifest:media-type="image/jpeg" manifest:full-path="Pictures/10000000000002A50000029CCD8BC11B.jpg"/>
+  <manifest:file-entry manifest:media-type="image/jpeg" manifest:full-path="Pictures/10000000000003B7000002CD12F7655B.jpg"/>
+  <manifest:file-entry manifest:media-type="image/jpeg" manifest:full-path="Pictures/10000000000003AE0000013B8D5BA969.jpg"/>
   <manifest:file-entry manifest:media-type="image/jpeg" manifest:full-path="Pictures/10000000000002C700000219106B5ACE.jpg"/>
   <manifest:file-entry manifest:media-type="image/jpeg" manifest:full-path="Pictures/10000000000003A50000030F1F5A1AFD.jpg"/>
   <manifest:file-entry manifest:media-type="image/jpeg" manifest:full-path="Pictures/10000000000002AE00000211CF54CC78.jpg"/>
@@ -292,49 +294,67 @@
       </style:paragraph-properties>
       <style:text-properties fo:font-variant="normal" fo:text-transform="none" fo:color="#ffffff" style:font-name="Helvetica" fo:font-size="8.25pt" fo:letter-spacing="normal" fo:font-style="italic" fo:font-weight="bold" fo:background-color="#9f9f9f" style:font-style-asian="italic" style:font-style-complex="italic"/>
     </style:style>
-    <style:style style:name="P50" style:family="paragraph" style:parent-style-name="Standard" style:list-style-name="L1">
+    <style:style style:name="P50" style:family="paragraph" style:parent-style-name="Standard">
       <style:paragraph-properties fo:text-align="start" style:justify-single-word="false"/>
       <style:text-properties fo:font-weight="bold" style:font-weight-asian="bold" style:font-weight-complex="bold"/>
     </style:style>
     <style:style style:name="P51" style:family="paragraph" style:parent-style-name="Standard" style:list-style-name="L1">
       <style:paragraph-properties fo:text-align="start" style:justify-single-word="false"/>
-    </style:style>
-    <style:style style:name="P52" style:family="paragraph" style:parent-style-name="Standard" style:list-style-name="L2">
+      <style:text-properties fo:font-weight="bold" style:font-weight-asian="bold" style:font-weight-complex="bold"/>
+    </style:style>
+    <style:style style:name="P52" style:family="paragraph" style:parent-style-name="Standard">
+      <style:paragraph-properties fo:text-align="center" style:justify-single-word="false"/>
+      <style:text-properties fo:font-weight="bold" style:font-weight-asian="bold" style:font-weight-complex="bold"/>
+    </style:style>
+    <style:style style:name="P53" style:family="paragraph" style:parent-style-name="Standard">
+      <style:paragraph-properties fo:text-align="start" style:justify-single-word="false"/>
+    </style:style>
+    <style:style style:name="P54" style:family="paragraph" style:parent-style-name="Standard" style:list-style-name="L1">
+      <style:paragraph-properties fo:text-align="start" style:justify-single-word="false"/>
+    </style:style>
+    <style:style style:name="P55" style:family="paragraph" style:parent-style-name="Standard" style:list-style-name="L2">
       <style:paragraph-properties fo:text-align="start" style:justify-single-word="false"/>
       <style:text-properties fo:font-style="normal" fo:font-weight="normal" style:font-style-asian="normal" style:font-weight-asian="normal" style:font-style-complex="normal" style:font-weight-complex="normal"/>
     </style:style>
-    <style:style style:name="P53" style:family="paragraph" style:parent-style-name="Standard" style:list-style-name="L2">
+    <style:style style:name="P56" style:family="paragraph" style:parent-style-name="Standard" style:list-style-name="L2">
       <style:paragraph-properties fo:text-align="start" style:justify-single-word="false"/>
       <style:text-properties fo:color="#000000" fo:font-style="normal" fo:font-weight="normal" fo:background-color="#ffffff" style:font-style-asian="normal" style:font-weight-asian="normal" style:font-style-complex="normal" style:font-weight-complex="normal"/>
     </style:style>
-    <style:style style:name="P54" style:family="paragraph" style:parent-style-name="Standard" style:list-style-name="L3">
+    <style:style style:name="P57" style:family="paragraph" style:parent-style-name="Standard" style:list-style-name="L3">
       <style:paragraph-properties fo:text-align="start" style:justify-single-word="false"/>
       <style:text-properties fo:font-weight="normal" style:font-weight-asian="normal" style:font-weight-complex="normal"/>
     </style:style>
-    <style:style style:name="P55" style:family="paragraph" style:parent-style-name="Standard">
-      <style:paragraph-properties fo:text-align="start" style:justify-single-word="false" fo:background-color="#ffffff">
-        <style:background-image/>
-      </style:paragraph-properties>
-    </style:style>
-    <style:style style:name="P56" style:family="paragraph" style:parent-style-name="Standard">
-      <style:paragraph-properties fo:text-align="start" style:justify-single-word="false" fo:background-color="#ffffff">
-        <style:background-image/>
-      </style:paragraph-properties>
-      <style:text-properties fo:font-style="italic" fo:background-color="#ffffff" style:font-style-asian="italic" style:font-style-complex="italic"/>
-    </style:style>
-    <style:style style:name="P57" style:family="paragraph" style:parent-style-name="Standard">
-      <style:paragraph-properties fo:text-align="start" style:justify-single-word="false" fo:background-color="#ffffff">
-        <style:background-image/>
-      </style:paragraph-properties>
-      <style:text-properties fo:font-variant="normal" fo:text-transform="none" fo:color="#292929" style:font-name="Helvetica" fo:font-size="13.5pt" fo:letter-spacing="normal" fo:font-style="normal" fo:font-weight="bold" fo:background-color="#ffffff" style:font-size-asian="13.5pt" style:font-style-asian="normal" style:font-weight-asian="bold" style:font-size-complex="13.5pt" style:font-style-complex="normal" style:font-weight-complex="bold"/>
-    </style:style>
     <style:style style:name="P58" style:family="paragraph" style:parent-style-name="Standard">
       <style:paragraph-properties fo:text-align="start" style:justify-single-word="false" fo:background-color="#ffffff">
         <style:background-image/>
       </style:paragraph-properties>
-      <style:text-properties fo:font-style="normal" fo:font-weight="bold" fo:background-color="#009999" style:font-style-asian="normal" style:font-weight-asian="bold" style:font-style-complex="normal" style:font-weight-complex="bold"/>
-    </style:style>
-    <style:style style:name="P59" style:family="paragraph">
+      <style:text-properties fo:font-style="italic" fo:font-weight="normal" fo:background-color="#ffffff" style:font-style-asian="italic" style:font-weight-asian="normal" style:font-style-complex="italic" style:font-weight-complex="normal"/>
+    </style:style>
+    <style:style style:name="P59" style:family="paragraph" style:parent-style-name="Standard">
+      <style:paragraph-properties fo:text-align="start" style:justify-single-word="false" fo:background-color="#ffffff">
+        <style:background-image/>
+      </style:paragraph-properties>
+      <style:text-properties fo:font-variant="normal" fo:text-transform="none" fo:color="#292929" style:font-name="Helvetica" fo:font-size="13.5pt" fo:letter-spacing="normal" fo:font-style="italic" fo:font-weight="normal" fo:background-color="#ffffff" style:font-style-asian="italic" style:font-weight-asian="normal" style:font-style-complex="italic" style:font-weight-complex="normal"/>
+    </style:style>
+    <style:style style:name="P60" style:family="paragraph" style:parent-style-name="Standard">
+      <style:paragraph-properties fo:text-align="center" style:justify-single-word="false" fo:background-color="#ffffff">
+        <style:background-image/>
+      </style:paragraph-properties>
+      <style:text-properties fo:font-variant="normal" fo:text-transform="none" fo:color="#292929" style:font-name="Helvetica" fo:font-size="11pt" fo:letter-spacing="normal" fo:font-style="normal" fo:font-weight="bold" fo:background-color="#ffffff" style:font-size-asian="11pt" style:font-style-asian="normal" style:font-weight-asian="bold" style:font-size-complex="11pt" style:font-style-complex="normal" style:font-weight-complex="bold"/>
+    </style:style>
+    <style:style style:name="P61" style:family="paragraph" style:parent-style-name="Standard">
+      <style:paragraph-properties fo:text-align="start" style:justify-single-word="false" fo:background-color="#ffffff">
+        <style:background-image/>
+      </style:paragraph-properties>
+      <style:text-properties fo:font-variant="normal" fo:text-transform="none" fo:color="#292929" style:font-name="Helvetica" fo:font-size="11pt" fo:letter-spacing="normal" fo:font-style="italic" fo:font-weight="normal" fo:background-color="#00cc33" style:font-size-asian="11pt" style:font-style-asian="italic" style:font-weight-asian="normal" style:font-size-complex="11pt" style:font-style-complex="italic" style:font-weight-complex="normal"/>
+    </style:style>
+    <style:style style:name="P62" style:family="paragraph" style:parent-style-name="Standard">
+      <style:paragraph-properties fo:text-align="center" style:justify-single-word="false" fo:background-color="#ffffff">
+        <style:background-image/>
+      </style:paragraph-properties>
+      <style:text-properties fo:font-variant="normal" fo:text-transform="none" fo:color="#292929" style:font-name="Helvetica" fo:font-size="11pt" fo:letter-spacing="normal" fo:font-style="italic" fo:font-weight="normal" fo:background-color="#00cc33" style:font-size-asian="11pt" style:font-style-asian="italic" style:font-weight-asian="normal" style:font-size-complex="11pt" style:font-style-complex="italic" style:font-weight-complex="normal"/>
+    </style:style>
+    <style:style style:name="P63" style:family="paragraph">
       <style:paragraph-properties fo:text-align="center"/>
     </style:style>
     <style:style style:name="T1" style:family="text">
@@ -422,49 +442,49 @@
       <style:text-properties fo:font-variant="normal" fo:text-transform="none" fo:color="#ffffff" style:font-name="Helvetica" fo:font-size="8.25pt" fo:letter-spacing="normal" fo:font-style="normal" fo:font-weight="bold" fo:background-color="#9f9f9f" style:font-size-asian="11pt" style:font-style-asian="normal" style:font-weight-asian="bold" style:font-size-complex="11pt" style:font-style-complex="normal" style:font-weight-complex="bold"/>
     </style:style>
     <style:style style:name="T29" style:family="text">
-      <style:text-properties fo:font-variant="normal" fo:text-transform="none" fo:color="#ffffff" style:font-name="Helvetica" fo:font-size="8.25pt" fo:letter-spacing="normal" fo:font-style="normal" fo:font-weight="bold" fo:background-color="#9f9f9f" style:font-style-asian="normal" style:font-weight-asian="bold" style:font-style-complex="normal" style:font-weight-complex="bold"/>
+      <style:text-properties fo:font-variant="normal" fo:text-transform="none" fo:color="#dd1144" style:font-name="Monaco" fo:font-size="9pt" fo:letter-spacing="normal" fo:font-style="normal" fo:font-weight="normal" fo:background-color="#00cc33" style:font-size-asian="11pt" style:font-style-asian="italic" style:font-weight-asian="normal" style:font-size-complex="11pt" style:font-style-complex="italic" style:font-weight-complex="normal"/>
     </style:style>
     <style:style style:name="T30" style:family="text">
-      <style:text-properties fo:font-variant="normal" fo:text-transform="none" fo:color="#dd1144" style:font-name="Monaco" fo:font-size="9pt" fo:letter-spacing="normal" fo:font-style="normal" fo:font-weight="normal" fo:background-color="#00cc33" style:font-size-asian="11pt" style:font-style-asian="italic" style:font-weight-asian="normal" style:font-size-complex="11pt" style:font-style-complex="italic" style:font-weight-complex="normal"/>
+      <style:text-properties fo:color="#000000" fo:font-style="italic" fo:font-weight="bold" style:font-style-asian="italic" style:font-weight-asian="bold" style:font-style-complex="italic" style:font-weight-complex="bold"/>
     </style:style>
     <style:style style:name="T31" style:family="text">
-      <style:text-properties fo:color="#000000" fo:font-style="italic" fo:font-weight="bold" style:font-style-asian="italic" style:font-weight-asian="bold" style:font-style-complex="italic" style:font-weight-complex="bold"/>
+      <style:text-properties fo:color="#000000" fo:font-style="italic" fo:font-weight="bold" fo:background-color="#00cc33" style:font-style-asian="italic" style:font-weight-asian="bold" style:font-style-complex="italic" style:font-weight-complex="bold"/>
     </style:style>
     <style:style style:name="T32" style:family="text">
-      <style:text-properties fo:color="#000000" fo:font-style="italic" fo:font-weight="bold" fo:background-color="#00cc33" style:font-style-asian="italic" style:font-weight-asian="bold" style:font-style-complex="italic" style:font-weight-complex="bold"/>
+      <style:text-properties fo:color="#000000" fo:font-style="italic" fo:font-weight="normal" fo:background-color="#ffffff" style:font-style-asian="italic" style:font-weight-asian="normal" style:font-style-complex="italic" style:font-weight-complex="normal"/>
     </style:style>
     <style:style style:name="T33" style:family="text">
-      <style:text-properties fo:color="#000000" fo:font-style="italic" fo:font-weight="normal" fo:background-color="#ffffff" style:font-style-asian="italic" style:font-weight-asian="normal" style:font-style-complex="italic" style:font-weight-complex="normal"/>
+      <style:text-properties fo:color="#000000" fo:background-color="#ffffff"/>
     </style:style>
     <style:style style:name="T34" style:family="text">
-      <style:text-properties fo:color="#000000" fo:background-color="#ffffff"/>
+      <style:text-properties fo:font-style="normal" fo:font-weight="bold" fo:background-color="#ffffff" style:font-style-asian="normal" style:font-weight-asian="bold" style:font-style-complex="normal" style:font-weight-complex="bold"/>
     </style:style>
     <style:style style:name="T35" style:family="text">
-      <style:text-properties fo:font-style="normal" fo:font-weight="bold" fo:background-color="#ffffff" style:font-style-asian="normal" style:font-weight-asian="bold" style:font-style-complex="normal" style:font-weight-complex="bold"/>
+      <style:text-properties fo:font-style="normal" fo:font-weight="normal" fo:background-color="#ffffff" style:font-style-asian="normal" style:font-weight-asian="normal" style:font-style-complex="normal" style:font-weight-complex="normal"/>
     </style:style>
     <style:style style:name="T36" style:family="text">
-      <style:text-properties fo:font-style="normal" fo:font-weight="normal" fo:background-color="#ffffff" style:font-style-asian="normal" style:font-weight-asian="normal" style:font-style-complex="normal" style:font-weight-complex="normal"/>
+      <style:text-properties fo:background-color="#ffffff"/>
     </style:style>
     <style:style style:name="T37" style:family="text">
-      <style:text-properties fo:background-color="#ffffff"/>
+      <style:text-properties fo:background-color="#ffffff" style:font-style-asian="normal" style:font-weight-asian="bold" style:font-style-complex="normal" style:font-weight-complex="bold"/>
     </style:style>
     <style:style style:name="T38" style:family="text">
-      <style:text-properties fo:background-color="#ffffff" style:font-style-asian="normal" style:font-weight-asian="bold" style:font-style-complex="normal" style:font-weight-complex="bold"/>
+      <style:text-properties fo:font-style="italic" fo:font-weight="normal" fo:background-color="#ffffff" style:font-style-asian="italic" style:font-weight-asian="normal" style:font-style-complex="italic" style:font-weight-complex="normal"/>
     </style:style>
     <style:style style:name="T39" style:family="text">
-      <style:text-properties fo:font-style="italic" fo:font-weight="normal" fo:background-color="#ffffff" style:font-style-asian="italic" style:font-weight-asian="normal" style:font-style-complex="italic" style:font-weight-complex="normal"/>
+      <style:text-properties fo:font-style="italic" fo:font-weight="normal" fo:background-color="#00cc33" style:font-style-asian="italic" style:font-weight-asian="normal" style:font-style-complex="italic" style:font-weight-complex="normal"/>
     </style:style>
     <style:style style:name="T40" style:family="text">
-      <style:text-properties fo:font-style="italic" fo:font-weight="normal" fo:background-color="#00cc33" style:font-style-asian="italic" style:font-weight-asian="normal" style:font-style-complex="italic" style:font-weight-complex="normal"/>
+      <style:text-properties fo:font-style="italic" fo:background-color="#ffffff" style:font-style-asian="italic" style:font-style-complex="italic"/>
     </style:style>
     <style:style style:name="T41" style:family="text">
-      <style:text-properties fo:font-style="italic" fo:background-color="#ffffff" style:font-style-asian="italic" style:font-style-complex="italic"/>
+      <style:text-properties fo:font-style="italic" fo:background-color="#00cc33" style:font-style-asian="italic" style:font-style-complex="italic"/>
     </style:style>
     <style:style style:name="T42" style:family="text">
-      <style:text-properties fo:font-style="italic" fo:background-color="#00cc33" style:font-style-asian="italic" style:font-style-complex="italic"/>
+      <style:text-properties fo:font-style="italic" fo:font-weight="bold" fo:background-color="#ffffff" style:font-style-asian="italic" style:font-weight-asian="bold" style:font-style-complex="italic" style:font-weight-complex="bold"/>
     </style:style>
     <style:style style:name="T43" style:family="text">
-      <style:text-properties fo:font-style="italic" fo:font-weight="bold" fo:background-color="#ffffff" style:font-style-asian="italic" style:font-weight-asian="bold" style:font-style-complex="italic" style:font-weight-complex="bold"/>
+      <style:text-properties fo:font-weight="bold" style:font-weight-asian="bold" style:font-weight-complex="bold"/>
     </style:style>
     <style:style style:name="fr1" style:family="graphic" style:parent-style-name="Frame">
       <style:graphic-properties style:vertical-pos="top" style:vertical-rel="baseline" style:horizontal-pos="from-left" style:horizontal-rel="paragraph-content"/>
@@ -689,9 +709,9 @@
       <text:p text:style-name="P15"/>
       <text:p text:style-name="P15"/>
       <text:p text:style-name="P15"/>
-      <text:list xml:id="list1024830555560309302" text:style-name="L1">
+      <text:list xml:id="list3550573276314753080" text:style-name="L1">
         <text:list-header>
-          <text:p text:style-name="P50">
+          <text:p text:style-name="P51">
             <text:a xlink:type="simple" xlink:href="#images1|graphic" text:style-name="Internet_20_link" text:visited-style-name="Visited_20_Internet_20_Link">Première analyse</text:a>
           </text:p>
         </text:list-header>
@@ -699,27 +719,27 @@
       <text:p text:style-name="P2">
         <text:a xlink:type="simple" xlink:href="#images2|graphic" text:style-name="Internet_20_link" text:visited-style-name="Visited_20_Internet_20_Link"/>
       </text:p>
-      <text:list xml:id="list34702781" text:continue-numbering="true" text:style-name="L1">
+      <text:list xml:id="list36206119" text:continue-numbering="true" text:style-name="L1">
         <text:list-item>
-          <text:p text:style-name="P51">
+          <text:p text:style-name="P54">
             <text:a xlink:type="simple" xlink:href="#images2|graphic" text:style-name="Internet_20_link" text:visited-style-name="Visited_20_Internet_20_Link">Première violation majeure</text:a>
           </text:p>
-          <text:p text:style-name="P51"/>
+          <text:p text:style-name="P54"/>
         </text:list-item>
         <text:list-item>
-          <text:p text:style-name="P51">
+          <text:p text:style-name="P54">
             <text:a xlink:type="simple" xlink:href="#images3|graphic" text:style-name="Internet_20_link" text:visited-style-name="Visited_20_Internet_20_Link">Deuxième violation majeure</text:a>
           </text:p>
-          <text:p text:style-name="P51"/>
+          <text:p text:style-name="P54"/>
         </text:list-item>
         <text:list-item>
-          <text:p text:style-name="P51">
+          <text:p text:style-name="P54">
             <text:a xlink:type="simple" xlink:href="#images4|graphic" text:style-name="Internet_20_link" text:visited-style-name="Visited_20_Internet_20_Link">Troisième violation majeure</text:a>
           </text:p>
-          <text:p text:style-name="P51"/>
+          <text:p text:style-name="P54"/>
         </text:list-item>
         <text:list-item>
-          <text:p text:style-name="P51">
+          <text:p text:style-name="P54">
             <text:a xlink:type="simple" xlink:href="#images5|graphic" text:style-name="Internet_20_link" text:visited-style-name="Visited_20_Internet_20_Link">Quatrième violation majeure</text:a>
           </text:p>
         </text:list-item>
@@ -734,19 +754,19 @@
         <text:a xlink:type="simple" xlink:href="#images7|graphic" text:style-name="Internet_20_link" text:visited-style-name="Visited_20_Internet_20_Link">Seconde Analyse après correction des erreurs majeures</text:a>
       </text:p>
       <text:p text:style-name="P12"/>
-      <text:list xml:id="list5170614085856742532" text:style-name="L2">
+      <text:list xml:id="list1792547357677074309" text:style-name="L2">
         <text:list-item>
-          <text:p text:style-name="P52">
+          <text:p text:style-name="P55">
             <text:a xlink:type="simple" xlink:href="#images6|graphic" text:style-name="Internet_20_link" text:visited-style-name="Visited_20_Internet_20_Link">
-              <text:span text:style-name="T34">Première nouvelle violation Critique avec une violation majeure associée</text:span>
+              <text:span text:style-name="T33">Première nouvelle violation Critique avec une violation majeure associée</text:span>
             </text:a>
           </text:p>
-          <text:p text:style-name="P53"/>
+          <text:p text:style-name="P56"/>
         </text:list-item>
         <text:list-item>
-          <text:p text:style-name="P52">
+          <text:p text:style-name="P55">
             <text:a xlink:type="simple" xlink:href="#images8|graphic" text:style-name="Internet_20_link" text:visited-style-name="Visited_20_Internet_20_Link">
-              <text:span text:style-name="T34">Deuxième nouvelle violation Critique</text:span>
+              <text:span text:style-name="T33">Deuxième nouvelle violation Critique</text:span>
             </text:a>
           </text:p>
         </text:list-item>
@@ -765,33 +785,50 @@
       <text:p text:style-name="P16">
         <text:tab/>
       </text:p>
-      <text:list xml:id="list2191792580282957504" text:style-name="L3">
+      <text:list xml:id="list8552905765921789763" text:style-name="L3">
         <text:list-item>
-          <text:p text:style-name="P54">
+          <text:p text:style-name="P57">
             <text:a xlink:type="simple" xlink:href="#Cadre2|frame" text:style-name="Internet_20_link" text:visited-style-name="Visited_20_Internet_20_Link">Erreurs mineures et infos</text:a>
           </text:p>
         </text:list-item>
       </text:list>
       <text:p text:style-name="P15"/>
-      <text:p text:style-name="P15"/>
-      <text:p text:style-name="P15"/>
-      <text:p text:style-name="P15"/>
-      <text:p text:style-name="P15"/>
-      <text:p text:style-name="P15"/>
-      <text:p text:style-name="P15"/>
-      <text:p text:style-name="P15"/>
-      <text:p text:style-name="P15"/>
-      <text:p text:style-name="P15"/>
-      <text:p text:style-name="P15"/>
-      <text:p text:style-name="P15"/>
-      <text:p text:style-name="P15"/>
-      <text:p text:style-name="P15"/>
-      <text:p text:style-name="P15"/>
-      <text:p text:style-name="P15"/>
       <text:p text:style-name="P16">
+        <text:a xlink:type="simple" xlink:href="#images9|graphic" text:style-name="Internet_20_link" text:visited-style-name="Visited_20_Internet_20_Link"/>
+      </text:p>
+      <text:p text:style-name="P16">
+        <text:a xlink:type="simple" xlink:href="#images9|graphic" text:style-name="Internet_20_link" text:visited-style-name="Visited_20_Internet_20_Link"/>
+      </text:p>
+      <text:p text:style-name="P2">
+        <text:tab/>
+        <text:a xlink:type="simple" xlink:href="#images11|graphic" text:style-name="Internet_20_link" text:visited-style-name="Visited_20_Internet_20_Link">
+          <text:span text:style-name="T43">
+            Quatrième et 
+            <text:s/>
+            Analyse finale après correction de quelques erreurs mineures
+          </text:span>
+        </text:a>
+      </text:p>
+      <text:p text:style-name="P2">
+        <text:span text:style-name="T43"/>
+      </text:p>
+      <text:p text:style-name="P2">
+        <text:span text:style-name="T43"/>
+      </text:p>
+      <text:p text:style-name="P15"/>
+      <text:p text:style-name="P16"/>
+      <text:p text:style-name="P15"/>
+      <text:p text:style-name="P15"/>
+      <text:p text:style-name="P15"/>
+      <text:p text:style-name="P15"/>
+      <text:p text:style-name="P15"/>
+      <text:p text:style-name="P15"/>
+      <text:p text:style-name="P15"/>
+      <text:p text:style-name="P15"/>
+      <text:p text:style-name="P15">
         <text:soft-page-break/>
-        I/ Première violation majeur 
-      </text:p>
+      </text:p>
+      <text:p text:style-name="P16">I/ Première violation majeur </text:p>
       <text:p text:style-name="P16">
         <draw:frame draw:style-name="fr3" draw:name="images2" text:anchor-type="paragraph" svg:x="0cm" svg:y="1.274cm" svg:width="17cm" svg:height="13.109cm" draw:z-index="1">
           <draw:image xlink:href="Pictures/10000000000002AE00000211CF54CC78.jpg" xlink:type="simple" xlink:show="embed" xlink:actuate="onLoad"/>
@@ -821,11 +858,10 @@
       </text:p>
       <text:p text:style-name="P14"/>
       <text:p text:style-name="P14"/>
-      <text:p text:style-name="P14"/>
       <text:p text:style-name="P14">
         <text:soft-page-break/>
-        II/Seconde violation majeur 
-      </text:p>
+      </text:p>
+      <text:p text:style-name="P14">II/Seconde violation majeur </text:p>
       <text:p text:style-name="P14"/>
       <text:p text:style-name="P14">
         <draw:frame draw:style-name="fr3" draw:name="images3" text:anchor-type="paragraph" svg:x="0.145cm" svg:y="1.529cm" svg:width="17cm" svg:height="11.479cm" draw:z-index="2">
@@ -858,11 +894,10 @@
         <text:a xlink:type="simple" xlink:href="#Cadre1|frame" text:style-name="Internet_20_link" text:visited-style-name="Visited_20_Internet_20_Link">Retour à l'index</text:a>
       </text:p>
       <text:p text:style-name="P3"/>
-      <text:p text:style-name="P3"/>
-      <text:p text:style-name="P4">
+      <text:p text:style-name="P3">
         <text:soft-page-break/>
-        III/Troisième violation majeur 
-      </text:p>
+      </text:p>
+      <text:p text:style-name="P4">III/Troisième violation majeur </text:p>
       <text:p text:style-name="P4"/>
       <text:p text:style-name="P4"/>
       <text:p text:style-name="P4"/>
@@ -876,7 +911,7 @@
       <text:p text:style-name="P9"/>
       <text:p text:style-name="P1">
         <text:a xlink:type="simple" xlink:href="http://blog.insight.sensiolabs.com/2014/12/22/making-symfony-bootable-with-dbal-2-5.html" text:style-name="Internet_20_link" text:visited-style-name="Visited_20_Internet_20_Link">
-          <text:span text:style-name="T32">Voir la source ici</text:span>
+          <text:span text:style-name="T31">Voir la source ici</text:span>
         </text:a>
       </text:p>
       <text:p text:style-name="Standard"/>
@@ -888,11 +923,10 @@
       <text:p text:style-name="P6">
         <text:a xlink:type="simple" xlink:href="#Cadre1|frame" text:style-name="Internet_20_link" text:visited-style-name="Visited_20_Internet_20_Link">Retour à l'index</text:a>
       </text:p>
-      <text:p text:style-name="P7"/>
       <text:p text:style-name="P7">
         <text:soft-page-break/>
-        IV/ Quatrième violation majeure
-      </text:p>
+      </text:p>
+      <text:p text:style-name="P7">IV/ Quatrième violation majeure</text:p>
       <text:p text:style-name="P7"/>
       <text:p text:style-name="P7"/>
       <text:p text:style-name="P7"/>
@@ -920,11 +954,10 @@
       <text:p text:style-name="P24">
         <text:a xlink:type="simple" xlink:href="#Cadre1|frame" text:style-name="Internet_20_link" text:visited-style-name="Visited_20_Internet_20_Link">Retour à l'index</text:a>
       </text:p>
-      <text:p text:style-name="P23"/>
-      <text:p text:style-name="P24">
+      <text:p text:style-name="P23">
         <text:soft-page-break/>
-        Résultat de la nouvelle analyse
-      </text:p>
+      </text:p>
+      <text:p text:style-name="P24">Résultat de la nouvelle analyse</text:p>
       <text:p text:style-name="P24">après avoir corrigé les erreurs majeures.</text:p>
       <text:p text:style-name="P24"/>
       <text:p text:style-name="P24"/>
@@ -951,11 +984,10 @@
       <text:p text:style-name="P20">
         <text:a xlink:type="simple" xlink:href="#Cadre1|frame" text:style-name="Internet_20_link" text:visited-style-name="Visited_20_Internet_20_Link">Retour à l'index</text:a>
       </text:p>
-      <text:p text:style-name="P18"/>
-      <text:p text:style-name="P19">
+      <text:p text:style-name="P18">
         <text:soft-page-break/>
-        I/ Première nouvelle violation Critique avec une violation majeure associée
-      </text:p>
+      </text:p>
+      <text:p text:style-name="P19">I/ Première nouvelle violation Critique avec une violation majeure associée</text:p>
       <text:p text:style-name="P18"/>
       <text:p text:style-name="P18">
         <draw:frame draw:style-name="fr3" draw:name="images6" text:anchor-type="paragraph" svg:x="0cm" svg:y="0.817cm" svg:width="17cm" svg:height="12.839cm" draw:z-index="5">
@@ -963,7 +995,7 @@
         </draw:frame>
       </text:p>
       <text:p text:style-name="P18">
-        <draw:rect text:anchor-type="paragraph" draw:z-index="6" draw:style-name="gr1" draw:text-style-name="P59" svg:width="15.684cm" svg:height="2.334cm" svg:x="0.37cm" svg:y="5.353cm">
+        <draw:rect text:anchor-type="paragraph" draw:z-index="6" draw:style-name="gr1" draw:text-style-name="P63" svg:width="15.684cm" svg:height="2.334cm" svg:x="0.37cm" svg:y="5.353cm">
           <text:p/>
         </draw:rect>
       </text:p>
@@ -988,11 +1020,10 @@
       <text:p text:style-name="P20">
         <text:a xlink:type="simple" xlink:href="#Cadre1|frame" text:style-name="Internet_20_link" text:visited-style-name="Visited_20_Internet_20_Link">Retour à l'index</text:a>
       </text:p>
-      <text:p text:style-name="P19"/>
       <text:p text:style-name="P19">
         <text:soft-page-break/>
-        II/ Deuxième nouvelle violation Critique
-      </text:p>
+      </text:p>
+      <text:p text:style-name="P19">II/ Deuxième nouvelle violation Critique</text:p>
       <text:p text:style-name="P19"/>
       <text:p text:style-name="P19"/>
       <text:p text:style-name="P19"/>
@@ -1009,7 +1040,7 @@
       <text:p text:style-name="P19"/>
       <text:p text:style-name="P19"/>
       <text:p text:style-name="P30">
-        <text:span text:style-name="T31">La clé secrète qui se trouve sur le dépôt github n'en est pas une mais : </text:span>
+        <text:span text:style-name="T30">La clé secrète qui se trouve sur le dépôt github n'en est pas une mais : </text:span>
         <text:span text:style-name="T1">ThisTokenIsNotSoSecretChangeIt</text:span>
       </text:p>
       <text:p text:style-name="P17"/>
@@ -1039,11 +1070,10 @@
       <text:p text:style-name="P26">
         <text:a xlink:type="simple" xlink:href="#Cadre1|frame" text:style-name="Internet_20_link" text:visited-style-name="Visited_20_Internet_20_Link">Retour à l'index</text:a>
       </text:p>
-      <text:p text:style-name="P31"/>
       <text:p text:style-name="P31">
         <text:soft-page-break/>
-        Nouvelle Analyse après correction des erreurs critiques
-      </text:p>
+      </text:p>
+      <text:p text:style-name="P31">Nouvelle Analyse après correction des erreurs critiques</text:p>
       <text:p text:style-name="P31"/>
       <text:p text:style-name="P31"/>
       <text:p text:style-name="P31"/>
@@ -1068,25 +1098,26 @@
       <text:p text:style-name="P37"/>
       <text:p text:style-name="P33">
         <text:a xlink:type="simple" xlink:href="#Cadre1|frame" text:style-name="Internet_20_link" text:visited-style-name="Visited_20_Internet_20_Link">
-          <text:span text:style-name="T37">Retour à l'index</text:span>
+          <text:span text:style-name="T36">Retour à l'index</text:span>
         </text:a>
       </text:p>
-      <text:p text:style-name="P35"/>
+      <text:p text:style-name="P35">
+        <text:soft-page-break/>
+      </text:p>
       <text:p text:style-name="P32">
-        <text:soft-page-break/>
-        <text:span text:style-name="T37">
+        <text:span text:style-name="T36">
           <draw:frame draw:style-name="fr1" draw:name="Cadre2" text:anchor-type="as-char" svg:width="5.652cm" draw:z-index="11">
             <draw:text-box fo:min-height="0.88cm">
               <text:p text:style-name="P40">Erreurs mineures :</text:p>
             </draw:text-box>
           </draw:frame>
         </text:span>
-        <text:span text:style-name="T37"> </text:span>
+        <text:span text:style-name="T36"> </text:span>
       </text:p>
       <text:p text:style-name="P40"/>
       <text:p text:style-name="P36"/>
       <text:p text:style-name="P32">
-        <text:span text:style-name="T37">
+        <text:span text:style-name="T36">
           <text:tab/>
           -
         </text:span>
@@ -1094,45 +1125,45 @@
       </text:p>
       <text:p text:style-name="P41"/>
       <text:p text:style-name="P38">
-        <text:span text:style-name="T36">
-          <text:tab/>
-          <text:tab/>
-        </text:span>
-        <text:span text:style-name="T40">Il suffit de retire le commentaire TODO </text:span>
+        <text:span text:style-name="T35">
+          <text:tab/>
+          <text:tab/>
+        </text:span>
+        <text:span text:style-name="T39">Il suffit de retire le commentaire TODO </text:span>
         <text:span text:style-name="T16">dans </text:span>
         <text:a xlink:type="simple" xlink:href="https://github.com/S7tH/OPC_Projet8/blob/110086d7d1652b6bb3ee04ac8c902c20bd941124/web/js/bootstrap.js#L1576" office:target-frame-name="_blank" xlink:show="new" text:style-name="Internet_20_link" text:visited-style-name="Visited_20_Internet_20_Link">
           <text:span text:style-name="T24">web / js / bootstrap.js</text:span>
         </text:a>
         <text:span text:style-name="T20"> </text:span>
         <text:span text:style-name="T16">, ligne 1576</text:span>
-        <text:span text:style-name="T42"> </text:span>
+        <text:span text:style-name="T41"> </text:span>
       </text:p>
       <text:p text:style-name="P27"/>
       <text:p text:style-name="P32">
-        <text:span text:style-name="T41"> I</text:span>
+        <text:span text:style-name="T40"> I</text:span>
         <text:span text:style-name="T8">nfos :</text:span>
       </text:p>
       <text:p text:style-name="P28">
         <text:tab/>
       </text:p>
       <text:p text:style-name="P38">
-        <text:span text:style-name="T43">
-          <text:tab/>
-        </text:span>
-        <text:span text:style-name="T35">-</text:span>
+        <text:span text:style-name="T42">
+          <text:tab/>
+        </text:span>
+        <text:span text:style-name="T34">-</text:span>
         <text:span text:style-name="T11">Text files should end with a newline character </text:span>
         <text:span text:style-name="T27">3</text:span>
       </text:p>
       <text:p text:style-name="P47"/>
       <text:p text:style-name="P38">
-        <text:span text:style-name="T36">
-          <text:tab/>
-          <text:tab/>
-        </text:span>
-        <text:span text:style-name="T40">Il suffit de créer un ligne vierge à la fin des dossiers suivant :</text:span>
-      </text:p>
-      <text:p text:style-name="P38">
-        <text:span text:style-name="T39">
+        <text:span text:style-name="T35">
+          <text:tab/>
+          <text:tab/>
+        </text:span>
+        <text:span text:style-name="T39">Il suffit de créer un ligne vierge à la fin des dossiers suivant :</text:span>
+      </text:p>
+      <text:p text:style-name="P38">
+        <text:span text:style-name="T38">
           <text:tab/>
           <text:tab/>
           <text:tab/>
@@ -1141,10 +1172,10 @@
           <text:span text:style-name="T22">app/config/config_test.yml</text:span>
         </text:a>
         <text:span text:style-name="T13">, line 21</text:span>
-        <text:span text:style-name="T40"> </text:span>
-      </text:p>
-      <text:p text:style-name="P38">
-        <text:span text:style-name="T39">
+        <text:span text:style-name="T39"> </text:span>
+      </text:p>
+      <text:p text:style-name="P38">
+        <text:span text:style-name="T38">
           <text:tab/>
           <text:tab/>
           <text:tab/>
@@ -1153,10 +1184,10 @@
           <text:span text:style-name="T22">app/Resources/views/task/listcontent.html.twig</text:span>
         </text:a>
         <text:span text:style-name="T13">, line 30</text:span>
-        <text:span text:style-name="T40"> </text:span>
-      </text:p>
-      <text:p text:style-name="P38">
-        <text:span text:style-name="T41">
+        <text:span text:style-name="T39"> </text:span>
+      </text:p>
+      <text:p text:style-name="P38">
+        <text:span text:style-name="T40">
           <text:tab/>
           <text:tab/>
           <text:tab/>
@@ -1165,46 +1196,43 @@
           <text:span text:style-name="T23">Documentation/Authentication.md</text:span>
         </text:a>
         <text:span text:style-name="T14">, line 113</text:span>
-        <text:span text:style-name="T42"> </text:span>
+        <text:span text:style-name="T41"> </text:span>
       </text:p>
       <text:p text:style-name="P27"/>
       <text:p text:style-name="P38">
-        <text:span text:style-name="T41">
-          <text:tab/>
-        </text:span>
-        <text:span text:style-name="T35">-</text:span>
+        <text:span text:style-name="T40">
+          <text:tab/>
+        </text:span>
+        <text:span text:style-name="T34">-</text:span>
         <text:span text:style-name="T11">Symfony error pages should be customised </text:span>
         <text:span text:style-name="T27">2</text:span>
       </text:p>
       <text:p text:style-name="P41"/>
       <text:p text:style-name="P38">
-        <text:span text:style-name="T36">
-          <text:tab/>
-          <text:tab/>
-        </text:span>
-        <text:span text:style-name="T40">Il suffit de customiser les pages d'erreurs du site</text:span>
-      </text:p>
-      <text:p text:style-name="P38">
-        <text:span text:style-name="T39"/>
-      </text:p>
+        <text:span text:style-name="T35">
+          <text:tab/>
+          <text:tab/>
+        </text:span>
+        <text:span text:style-name="T39">Il suffit de customiser les pages d'erreurs du site</text:span>
+      </text:p>
+      <text:p text:style-name="P58"/>
       <text:p text:style-name="P28">
         <text:tab/>
       </text:p>
       <text:p text:style-name="P38">
-        <text:span text:style-name="T41">
-          <text:tab/>
-        </text:span>
-        <text:span text:style-name="T35">-</text:span>
+        <text:span text:style-name="T40">
+          <text:tab/>
+        </text:span>
+        <text:span text:style-name="T34">-</text:span>
         <text:span text:style-name="T9">Default favicon should be changed</text:span>
       </text:p>
       <text:p text:style-name="P41"/>
       <text:p text:style-name="P38">
-        <text:span text:style-name="T36">
-          <text:tab/>
-          <text:tab/>
-        </text:span>
-        <text:span text:style-name="T40">Il suffit d'ajouter </text:span>
-        <text:span text:style-name="T39">un favicon customisé à l'application.</text:span>
+        <text:span text:style-name="T35">
+          <text:tab/>
+          <text:tab/>
+        </text:span>
+        <text:span text:style-name="T39">Il suffit d'ajouter un favicon customisé à l'application.</text:span>
       </text:p>
       <text:p text:style-name="P28"/>
       <text:p text:style-name="P28"/>
@@ -1215,10 +1243,9 @@
       <text:p text:style-name="P28"/>
       <text:p text:style-name="P39">
         <text:a xlink:type="simple" xlink:href="#Cadre1|frame" text:style-name="Internet_20_link" text:visited-style-name="Visited_20_Internet_20_Link">
-          <text:span text:style-name="T35">Retour à l'index</text:span>
+          <text:span text:style-name="T34">Retour à l'index</text:span>
         </text:a>
       </text:p>
-      <text:p text:style-name="P28"/>
       <text:p text:style-name="P28"/>
       <text:p text:style-name="P28"/>
       <text:p text:style-name="P28"/>
@@ -1239,13 +1266,14 @@
       <text:p text:style-name="P28">
         <text:soft-page-break/>
       </text:p>
+      <text:p text:style-name="P28"/>
       <text:p text:style-name="P32">
-        <text:span text:style-name="T41"> </text:span>
+        <text:span text:style-name="T40"> </text:span>
         <text:span text:style-name="T8">Erreurs mineures ignorées :</text:span>
       </text:p>
       <text:p text:style-name="P28"/>
       <text:p text:style-name="P38">
-        <text:span text:style-name="T41">
+        <text:span text:style-name="T40">
           <text:tab/>
           -
         </text:span>
@@ -1254,45 +1282,45 @@
       </text:p>
       <text:p text:style-name="P49"/>
       <text:p text:style-name="P38">
-        <text:span text:style-name="T41">
-          <text:tab/>
-          <text:tab/>
-        </text:span>
-        <text:span text:style-name="T40">Il suffirait de créer un document Type dans le document </text:span>
+        <text:span text:style-name="T40">
+          <text:tab/>
+          <text:tab/>
+        </text:span>
+        <text:span text:style-name="T39">Il suffirait de créer un document Type dans le document </text:span>
         <text:span text:style-name="T15">src / AppBundle / Form</text:span>
-        <text:span text:style-name="T40">
+        <text:span text:style-name="T39">
           <text:s/>
           et de 
         </text:span>
+        <text:span text:style-name="T38">
+          <text:tab/>
+          <text:tab/>
+          <text:tab/>
+        </text:span>
+        <text:span text:style-name="T39">déplacer les fichier Type.php à l'intérieur puis de renommer les namespaces </text:span>
+        <text:span text:style-name="T38">
+          <text:tab/>
+          <text:tab/>
+        </text:span>
+        <text:span text:style-name="T32">
+          <text:tab/>
+        </text:span>
         <text:span text:style-name="T39">
-          <text:tab/>
-          <text:tab/>
-          <text:tab/>
-        </text:span>
-        <text:span text:style-name="T40">déplacer les fichier Type.php à l'intérieur puis de renommer les namespaces </text:span>
-        <text:span text:style-name="T39">
-          <text:tab/>
-          <text:tab/>
-        </text:span>
-        <text:span text:style-name="T33">
-          <text:tab/>
-        </text:span>
-        <text:span text:style-name="T40">
           de ces fichiers ainsi que modifier l'appel de ceux-ci dans les controllers 
           <text:tab/>
         </text:span>
-        <text:span text:style-name="T39">
-          <text:tab/>
-          <text:tab/>
-          <text:tab/>
-        </text:span>
-        <text:span text:style-name="T40">correspondant.</text:span>
+        <text:span text:style-name="T38">
+          <text:tab/>
+          <text:tab/>
+          <text:tab/>
+        </text:span>
+        <text:span text:style-name="T39">correspondant.</text:span>
       </text:p>
       <text:p text:style-name="P36">
         <text:tab/>
       </text:p>
       <text:p text:style-name="P34">
-        <text:span text:style-name="T38">
+        <text:span text:style-name="T37">
           <text:tab/>
           -
         </text:span>
@@ -1301,33 +1329,33 @@
       </text:p>
       <text:p text:style-name="P48"/>
       <text:p text:style-name="P38">
-        <text:span text:style-name="T35">
-          <text:tab/>
-          <text:tab/>
-        </text:span>
-        <text:span text:style-name="T40">Il suffirait de retirer le commentaires </text:span>
+        <text:span text:style-name="T34">
+          <text:tab/>
+          <text:tab/>
+        </text:span>
+        <text:span text:style-name="T39">Il suffirait de retirer le commentaires </text:span>
         <text:span text:style-name="T13">dans </text:span>
         <text:a xlink:type="simple" xlink:href="https://github.com/S7tH/OPC_Projet8/blob/110086d7d1652b6bb3ee04ac8c902c20bd941124/web/app.php#L11" office:target-frame-name="_blank" xlink:show="new" text:style-name="Internet_20_link" text:visited-style-name="Visited_20_Internet_20_Link">
           <text:span text:style-name="T22">web / app.php</text:span>
         </text:a>
         <text:span text:style-name="T21"> </text:span>
         <text:span text:style-name="T13">, ligne 11</text:span>
-        <text:span text:style-name="T40"> </text:span>
-      </text:p>
-      <text:p text:style-name="P38">
-        <text:span text:style-name="T39">
-          <text:tab/>
-          <text:tab/>
-          <text:tab/>
-        </text:span>
-        <text:span text:style-name="T40">et </text:span>
+        <text:span text:style-name="T39"> </text:span>
+      </text:p>
+      <text:p text:style-name="P38">
+        <text:span text:style-name="T38">
+          <text:tab/>
+          <text:tab/>
+          <text:tab/>
+        </text:span>
+        <text:span text:style-name="T39">et </text:span>
         <text:span text:style-name="T13">dans </text:span>
         <text:a xlink:type="simple" xlink:href="https://github.com/S7tH/OPC_Projet8/blob/110086d7d1652b6bb3ee04ac8c902c20bd941124/web/app.php#L14" office:target-frame-name="_blank" xlink:show="new" text:style-name="Internet_20_link" text:visited-style-name="Visited_20_Internet_20_Link">
           <text:span text:style-name="T22">web / app.php</text:span>
         </text:a>
         <text:span text:style-name="T21"> </text:span>
         <text:span text:style-name="T13">, ligne 14</text:span>
-        <text:span text:style-name="T40"> .</text:span>
+        <text:span text:style-name="T39"> .</text:span>
       </text:p>
       <text:p text:style-name="P43"/>
       <text:p text:style-name="P38">
@@ -1345,7 +1373,7 @@
         </text:span>
         <text:span text:style-name="T17"> </text:span>
         <text:span text:style-name="T18">Il suffirait de changer le nom de la session cookie actuel </text:span>
-        <text:span text:style-name="T30">PHPSESSID</text:span>
+        <text:span text:style-name="T29">PHPSESSID</text:span>
         <text:span text:style-name="T18"> </text:span>
       </text:p>
       <text:p text:style-name="P38">
@@ -1355,7 +1383,7 @@
           <text:tab/>
         </text:span>
         <text:span text:style-name="T18">par </text:span>
-        <text:span text:style-name="T30">session.name</text:span>
+        <text:span text:style-name="T29">session.name</text:span>
         <text:span text:style-name="T18"> </text:span>
       </text:p>
       <text:p text:style-name="P46"/>
@@ -1365,9 +1393,7 @@
         <text:span text:style-name="T8">Infos ignorées</text:span>
         <text:span text:style-name="T5"> :</text:span>
       </text:p>
-      <text:p text:style-name="P32">
-        <text:span text:style-name="T5"/>
-      </text:p>
+      <text:p text:style-name="P44"/>
       <text:p text:style-name="P32">
         <text:span text:style-name="T5">
           <text:tab/>
@@ -1389,7 +1415,7 @@
       </text:p>
       <text:p text:style-name="P44"/>
       <text:p text:style-name="P38">
-        <text:span text:style-name="T39">
+        <text:span text:style-name="T38">
           <text:tab/>
         </text:span>
         <text:span text:style-name="T6">-</text:span>
@@ -1403,7 +1429,7 @@
         </text:span>
         <text:span text:style-name="T17"> </text:span>
         <text:span text:style-name="T18">Il suffirait d'utiliser la class </text:span>
-        <text:span text:style-name="T30">Symfony\Component\EventDispatcher\EventDispatcher</text:span>
+        <text:span text:style-name="T29">Symfony\Component\EventDispatcher\EventDispatcher</text:span>
         <text:span text:style-name="T18"> </text:span>
       </text:p>
       <text:p text:style-name="P38">
@@ -1413,7 +1439,7 @@
           <text:tab/>
         </text:span>
         <text:span text:style-name="T18">au lieu de </text:span>
-        <text:span text:style-name="T30">Symfony\Component\EventDispatcher\ContainerAwareEventDispatcher</text:span>
+        <text:span text:style-name="T29">Symfony\Component\EventDispatcher\ContainerAwareEventDispatcher</text:span>
         <text:span text:style-name="T18"> </text:span>
       </text:p>
       <text:p text:style-name="P38">
@@ -1462,6 +1488,35 @@
           <text:span text:style-name="T17">Retour à l'index</text:span>
         </text:a>
       </text:p>
+      <text:p text:style-name="P60"/>
+      <text:p text:style-name="P60"/>
+      <text:p text:style-name="P60">
+        <text:soft-page-break/>
+      </text:p>
+      <text:p text:style-name="P60"/>
+      <text:p text:style-name="P60"/>
+      <text:p text:style-name="P60">Nouvelle Analyse après correction des erreurs mineures essentielles</text:p>
+      <text:p text:style-name="P60">
+        <text:s/>
+        et application de certaines infos
+      </text:p>
+      <text:p text:style-name="P60"/>
+      <text:p text:style-name="P60"/>
+      <text:p text:style-name="P60"/>
+      <text:p text:style-name="P60">
+        <draw:frame draw:style-name="fr5" draw:name="images10" text:anchor-type="paragraph" svg:width="17cm" svg:height="5.683cm" draw:z-index="12">
+          <draw:image xlink:href="Pictures/10000000000003AE0000013B8D5BA969.jpg" xlink:type="simple" xlink:show="embed" xlink:actuate="onLoad"/>
+        </draw:frame>
+      </text:p>
+      <text:p text:style-name="P46">Il suffit de mettre composer à jour.</text:p>
+      <text:p text:style-name="P46"/>
+      <text:p text:style-name="P46">
+        <draw:frame draw:style-name="fr3" draw:name="images11" text:anchor-type="paragraph" svg:x="0cm" svg:y="2.646cm" svg:width="17cm" svg:height="12.816cm" draw:z-index="13">
+          <draw:image xlink:href="Pictures/10000000000003B7000002CD12F7655B.jpg" xlink:type="simple" xlink:show="embed" xlink:actuate="onLoad"/>
+        </draw:frame>
+      </text:p>
+      <text:p text:style-name="P46"/>
+      <text:p text:style-name="P62">Toutes les erreurs ciblées importantes sont corrigées </text:p>
     </office:text>
   </office:body>
 </office:document-content>
@@ -1471,11 +1526,11 @@
 <office:document-meta xmlns:office="urn:oasis:names:tc:opendocument:xmlns:office:1.0" xmlns:xlink="http://www.w3.org/1999/xlink" xmlns:dc="http://purl.org/dc/elements/1.1/" xmlns:meta="urn:oasis:names:tc:opendocument:xmlns:meta:1.0" xmlns:ooo="http://openoffice.org/2004/office" xmlns:grddl="http://www.w3.org/2003/g/data-view#" xmlns:textooo="http://openoffice.org/2013/office" office:version="1.2">
   <office:meta>
     <meta:creation-date>2017-11-07T15:18:55.53</meta:creation-date>
-    <dc:date>2017-11-08T14:52:48.02</dc:date>
-    <meta:editing-duration>PT3H15M42S</meta:editing-duration>
-    <meta:editing-cycles>12</meta:editing-cycles>
+    <dc:date>2017-11-08T16:01:27.69</dc:date>
+    <meta:editing-duration>PT4H23M6S</meta:editing-duration>
+    <meta:editing-cycles>14</meta:editing-cycles>
     <meta:generator>OpenOffice/4.1.3$Win32 OpenOffice.org_project/413m1$Build-9783</meta:generator>
-    <meta:document-statistic meta:table-count="0" meta:image-count="9" meta:object-count="0" meta:page-count="12" meta:paragraph-count="88" meta:word-count="711" meta:character-count="4636"/>
+    <meta:document-statistic meta:table-count="0" meta:image-count="11" meta:object-count="0" meta:page-count="13" meta:paragraph-count="93" meta:word-count="748" meta:character-count="4902"/>
   </office:meta>
 </office:document-meta>
 </file>
@@ -1484,21 +1539,21 @@
 <office:document-settings xmlns:office="urn:oasis:names:tc:opendocument:xmlns:office:1.0" xmlns:xlink="http://www.w3.org/1999/xlink" xmlns:config="urn:oasis:names:tc:opendocument:xmlns:config:1.0" xmlns:ooo="http://openoffice.org/2004/office" xmlns:textooo="http://openoffice.org/2013/office" office:version="1.2">
   <office:settings>
     <config:config-item-set config:name="ooo:view-settings">
-      <config:config-item config:name="ViewAreaTop" config:type="int">303742</config:config-item>
+      <config:config-item config:name="ViewAreaTop" config:type="int">189865</config:config-item>
       <config:config-item config:name="ViewAreaLeft" config:type="int">0</config:config-item>
-      <config:config-item config:name="ViewAreaWidth" config:type="int">22359</config:config-item>
-      <config:config-item config:name="ViewAreaHeight" config:type="int">22386</config:config-item>
+      <config:config-item config:name="ViewAreaWidth" config:type="int">48315</config:config-item>
+      <config:config-item config:name="ViewAreaHeight" config:type="int">23021</config:config-item>
       <config:config-item config:name="ShowRedlineChanges" config:type="boolean">true</config:config-item>
       <config:config-item config:name="InBrowseMode" config:type="boolean">false</config:config-item>
       <config:config-item-map-indexed config:name="Views">
         <config:config-item-map-entry>
           <config:config-item config:name="ViewId" config:type="string">view2</config:config-item>
-          <config:config-item config:name="ViewLeft" config:type="int">3002</config:config-item>
-          <config:config-item config:name="ViewTop" config:type="int">346581</config:config-item>
+          <config:config-item config:name="ViewLeft" config:type="int">26407</config:config-item>
+          <config:config-item config:name="ViewTop" config:type="int">22975</config:config-item>
           <config:config-item config:name="VisibleLeft" config:type="int">0</config:config-item>
-          <config:config-item config:name="VisibleTop" config:type="int">303742</config:config-item>
-          <config:config-item config:name="VisibleRight" config:type="int">22357</config:config-item>
-          <config:config-item config:name="VisibleBottom" config:type="int">326125</config:config-item>
+          <config:config-item config:name="VisibleTop" config:type="int">189865</config:config-item>
+          <config:config-item config:name="VisibleRight" config:type="int">48313</config:config-item>
+          <config:config-item config:name="VisibleBottom" config:type="int">212884</config:config-item>
           <config:config-item config:name="ZoomType" config:type="short">0</config:config-item>
           <config:config-item config:name="ViewLayoutColumns" config:type="short">0</config:config-item>
           <config:config-item config:name="ViewLayoutBookMode" config:type="boolean">false</config:config-item>

</xml_diff>

<commit_message>
improved the Audit document
</commit_message>
<xml_diff>
--- a/Documentation/Audit-de-code-qualite-performances.docx
+++ b/Documentation/Audit-de-code-qualite-performances.docx
@@ -10,7 +10,9 @@
   <manifest:file-entry manifest:media-type="image/png" manifest:full-path="Thumbnails/thumbnail.png"/>
   <manifest:file-entry manifest:media-type="text/xml" manifest:full-path="content.xml"/>
   <manifest:file-entry manifest:media-type="application/binary" manifest:full-path="layout-cache"/>
+  <manifest:file-entry manifest:media-type="image/jpeg" manifest:full-path="Pictures/100000000000026A000000272B6EC291.jpg"/>
   <manifest:file-entry manifest:media-type="image/jpeg" manifest:full-path="Pictures/10000000000002B5000001D460FD86C9.jpg"/>
+  <manifest:file-entry manifest:media-type="image/jpeg" manifest:full-path="Pictures/1000000000000330000000243AD1A044.jpg"/>
   <manifest:file-entry manifest:media-type="image/jpeg" manifest:full-path="Pictures/10000000000002A50000029CCD8BC11B.jpg"/>
   <manifest:file-entry manifest:media-type="image/jpeg" manifest:full-path="Pictures/10000000000003B7000002CD12F7655B.jpg"/>
   <manifest:file-entry manifest:media-type="image/jpeg" manifest:full-path="Pictures/10000000000003AE0000013B8D5BA969.jpg"/>
@@ -18,7 +20,11 @@
   <manifest:file-entry manifest:media-type="image/jpeg" manifest:full-path="Pictures/10000000000003A50000030F1F5A1AFD.jpg"/>
   <manifest:file-entry manifest:media-type="image/jpeg" manifest:full-path="Pictures/10000000000002AE00000211CF54CC78.jpg"/>
   <manifest:file-entry manifest:media-type="image/jpeg" manifest:full-path="Pictures/10000000000002A9000002255714AAEC.jpg"/>
+  <manifest:file-entry manifest:media-type="image/jpeg" manifest:full-path="Pictures/10000000000002CA00000027A0D4EAF5.jpg"/>
+  <manifest:file-entry manifest:media-type="image/jpeg" manifest:full-path="Pictures/10000000000002D300000024BEE9938E.jpg"/>
+  <manifest:file-entry manifest:media-type="image/jpeg" manifest:full-path="Pictures/10000000000002D600000027B883DBCF.jpg"/>
   <manifest:file-entry manifest:media-type="image/jpeg" manifest:full-path="Pictures/10000000000003A50000033F497F96E6.jpg"/>
+  <manifest:file-entry manifest:media-type="image/jpeg" manifest:full-path="Pictures/10000000000002BE0000002771B2CA2B.jpg"/>
   <manifest:file-entry manifest:media-type="image/jpeg" manifest:full-path="Pictures/10000000000002BB000000DB55FC9D0C.jpg"/>
   <manifest:file-entry manifest:media-type="image/jpeg" manifest:full-path="Pictures/100000000000025800000270761E89FE.jpg"/>
   <manifest:file-entry manifest:media-type="text/xml" manifest:full-path="settings.xml"/>
@@ -37,6 +43,7 @@
     <style:font-face style:name="OpenSymbol" svg:font-family="OpenSymbol"/>
     <style:font-face style:name="SFMono-Regular" svg:font-family="SFMono-Regular, Consolas, 'Liberation Mono', Menlo, Courier, monospace"/>
     <style:font-face style:name="Source Sans Pro" svg:font-family="'Source Sans Pro', sans-serif"/>
+    <style:font-face style:name="sans-serif" svg:font-family="sans-serif"/>
     <style:font-face style:name="Arial2" svg:font-family="Arial" style:font-family-generic="swiss"/>
     <style:font-face style:name="Times New Roman" svg:font-family="'Times New Roman'" style:font-family-generic="roman" style:font-pitch="variable"/>
     <style:font-face style:name="Arial" svg:font-family="Arial" style:font-family-generic="swiss" style:font-pitch="variable"/>
@@ -89,272 +96,302 @@
       <style:text-properties fo:font-variant="normal" fo:text-transform="none" fo:color="#000000" style:font-name="Source Sans Pro" fo:letter-spacing="normal" fo:font-style="normal" fo:font-weight="bold"/>
     </style:style>
     <style:style style:name="P14" style:family="paragraph" style:parent-style-name="Standard">
+      <style:paragraph-properties fo:text-align="center" style:justify-single-word="false"/>
+      <style:text-properties fo:font-variant="normal" fo:text-transform="none" fo:color="#000000" style:font-name="Source Sans Pro" fo:font-size="10pt" fo:letter-spacing="normal" fo:font-style="normal" fo:font-weight="normal" style:font-size-asian="10pt" style:font-weight-asian="normal" style:font-size-complex="10pt" style:font-weight-complex="normal"/>
+    </style:style>
+    <style:style style:name="P15" style:family="paragraph" style:parent-style-name="Standard">
+      <style:paragraph-properties fo:text-align="start" style:justify-single-word="false"/>
+      <style:text-properties fo:font-variant="normal" fo:text-transform="none" fo:color="#000000" style:font-name="Source Sans Pro" fo:font-size="10pt" fo:letter-spacing="normal" fo:font-style="normal" fo:font-weight="normal" style:font-size-asian="10pt" style:font-weight-asian="normal" style:font-size-complex="10pt" style:font-weight-complex="normal"/>
+    </style:style>
+    <style:style style:name="P16" style:family="paragraph" style:parent-style-name="Standard">
       <style:text-properties fo:font-weight="bold" style:font-weight-asian="bold" style:font-weight-complex="bold"/>
     </style:style>
-    <style:style style:name="P15" style:family="paragraph" style:parent-style-name="Standard">
+    <style:style style:name="P17" style:family="paragraph" style:parent-style-name="Standard">
       <style:paragraph-properties fo:text-align="center" style:justify-single-word="false"/>
       <style:text-properties fo:font-weight="bold" style:font-weight-asian="bold" style:font-weight-complex="bold"/>
     </style:style>
-    <style:style style:name="P16" style:family="paragraph" style:parent-style-name="Standard">
+    <style:style style:name="P18" style:family="paragraph" style:parent-style-name="Standard">
       <style:paragraph-properties fo:text-align="start" style:justify-single-word="false"/>
       <style:text-properties fo:font-weight="bold" style:font-weight-asian="bold" style:font-weight-complex="bold"/>
     </style:style>
-    <style:style style:name="P17" style:family="paragraph" style:parent-style-name="Standard">
-      <style:paragraph-properties fo:background-color="#ffffff">
-        <style:background-image/>
-      </style:paragraph-properties>
-    </style:style>
-    <style:style style:name="P18" style:family="paragraph" style:parent-style-name="Standard">
-      <style:paragraph-properties fo:background-color="#ffffff">
-        <style:background-image/>
-      </style:paragraph-properties>
-      <style:text-properties fo:color="#000000" fo:font-style="italic" fo:font-weight="normal" fo:background-color="#ffffff" style:font-style-asian="italic" style:font-weight-asian="normal" style:font-style-complex="italic" style:font-weight-complex="normal"/>
-    </style:style>
     <style:style style:name="P19" style:family="paragraph" style:parent-style-name="Standard">
       <style:paragraph-properties fo:background-color="#ffffff">
         <style:background-image/>
       </style:paragraph-properties>
-      <style:text-properties fo:color="#000000" fo:font-style="italic" fo:font-weight="bold" fo:background-color="#ffffff" style:font-style-asian="italic" style:font-weight-asian="bold" style:font-style-complex="italic" style:font-weight-complex="bold"/>
     </style:style>
     <style:style style:name="P20" style:family="paragraph" style:parent-style-name="Standard">
-      <style:paragraph-properties fo:text-align="center" style:justify-single-word="false" fo:background-color="#ffffff">
-        <style:background-image/>
-      </style:paragraph-properties>
-      <style:text-properties fo:color="#000000" fo:font-style="italic" fo:font-weight="bold" fo:background-color="#ffffff" style:font-style-asian="italic" style:font-weight-asian="bold" style:font-style-complex="italic" style:font-weight-complex="bold"/>
+      <style:paragraph-properties fo:background-color="#ffffff">
+        <style:background-image/>
+      </style:paragraph-properties>
+      <style:text-properties fo:color="#000000" fo:font-style="italic" fo:font-weight="normal" fo:background-color="#ffffff" style:font-style-asian="italic" style:font-weight-asian="normal" style:font-style-complex="italic" style:font-weight-complex="normal"/>
     </style:style>
     <style:style style:name="P21" style:family="paragraph" style:parent-style-name="Standard">
       <style:paragraph-properties fo:background-color="#ffffff">
         <style:background-image/>
       </style:paragraph-properties>
-      <style:text-properties fo:color="#000000" fo:font-style="normal" fo:font-weight="normal" fo:background-color="#ffffff" style:font-style-asian="normal" style:font-weight-asian="normal" style:font-style-complex="normal" style:font-weight-complex="normal"/>
+      <style:text-properties fo:color="#000000" fo:font-style="italic" fo:font-weight="bold" fo:background-color="#ffffff" style:font-style-asian="italic" style:font-weight-asian="bold" style:font-style-complex="italic" style:font-weight-complex="bold"/>
     </style:style>
     <style:style style:name="P22" style:family="paragraph" style:parent-style-name="Standard">
-      <style:paragraph-properties fo:background-color="#ffffff">
-        <style:background-image/>
-      </style:paragraph-properties>
-      <style:text-properties fo:color="#000000" fo:font-style="normal" fo:font-weight="normal" fo:background-color="#009999" style:font-style-asian="normal" style:font-weight-asian="normal" style:font-style-complex="normal" style:font-weight-complex="normal"/>
+      <style:paragraph-properties fo:text-align="center" style:justify-single-word="false" fo:background-color="#ffffff">
+        <style:background-image/>
+      </style:paragraph-properties>
+      <style:text-properties fo:color="#000000" fo:font-style="italic" fo:font-weight="bold" fo:background-color="#ffffff" style:font-style-asian="italic" style:font-weight-asian="bold" style:font-style-complex="italic" style:font-weight-complex="bold"/>
     </style:style>
     <style:style style:name="P23" style:family="paragraph" style:parent-style-name="Standard">
       <style:paragraph-properties fo:background-color="#ffffff">
         <style:background-image/>
       </style:paragraph-properties>
-      <style:text-properties fo:color="#000000" fo:font-style="normal" fo:font-weight="bold" fo:background-color="#ffffff" style:font-style-asian="normal" style:font-weight-asian="bold" style:font-style-complex="normal" style:font-weight-complex="bold"/>
+      <style:text-properties fo:color="#000000" fo:font-style="normal" fo:font-weight="normal" fo:background-color="#ffffff" style:font-style-asian="normal" style:font-weight-asian="normal" style:font-style-complex="normal" style:font-weight-complex="normal"/>
     </style:style>
     <style:style style:name="P24" style:family="paragraph" style:parent-style-name="Standard">
-      <style:paragraph-properties fo:text-align="center" style:justify-single-word="false" fo:background-color="#ffffff">
-        <style:background-image/>
-      </style:paragraph-properties>
-      <style:text-properties fo:color="#000000" fo:font-style="normal" fo:font-weight="bold" fo:background-color="#ffffff" style:font-style-asian="normal" style:font-weight-asian="bold" style:font-style-complex="normal" style:font-weight-complex="bold"/>
+      <style:paragraph-properties fo:background-color="#ffffff">
+        <style:background-image/>
+      </style:paragraph-properties>
+      <style:text-properties fo:color="#000000" fo:font-style="normal" fo:font-weight="normal" fo:background-color="#009999" style:font-style-asian="normal" style:font-weight-asian="normal" style:font-style-complex="normal" style:font-weight-complex="normal"/>
     </style:style>
     <style:style style:name="P25" style:family="paragraph" style:parent-style-name="Standard">
       <style:paragraph-properties fo:background-color="#ffffff">
         <style:background-image/>
       </style:paragraph-properties>
-      <style:text-properties fo:font-style="italic" style:font-style-asian="italic" style:font-style-complex="italic"/>
+      <style:text-properties fo:color="#000000" fo:font-style="normal" fo:font-weight="bold" fo:background-color="#ffffff" style:font-style-asian="normal" style:font-weight-asian="bold" style:font-style-complex="normal" style:font-weight-complex="bold"/>
     </style:style>
     <style:style style:name="P26" style:family="paragraph" style:parent-style-name="Standard">
       <style:paragraph-properties fo:text-align="center" style:justify-single-word="false" fo:background-color="#ffffff">
         <style:background-image/>
       </style:paragraph-properties>
+      <style:text-properties fo:color="#000000" fo:font-style="normal" fo:font-weight="bold" fo:background-color="#ffffff" style:font-style-asian="normal" style:font-weight-asian="bold" style:font-style-complex="normal" style:font-weight-complex="bold"/>
+    </style:style>
+    <style:style style:name="P27" style:family="paragraph" style:parent-style-name="Standard">
+      <style:paragraph-properties fo:background-color="#ffffff">
+        <style:background-image/>
+      </style:paragraph-properties>
+      <style:text-properties fo:font-style="italic" style:font-style-asian="italic" style:font-style-complex="italic"/>
+    </style:style>
+    <style:style style:name="P28" style:family="paragraph" style:parent-style-name="Standard">
+      <style:paragraph-properties fo:text-align="center" style:justify-single-word="false" fo:background-color="#ffffff">
+        <style:background-image/>
+      </style:paragraph-properties>
       <style:text-properties fo:font-style="italic" fo:font-weight="bold" style:font-style-asian="italic" style:font-weight-asian="bold" style:font-style-complex="italic" style:font-weight-complex="bold"/>
     </style:style>
-    <style:style style:name="P27" style:family="paragraph" style:parent-style-name="Standard">
+    <style:style style:name="P29" style:family="paragraph" style:parent-style-name="Standard">
       <style:paragraph-properties fo:text-align="start" style:justify-single-word="false" fo:background-color="#ffffff">
         <style:background-image/>
       </style:paragraph-properties>
       <style:text-properties fo:font-style="italic" fo:background-color="#00cc33" style:font-style-asian="italic" style:font-style-complex="italic"/>
     </style:style>
-    <style:style style:name="P28" style:family="paragraph" style:parent-style-name="Standard">
+    <style:style style:name="P30" style:family="paragraph" style:parent-style-name="Standard">
       <style:paragraph-properties fo:text-align="start" style:justify-single-word="false" fo:background-color="#ffffff">
         <style:background-image/>
       </style:paragraph-properties>
       <style:text-properties fo:font-style="italic" fo:background-color="#ffffff" style:font-style-asian="italic" style:font-style-complex="italic"/>
     </style:style>
-    <style:style style:name="P29" style:family="paragraph" style:parent-style-name="Standard">
+    <style:style style:name="P31" style:family="paragraph" style:parent-style-name="Standard">
       <style:paragraph-properties fo:text-align="start" style:justify-single-word="false" fo:background-color="#ffffff">
         <style:background-image/>
       </style:paragraph-properties>
       <style:text-properties fo:font-style="italic" fo:font-weight="normal" fo:background-color="#00cc33" style:font-style-asian="italic" style:font-weight-asian="normal" style:font-style-complex="italic" style:font-weight-complex="normal"/>
     </style:style>
-    <style:style style:name="P30" style:family="paragraph" style:parent-style-name="Standard">
+    <style:style style:name="P32" style:family="paragraph" style:parent-style-name="Standard">
+      <style:paragraph-properties fo:text-align="start" style:justify-single-word="false" fo:background-color="#ffffff">
+        <style:background-image/>
+      </style:paragraph-properties>
+      <style:text-properties fo:font-style="italic" fo:font-weight="normal" fo:background-color="#ffffff" style:font-style-asian="italic" style:font-weight-asian="normal" style:font-style-complex="italic" style:font-weight-complex="normal"/>
+    </style:style>
+    <style:style style:name="P33" style:family="paragraph" style:parent-style-name="Standard">
       <style:paragraph-properties fo:background-color="#ffffff">
         <style:background-image/>
       </style:paragraph-properties>
       <style:text-properties fo:background-color="#009999"/>
     </style:style>
-    <style:style style:name="P31" style:family="paragraph" style:parent-style-name="Standard">
+    <style:style style:name="P34" style:family="paragraph" style:parent-style-name="Standard">
       <style:paragraph-properties fo:text-align="center" style:justify-single-word="false" fo:background-color="#ffffff">
         <style:background-image/>
       </style:paragraph-properties>
       <style:text-properties fo:font-style="normal" fo:font-weight="bold" style:font-style-asian="normal" style:font-weight-asian="bold" style:font-style-complex="normal" style:font-weight-complex="bold"/>
     </style:style>
-    <style:style style:name="P32" style:family="paragraph" style:parent-style-name="Standard">
+    <style:style style:name="P35" style:family="paragraph" style:parent-style-name="Standard">
       <style:paragraph-properties fo:text-align="start" style:justify-single-word="false" fo:background-color="#ffffff">
         <style:background-image/>
       </style:paragraph-properties>
       <style:text-properties fo:font-style="normal" fo:font-weight="bold" fo:background-color="#009999" style:font-style-asian="normal" style:font-weight-asian="bold" style:font-style-complex="normal" style:font-weight-complex="bold"/>
     </style:style>
-    <style:style style:name="P33" style:family="paragraph" style:parent-style-name="Standard">
+    <style:style style:name="P36" style:family="paragraph" style:parent-style-name="Standard">
       <style:paragraph-properties fo:text-align="center" style:justify-single-word="false" fo:background-color="#ffffff">
         <style:background-image/>
       </style:paragraph-properties>
       <style:text-properties fo:font-style="normal" fo:font-weight="bold" fo:background-color="#009999" style:font-style-asian="normal" style:font-weight-asian="bold" style:font-style-complex="normal" style:font-weight-complex="bold"/>
     </style:style>
-    <style:style style:name="P34" style:family="paragraph" style:parent-style-name="Standard">
+    <style:style style:name="P37" style:family="paragraph" style:parent-style-name="Standard">
       <style:paragraph-properties fo:text-align="start" style:justify-single-word="false" fo:background-color="#ffffff">
         <style:background-image/>
       </style:paragraph-properties>
       <style:text-properties fo:font-style="normal" fo:font-weight="bold"/>
     </style:style>
-    <style:style style:name="P35" style:family="paragraph" style:parent-style-name="Standard">
+    <style:style style:name="P38" style:family="paragraph" style:parent-style-name="Standard">
       <style:paragraph-properties fo:text-align="center" style:justify-single-word="false" fo:background-color="#ffffff">
         <style:background-image/>
       </style:paragraph-properties>
       <style:text-properties fo:font-style="normal" fo:font-weight="bold" fo:background-color="#ffffff" style:font-style-asian="normal" style:font-weight-asian="bold" style:font-style-complex="normal" style:font-weight-complex="bold"/>
     </style:style>
-    <style:style style:name="P36" style:family="paragraph" style:parent-style-name="Standard">
+    <style:style style:name="P39" style:family="paragraph" style:parent-style-name="Standard">
       <style:paragraph-properties fo:text-align="start" style:justify-single-word="false" fo:background-color="#ffffff">
         <style:background-image/>
       </style:paragraph-properties>
       <style:text-properties fo:font-style="normal" fo:font-weight="bold" fo:background-color="#ffffff" style:font-style-asian="normal" style:font-weight-asian="bold" style:font-style-complex="normal" style:font-weight-complex="bold"/>
     </style:style>
-    <style:style style:name="P37" style:family="paragraph" style:parent-style-name="Standard">
+    <style:style style:name="P40" style:family="paragraph" style:parent-style-name="Standard">
       <style:paragraph-properties fo:text-align="start" style:justify-single-word="false" fo:background-color="#ffffff">
         <style:background-image/>
       </style:paragraph-properties>
       <style:text-properties fo:font-style="normal" fo:font-weight="normal" fo:background-color="#009999" style:font-style-asian="normal" style:font-weight-asian="normal" style:font-style-complex="normal" style:font-weight-complex="normal"/>
     </style:style>
-    <style:style style:name="P38" style:family="paragraph" style:parent-style-name="Standard">
-      <style:paragraph-properties fo:text-align="start" style:justify-single-word="false" fo:background-color="#ffffff">
-        <style:background-image/>
-      </style:paragraph-properties>
-    </style:style>
-    <style:style style:name="P39" style:family="paragraph" style:parent-style-name="Standard">
+    <style:style style:name="P41" style:family="paragraph" style:parent-style-name="Standard">
+      <style:paragraph-properties fo:text-align="start" style:justify-single-word="false" fo:background-color="#ffffff">
+        <style:background-image/>
+      </style:paragraph-properties>
+    </style:style>
+    <style:style style:name="P42" style:family="paragraph" style:parent-style-name="Standard">
       <style:paragraph-properties fo:text-align="center" style:justify-single-word="false" fo:background-color="#ffffff">
         <style:background-image/>
       </style:paragraph-properties>
     </style:style>
-    <style:style style:name="P40" style:family="paragraph" style:parent-style-name="Standard">
+    <style:style style:name="P43" style:family="paragraph" style:parent-style-name="Standard">
       <style:paragraph-properties fo:text-align="start" style:justify-single-word="false" fo:background-color="#ffffff">
         <style:background-image/>
       </style:paragraph-properties>
       <style:text-properties fo:font-variant="normal" fo:text-transform="none" fo:color="#292929" style:font-name="Helvetica" fo:font-size="13.5pt" fo:letter-spacing="normal" fo:font-style="normal" fo:font-weight="bold" fo:background-color="#ffffff" style:font-style-asian="normal" style:font-weight-asian="bold" style:font-style-complex="normal" style:font-weight-complex="bold"/>
     </style:style>
-    <style:style style:name="P41" style:family="paragraph" style:parent-style-name="Standard">
+    <style:style style:name="P44" style:family="paragraph" style:parent-style-name="Standard">
       <style:paragraph-properties fo:text-align="start" style:justify-single-word="false" fo:background-color="#ffffff">
         <style:background-image/>
       </style:paragraph-properties>
       <style:text-properties fo:font-variant="normal" fo:text-transform="none" fo:color="#292929" style:font-name="Helvetica" fo:font-size="13.5pt" fo:letter-spacing="normal" fo:font-style="normal" fo:font-weight="bold" fo:background-color="#ffffff" style:font-size-asian="13.5pt" style:font-style-asian="normal" style:font-weight-asian="bold" style:font-size-complex="13.5pt" style:font-style-complex="normal" style:font-weight-complex="bold"/>
     </style:style>
-    <style:style style:name="P42" style:family="paragraph" style:parent-style-name="Standard">
+    <style:style style:name="P45" style:family="paragraph" style:parent-style-name="Standard">
       <style:paragraph-properties fo:text-align="start" style:justify-single-word="false" fo:background-color="#ffffff">
         <style:background-image/>
       </style:paragraph-properties>
       <style:text-properties fo:font-variant="normal" fo:text-transform="none" fo:color="#292929" style:font-name="Helvetica" fo:font-size="13.5pt" fo:letter-spacing="normal" fo:font-style="normal" fo:font-weight="bold" fo:background-color="#ffffff" style:font-size-asian="11pt" style:font-style-asian="normal" style:font-weight-asian="bold" style:font-size-complex="11pt" style:font-style-complex="normal" style:font-weight-complex="bold"/>
     </style:style>
-    <style:style style:name="P43" style:family="paragraph" style:parent-style-name="Standard">
+    <style:style style:name="P46" style:family="paragraph" style:parent-style-name="Standard">
       <style:paragraph-properties fo:text-align="start" style:justify-single-word="false" fo:background-color="#ffffff">
         <style:background-image/>
       </style:paragraph-properties>
       <style:text-properties fo:font-variant="normal" fo:text-transform="none" fo:color="#292929" style:font-name="Helvetica" fo:font-size="13.5pt" fo:letter-spacing="normal" fo:font-style="italic" fo:font-weight="normal" fo:background-color="#00cc33" style:font-style-asian="italic" style:font-weight-asian="normal" style:font-style-complex="italic" style:font-weight-complex="normal"/>
     </style:style>
-    <style:style style:name="P44" style:family="paragraph" style:parent-style-name="Standard">
+    <style:style style:name="P47" style:family="paragraph" style:parent-style-name="Standard">
       <style:paragraph-properties fo:text-align="start" style:justify-single-word="false" fo:background-color="#ffffff">
         <style:background-image/>
       </style:paragraph-properties>
       <style:text-properties fo:font-variant="normal" fo:text-transform="none" fo:color="#292929" style:font-name="Helvetica" fo:font-size="13.5pt" fo:letter-spacing="normal" fo:font-style="italic" fo:font-weight="normal" fo:background-color="#ffffff" style:font-style-asian="italic" style:font-weight-asian="normal" style:font-style-complex="italic" style:font-weight-complex="normal"/>
     </style:style>
-    <style:style style:name="P45" style:family="paragraph" style:parent-style-name="Standard">
+    <style:style style:name="P48" style:family="paragraph" style:parent-style-name="Standard">
       <style:paragraph-properties fo:text-align="start" style:justify-single-word="false" fo:background-color="#ffffff">
         <style:background-image/>
       </style:paragraph-properties>
       <style:text-properties fo:font-variant="normal" fo:text-transform="none" fo:color="#292929" style:font-name="Helvetica" fo:font-size="13.5pt" fo:letter-spacing="normal" fo:font-style="italic" fo:font-weight="bold" fo:background-color="#ffffff" style:font-style-asian="italic" style:font-weight-asian="bold" style:font-style-complex="italic" style:font-weight-complex="bold"/>
     </style:style>
-    <style:style style:name="P46" style:family="paragraph" style:parent-style-name="Standard">
+    <style:style style:name="P49" style:family="paragraph" style:parent-style-name="Standard">
       <style:paragraph-properties fo:text-align="start" style:justify-single-word="false" fo:background-color="#ffffff">
         <style:background-image/>
       </style:paragraph-properties>
       <style:text-properties fo:font-variant="normal" fo:text-transform="none" fo:color="#292929" style:font-name="Helvetica" fo:font-size="11pt" fo:letter-spacing="normal" fo:font-style="italic" fo:font-weight="normal" fo:background-color="#00cc33" style:font-size-asian="11pt" style:font-style-asian="italic" style:font-weight-asian="normal" style:font-size-complex="11pt" style:font-style-complex="italic" style:font-weight-complex="normal"/>
     </style:style>
-    <style:style style:name="P47" style:family="paragraph" style:parent-style-name="Standard">
+    <style:style style:name="P50" style:family="paragraph" style:parent-style-name="Standard">
+      <style:paragraph-properties fo:text-align="center" style:justify-single-word="false" fo:background-color="#ffffff">
+        <style:background-image/>
+      </style:paragraph-properties>
+      <style:text-properties fo:font-variant="normal" fo:text-transform="none" fo:color="#292929" style:font-name="Helvetica" fo:font-size="11pt" fo:letter-spacing="normal" fo:font-style="italic" fo:font-weight="normal" fo:background-color="#00cc33" style:font-size-asian="11pt" style:font-style-asian="italic" style:font-weight-asian="normal" style:font-size-complex="11pt" style:font-style-complex="italic" style:font-weight-complex="normal"/>
+    </style:style>
+    <style:style style:name="P51" style:family="paragraph" style:parent-style-name="Standard">
+      <style:paragraph-properties fo:text-align="center" style:justify-single-word="false" fo:background-color="#ffffff">
+        <style:background-image/>
+      </style:paragraph-properties>
+      <style:text-properties fo:font-variant="normal" fo:text-transform="none" fo:color="#292929" style:font-name="Helvetica" fo:font-size="11pt" fo:letter-spacing="normal" fo:font-style="normal" fo:font-weight="bold" fo:background-color="#ffffff" style:font-size-asian="11pt" style:font-style-asian="normal" style:font-weight-asian="bold" style:font-size-complex="11pt" style:font-style-complex="normal" style:font-weight-complex="bold"/>
+    </style:style>
+    <style:style style:name="P52" style:family="paragraph" style:parent-style-name="Standard">
       <style:paragraph-properties fo:text-align="start" style:justify-single-word="false" fo:background-color="#ffffff">
         <style:background-image/>
       </style:paragraph-properties>
       <style:text-properties fo:font-variant="normal" fo:text-transform="none" fo:color="#ffffff" style:font-name="Helvetica" fo:font-size="8.25pt" fo:letter-spacing="normal" fo:font-style="normal" fo:font-weight="bold" fo:background-color="#9f9f9f" style:font-size-asian="13.5pt" style:font-style-asian="normal" style:font-weight-asian="bold" style:font-size-complex="13.5pt" style:font-style-complex="normal" style:font-weight-complex="bold"/>
     </style:style>
-    <style:style style:name="P48" style:family="paragraph" style:parent-style-name="Standard">
+    <style:style style:name="P53" style:family="paragraph" style:parent-style-name="Standard">
       <style:paragraph-properties fo:text-align="start" style:justify-single-word="false" fo:background-color="#ffffff">
         <style:background-image/>
       </style:paragraph-properties>
       <style:text-properties fo:font-variant="normal" fo:text-transform="none" fo:color="#ffffff" style:font-name="Helvetica" fo:font-size="8.25pt" fo:letter-spacing="normal" fo:font-style="normal" fo:font-weight="bold" fo:background-color="#9f9f9f"/>
     </style:style>
-    <style:style style:name="P49" style:family="paragraph" style:parent-style-name="Standard">
+    <style:style style:name="P54" style:family="paragraph" style:parent-style-name="Standard">
       <style:paragraph-properties fo:text-align="start" style:justify-single-word="false" fo:background-color="#ffffff">
         <style:background-image/>
       </style:paragraph-properties>
       <style:text-properties fo:font-variant="normal" fo:text-transform="none" fo:color="#ffffff" style:font-name="Helvetica" fo:font-size="8.25pt" fo:letter-spacing="normal" fo:font-style="italic" fo:font-weight="bold" fo:background-color="#9f9f9f" style:font-style-asian="italic" style:font-style-complex="italic"/>
     </style:style>
-    <style:style style:name="P50" style:family="paragraph" style:parent-style-name="Standard">
+    <style:style style:name="P55" style:family="paragraph" style:parent-style-name="Standard">
+      <style:paragraph-properties fo:text-align="center" style:justify-single-word="false" fo:background-color="#ffffff">
+        <style:background-image/>
+      </style:paragraph-properties>
+      <style:text-properties fo:font-variant="normal" fo:text-transform="none" fo:color="#000000" style:font-name="Source Sans Pro" fo:font-size="11pt" fo:letter-spacing="normal" fo:font-style="normal" fo:font-weight="bold" fo:background-color="#ffffff" style:font-size-asian="11pt" style:font-style-asian="italic" style:font-weight-asian="normal" style:font-size-complex="11pt" style:font-style-complex="italic" style:font-weight-complex="normal"/>
+    </style:style>
+    <style:style style:name="P56" style:family="paragraph" style:parent-style-name="Standard">
+      <style:paragraph-properties fo:text-align="center" style:justify-single-word="false" fo:background-color="#ffffff">
+        <style:background-image/>
+      </style:paragraph-properties>
+      <style:text-properties fo:font-variant="normal" fo:text-transform="none" fo:color="#000000" style:font-name="Source Sans Pro" fo:font-size="12pt" fo:letter-spacing="normal" fo:font-style="normal" fo:font-weight="bold" fo:background-color="#ffffff" style:font-size-asian="12pt" style:font-style-asian="italic" style:font-weight-asian="normal" style:font-size-complex="12pt" style:font-style-complex="italic" style:font-weight-complex="normal"/>
+    </style:style>
+    <style:style style:name="P57" style:family="paragraph" style:parent-style-name="Standard">
+      <style:paragraph-properties fo:text-align="start" style:justify-single-word="false" fo:background-color="#ffffff">
+        <style:background-image/>
+      </style:paragraph-properties>
+      <style:text-properties fo:font-variant="normal" fo:text-transform="none" fo:color="#000000" style:font-name="Source Sans Pro" fo:font-size="10pt" fo:letter-spacing="normal" fo:font-style="normal" fo:font-weight="normal" fo:background-color="#ffffff" style:font-size-asian="10pt" style:font-style-asian="italic" style:font-weight-asian="normal" style:font-size-complex="10pt" style:font-style-complex="italic" style:font-weight-complex="normal"/>
+    </style:style>
+    <style:style style:name="P58" style:family="paragraph" style:parent-style-name="Standard" style:list-style-name="L1">
       <style:paragraph-properties fo:text-align="start" style:justify-single-word="false"/>
       <style:text-properties fo:font-weight="bold" style:font-weight-asian="bold" style:font-weight-complex="bold"/>
     </style:style>
-    <style:style style:name="P51" style:family="paragraph" style:parent-style-name="Standard" style:list-style-name="L1">
+    <style:style style:name="P59" style:family="paragraph" style:parent-style-name="Standard" style:list-style-name="L1">
       <style:paragraph-properties fo:text-align="start" style:justify-single-word="false"/>
-      <style:text-properties fo:font-weight="bold" style:font-weight-asian="bold" style:font-weight-complex="bold"/>
-    </style:style>
-    <style:style style:name="P52" style:family="paragraph" style:parent-style-name="Standard">
-      <style:paragraph-properties fo:text-align="center" style:justify-single-word="false"/>
-      <style:text-properties fo:font-weight="bold" style:font-weight-asian="bold" style:font-weight-complex="bold"/>
-    </style:style>
-    <style:style style:name="P53" style:family="paragraph" style:parent-style-name="Standard">
-      <style:paragraph-properties fo:text-align="start" style:justify-single-word="false"/>
-    </style:style>
-    <style:style style:name="P54" style:family="paragraph" style:parent-style-name="Standard" style:list-style-name="L1">
-      <style:paragraph-properties fo:text-align="start" style:justify-single-word="false"/>
-    </style:style>
-    <style:style style:name="P55" style:family="paragraph" style:parent-style-name="Standard" style:list-style-name="L2">
+    </style:style>
+    <style:style style:name="P60" style:family="paragraph" style:parent-style-name="Standard" style:list-style-name="L2">
       <style:paragraph-properties fo:text-align="start" style:justify-single-word="false"/>
       <style:text-properties fo:font-style="normal" fo:font-weight="normal" style:font-style-asian="normal" style:font-weight-asian="normal" style:font-style-complex="normal" style:font-weight-complex="normal"/>
     </style:style>
-    <style:style style:name="P56" style:family="paragraph" style:parent-style-name="Standard" style:list-style-name="L2">
+    <style:style style:name="P61" style:family="paragraph" style:parent-style-name="Standard" style:list-style-name="L2">
       <style:paragraph-properties fo:text-align="start" style:justify-single-word="false"/>
       <style:text-properties fo:color="#000000" fo:font-style="normal" fo:font-weight="normal" fo:background-color="#ffffff" style:font-style-asian="normal" style:font-weight-asian="normal" style:font-style-complex="normal" style:font-weight-complex="normal"/>
     </style:style>
-    <style:style style:name="P57" style:family="paragraph" style:parent-style-name="Standard" style:list-style-name="L3">
+    <style:style style:name="P62" style:family="paragraph" style:parent-style-name="Standard" style:list-style-name="L3">
       <style:paragraph-properties fo:text-align="start" style:justify-single-word="false"/>
       <style:text-properties fo:font-weight="normal" style:font-weight-asian="normal" style:font-weight-complex="normal"/>
     </style:style>
-    <style:style style:name="P58" style:family="paragraph" style:parent-style-name="Standard">
-      <style:paragraph-properties fo:text-align="start" style:justify-single-word="false" fo:background-color="#ffffff">
-        <style:background-image/>
-      </style:paragraph-properties>
-      <style:text-properties fo:font-style="italic" fo:font-weight="normal" fo:background-color="#ffffff" style:font-style-asian="italic" style:font-weight-asian="normal" style:font-style-complex="italic" style:font-weight-complex="normal"/>
-    </style:style>
-    <style:style style:name="P59" style:family="paragraph" style:parent-style-name="Standard">
-      <style:paragraph-properties fo:text-align="start" style:justify-single-word="false" fo:background-color="#ffffff">
-        <style:background-image/>
-      </style:paragraph-properties>
-      <style:text-properties fo:font-variant="normal" fo:text-transform="none" fo:color="#292929" style:font-name="Helvetica" fo:font-size="13.5pt" fo:letter-spacing="normal" fo:font-style="italic" fo:font-weight="normal" fo:background-color="#ffffff" style:font-style-asian="italic" style:font-weight-asian="normal" style:font-style-complex="italic" style:font-weight-complex="normal"/>
-    </style:style>
-    <style:style style:name="P60" style:family="paragraph" style:parent-style-name="Standard">
+    <style:style style:name="P63" style:family="paragraph" style:parent-style-name="Standard">
       <style:paragraph-properties fo:text-align="center" style:justify-single-word="false" fo:background-color="#ffffff">
         <style:background-image/>
       </style:paragraph-properties>
-      <style:text-properties fo:font-variant="normal" fo:text-transform="none" fo:color="#292929" style:font-name="Helvetica" fo:font-size="11pt" fo:letter-spacing="normal" fo:font-style="normal" fo:font-weight="bold" fo:background-color="#ffffff" style:font-size-asian="11pt" style:font-style-asian="normal" style:font-weight-asian="bold" style:font-size-complex="11pt" style:font-style-complex="normal" style:font-weight-complex="bold"/>
-    </style:style>
-    <style:style style:name="P61" style:family="paragraph" style:parent-style-name="Standard">
-      <style:paragraph-properties fo:text-align="start" style:justify-single-word="false" fo:background-color="#ffffff">
-        <style:background-image/>
-      </style:paragraph-properties>
-      <style:text-properties fo:font-variant="normal" fo:text-transform="none" fo:color="#292929" style:font-name="Helvetica" fo:font-size="11pt" fo:letter-spacing="normal" fo:font-style="italic" fo:font-weight="normal" fo:background-color="#00cc33" style:font-size-asian="11pt" style:font-style-asian="italic" style:font-weight-asian="normal" style:font-size-complex="11pt" style:font-style-complex="italic" style:font-weight-complex="normal"/>
-    </style:style>
-    <style:style style:name="P62" style:family="paragraph" style:parent-style-name="Standard">
+    </style:style>
+    <style:style style:name="P64" style:family="paragraph" style:parent-style-name="Standard">
+      <style:paragraph-properties fo:text-align="start" style:justify-single-word="false" fo:background-color="#ffffff">
+        <style:background-image/>
+      </style:paragraph-properties>
+    </style:style>
+    <style:style style:name="P65" style:family="paragraph" style:parent-style-name="Standard" style:list-style-name="L4">
+      <style:paragraph-properties fo:text-align="start" style:justify-single-word="false" fo:background-color="#ffffff">
+        <style:background-image/>
+      </style:paragraph-properties>
+    </style:style>
+    <style:style style:name="P66" style:family="paragraph" style:parent-style-name="Standard">
+      <style:paragraph-properties fo:text-align="start" style:justify-single-word="false" fo:background-color="#ffffff">
+        <style:background-image/>
+      </style:paragraph-properties>
+      <style:text-properties fo:font-variant="normal" fo:text-transform="none" fo:color="#000000" style:font-name="Source Sans Pro" fo:font-size="10pt" fo:letter-spacing="normal" fo:font-style="normal" fo:font-weight="normal" fo:background-color="#ffffff" style:font-size-asian="10pt" style:font-style-asian="italic" style:font-weight-asian="normal" style:font-size-complex="10pt" style:font-style-complex="italic" style:font-weight-complex="normal"/>
+    </style:style>
+    <style:style style:name="P67" style:family="paragraph" style:parent-style-name="Standard">
       <style:paragraph-properties fo:text-align="center" style:justify-single-word="false" fo:background-color="#ffffff">
         <style:background-image/>
       </style:paragraph-properties>
-      <style:text-properties fo:font-variant="normal" fo:text-transform="none" fo:color="#292929" style:font-name="Helvetica" fo:font-size="11pt" fo:letter-spacing="normal" fo:font-style="italic" fo:font-weight="normal" fo:background-color="#00cc33" style:font-size-asian="11pt" style:font-style-asian="italic" style:font-weight-asian="normal" style:font-size-complex="11pt" style:font-style-complex="italic" style:font-weight-complex="normal"/>
-    </style:style>
-    <style:style style:name="P63" style:family="paragraph">
+      <style:text-properties fo:font-size="13pt" style:font-size-asian="13pt" style:font-size-complex="13pt"/>
+    </style:style>
+    <style:style style:name="P68" style:family="paragraph">
       <style:paragraph-properties fo:text-align="center"/>
     </style:style>
     <style:style style:name="T1" style:family="text">
@@ -415,76 +452,91 @@
       <style:text-properties fo:font-variant="normal" fo:text-transform="none" fo:color="#292929" style:font-name="Helvetica" fo:font-size="11pt" fo:letter-spacing="normal" fo:font-style="italic" fo:font-weight="normal" fo:background-color="#ffffff" style:font-size-asian="11pt" style:font-style-asian="italic" style:font-weight-asian="normal" style:font-size-complex="11pt" style:font-style-complex="italic" style:font-weight-complex="normal"/>
     </style:style>
     <style:style style:name="T20" style:family="text">
+      <style:text-properties fo:font-variant="normal" fo:text-transform="none" fo:color="#292929" style:font-name="Helvetica" fo:letter-spacing="normal" fo:font-style="normal" fo:font-weight="bold" fo:background-color="#ffffff" style:font-style-asian="normal" style:font-weight-asian="bold" style:font-style-complex="normal" style:font-weight-complex="bold"/>
+    </style:style>
+    <style:style style:name="T21" style:family="text">
+      <style:text-properties fo:font-variant="normal" fo:text-transform="none" fo:color="#292929" style:font-name="Helvetica" fo:font-size="13pt" fo:letter-spacing="normal" fo:font-style="normal" fo:font-weight="bold" fo:background-color="#ffffff" style:font-size-asian="13pt" style:font-style-asian="normal" style:font-weight-asian="bold" style:font-size-complex="13pt" style:font-style-complex="normal" style:font-weight-complex="bold"/>
+    </style:style>
+    <style:style style:name="T22" style:family="text">
       <style:text-properties fo:font-variant="normal" fo:text-transform="none" fo:color="#292929" fo:letter-spacing="normal" fo:font-style="italic" fo:background-color="#00cc33" style:font-style-asian="italic" style:font-style-complex="italic"/>
     </style:style>
-    <style:style style:name="T21" style:family="text">
+    <style:style style:name="T23" style:family="text">
       <style:text-properties fo:font-variant="normal" fo:text-transform="none" fo:color="#292929" fo:letter-spacing="normal" fo:font-style="italic" fo:font-weight="normal" fo:background-color="#00cc33" style:font-style-asian="italic" style:font-weight-asian="normal" style:font-style-complex="italic" style:font-weight-complex="normal"/>
     </style:style>
-    <style:style style:name="T22" style:family="text">
+    <style:style style:name="T24" style:family="text">
       <style:text-properties fo:font-variant="normal" fo:text-transform="none" fo:color="#333333" style:text-line-through-style="none" style:font-name="Helvetica" fo:font-size="10.5pt" fo:letter-spacing="normal" fo:font-style="normal" style:text-underline-style="none" fo:font-weight="bold" style:text-blinking="false" fo:background-color="#00cc33" style:font-style-asian="italic" style:font-weight-asian="normal" style:font-style-complex="italic" style:font-weight-complex="normal"/>
     </style:style>
-    <style:style style:name="T23" style:family="text">
+    <style:style style:name="T25" style:family="text">
       <style:text-properties fo:font-variant="normal" fo:text-transform="none" fo:color="#333333" style:text-line-through-style="none" style:font-name="Helvetica" fo:font-size="10.5pt" fo:letter-spacing="normal" fo:font-style="normal" style:text-underline-style="none" fo:font-weight="bold" style:text-blinking="false" fo:background-color="#00cc33" style:font-style-asian="italic" style:font-style-complex="italic"/>
     </style:style>
-    <style:style style:name="T24" style:family="text">
+    <style:style style:name="T26" style:family="text">
       <style:text-properties fo:font-variant="normal" fo:text-transform="none" fo:color="#333333" style:text-line-through-style="none" style:font-name="Helvetica" fo:font-size="10.5pt" fo:letter-spacing="normal" fo:font-style="italic" style:text-underline-style="none" fo:font-weight="bold" style:text-blinking="false" fo:background-color="#00cc33" style:font-style-asian="italic" style:font-style-complex="italic"/>
     </style:style>
-    <style:style style:name="T25" style:family="text">
+    <style:style style:name="T27" style:family="text">
       <style:text-properties fo:font-variant="normal" fo:text-transform="none" fo:color="#ffffff" style:font-name="Helvetica" fo:font-size="8.25pt" fo:letter-spacing="normal" fo:font-style="italic" fo:font-weight="bold" fo:background-color="#9f9f9f" style:font-style-asian="italic" style:font-style-complex="italic"/>
     </style:style>
-    <style:style style:name="T26" style:family="text">
+    <style:style style:name="T28" style:family="text">
       <style:text-properties fo:font-variant="normal" fo:text-transform="none" fo:color="#ffffff" style:font-name="Helvetica" fo:font-size="8.25pt" fo:letter-spacing="normal" fo:background-color="#9f9f9f"/>
     </style:style>
-    <style:style style:name="T27" style:family="text">
+    <style:style style:name="T29" style:family="text">
       <style:text-properties fo:font-variant="normal" fo:text-transform="none" fo:color="#ffffff" style:font-name="Helvetica" fo:font-size="8.25pt" fo:letter-spacing="normal" fo:font-style="normal" fo:font-weight="bold" fo:background-color="#9f9f9f" style:font-size-asian="13.5pt" style:font-style-asian="normal" style:font-weight-asian="bold" style:font-size-complex="13.5pt" style:font-style-complex="normal" style:font-weight-complex="bold"/>
     </style:style>
-    <style:style style:name="T28" style:family="text">
+    <style:style style:name="T30" style:family="text">
       <style:text-properties fo:font-variant="normal" fo:text-transform="none" fo:color="#ffffff" style:font-name="Helvetica" fo:font-size="8.25pt" fo:letter-spacing="normal" fo:font-style="normal" fo:font-weight="bold" fo:background-color="#9f9f9f" style:font-size-asian="11pt" style:font-style-asian="normal" style:font-weight-asian="bold" style:font-size-complex="11pt" style:font-style-complex="normal" style:font-weight-complex="bold"/>
     </style:style>
-    <style:style style:name="T29" style:family="text">
+    <style:style style:name="T31" style:family="text">
       <style:text-properties fo:font-variant="normal" fo:text-transform="none" fo:color="#dd1144" style:font-name="Monaco" fo:font-size="9pt" fo:letter-spacing="normal" fo:font-style="normal" fo:font-weight="normal" fo:background-color="#00cc33" style:font-size-asian="11pt" style:font-style-asian="italic" style:font-weight-asian="normal" style:font-size-complex="11pt" style:font-style-complex="italic" style:font-weight-complex="normal"/>
     </style:style>
-    <style:style style:name="T30" style:family="text">
+    <style:style style:name="T32" style:family="text">
+      <style:text-properties fo:font-variant="normal" fo:text-transform="none" fo:color="#000000" style:font-name="Source Sans Pro" fo:font-size="10pt" fo:letter-spacing="normal" fo:font-style="normal" fo:font-weight="normal" fo:background-color="#ffffff" style:font-size-asian="10pt" style:font-style-asian="italic" style:font-weight-asian="normal" style:font-size-complex="10pt" style:font-style-complex="italic" style:font-weight-complex="normal"/>
+    </style:style>
+    <style:style style:name="T33" style:family="text">
+      <style:text-properties fo:font-variant="normal" fo:text-transform="none" fo:color="#222222" style:font-name="sans-serif" fo:font-size="10.5pt" fo:letter-spacing="normal" fo:font-style="normal" fo:font-weight="normal"/>
+    </style:style>
+    <style:style style:name="T34" style:family="text">
       <style:text-properties fo:color="#000000" fo:font-style="italic" fo:font-weight="bold" style:font-style-asian="italic" style:font-weight-asian="bold" style:font-style-complex="italic" style:font-weight-complex="bold"/>
     </style:style>
-    <style:style style:name="T31" style:family="text">
+    <style:style style:name="T35" style:family="text">
       <style:text-properties fo:color="#000000" fo:font-style="italic" fo:font-weight="bold" fo:background-color="#00cc33" style:font-style-asian="italic" style:font-weight-asian="bold" style:font-style-complex="italic" style:font-weight-complex="bold"/>
     </style:style>
-    <style:style style:name="T32" style:family="text">
+    <style:style style:name="T36" style:family="text">
       <style:text-properties fo:color="#000000" fo:font-style="italic" fo:font-weight="normal" fo:background-color="#ffffff" style:font-style-asian="italic" style:font-weight-asian="normal" style:font-style-complex="italic" style:font-weight-complex="normal"/>
     </style:style>
-    <style:style style:name="T33" style:family="text">
+    <style:style style:name="T37" style:family="text">
       <style:text-properties fo:color="#000000" fo:background-color="#ffffff"/>
     </style:style>
-    <style:style style:name="T34" style:family="text">
+    <style:style style:name="T38" style:family="text">
       <style:text-properties fo:font-style="normal" fo:font-weight="bold" fo:background-color="#ffffff" style:font-style-asian="normal" style:font-weight-asian="bold" style:font-style-complex="normal" style:font-weight-complex="bold"/>
     </style:style>
-    <style:style style:name="T35" style:family="text">
+    <style:style style:name="T39" style:family="text">
       <style:text-properties fo:font-style="normal" fo:font-weight="normal" fo:background-color="#ffffff" style:font-style-asian="normal" style:font-weight-asian="normal" style:font-style-complex="normal" style:font-weight-complex="normal"/>
     </style:style>
-    <style:style style:name="T36" style:family="text">
+    <style:style style:name="T40" style:family="text">
       <style:text-properties fo:background-color="#ffffff"/>
     </style:style>
-    <style:style style:name="T37" style:family="text">
+    <style:style style:name="T41" style:family="text">
       <style:text-properties fo:background-color="#ffffff" style:font-style-asian="normal" style:font-weight-asian="bold" style:font-style-complex="normal" style:font-weight-complex="bold"/>
     </style:style>
-    <style:style style:name="T38" style:family="text">
+    <style:style style:name="T42" style:family="text">
       <style:text-properties fo:font-style="italic" fo:font-weight="normal" fo:background-color="#ffffff" style:font-style-asian="italic" style:font-weight-asian="normal" style:font-style-complex="italic" style:font-weight-complex="normal"/>
     </style:style>
-    <style:style style:name="T39" style:family="text">
+    <style:style style:name="T43" style:family="text">
       <style:text-properties fo:font-style="italic" fo:font-weight="normal" fo:background-color="#00cc33" style:font-style-asian="italic" style:font-weight-asian="normal" style:font-style-complex="italic" style:font-weight-complex="normal"/>
     </style:style>
-    <style:style style:name="T40" style:family="text">
+    <style:style style:name="T44" style:family="text">
       <style:text-properties fo:font-style="italic" fo:background-color="#ffffff" style:font-style-asian="italic" style:font-style-complex="italic"/>
     </style:style>
-    <style:style style:name="T41" style:family="text">
+    <style:style style:name="T45" style:family="text">
       <style:text-properties fo:font-style="italic" fo:background-color="#00cc33" style:font-style-asian="italic" style:font-style-complex="italic"/>
     </style:style>
-    <style:style style:name="T42" style:family="text">
+    <style:style style:name="T46" style:family="text">
       <style:text-properties fo:font-style="italic" fo:font-weight="bold" fo:background-color="#ffffff" style:font-style-asian="italic" style:font-weight-asian="bold" style:font-style-complex="italic" style:font-weight-complex="bold"/>
     </style:style>
-    <style:style style:name="T43" style:family="text">
+    <style:style style:name="T47" style:family="text">
       <style:text-properties fo:font-weight="bold" style:font-weight-asian="bold" style:font-weight-complex="bold"/>
+    </style:style>
+    <style:style style:name="T48" style:family="text">
+      <style:text-properties fo:color="#292929" style:font-name="Helvetica" fo:font-size="11pt" fo:font-weight="bold" style:font-size-asian="11pt" style:font-style-asian="normal" style:font-weight-asian="bold" style:font-size-complex="11pt" style:font-style-complex="normal" style:font-weight-complex="bold"/>
     </style:style>
     <style:style style:name="fr1" style:family="graphic" style:parent-style-name="Frame">
       <style:graphic-properties style:vertical-pos="top" style:vertical-rel="baseline" style:horizontal-pos="from-left" style:horizontal-rel="paragraph-content"/>
@@ -656,6 +708,58 @@
           <style:list-level-label-alignment text:label-followed-by="listtab" text:list-tab-stop-position="6.985cm" fo:text-indent="-0.635cm" fo:margin-left="6.985cm"/>
         </style:list-level-properties>
       </text:list-level-style-number>
+    </text:list-style>
+    <text:list-style style:name="L4">
+      <text:list-level-style-bullet text:level="1" text:style-name="Bullet_20_Symbols" text:bullet-char="–">
+        <style:list-level-properties text:list-level-position-and-space-mode="label-alignment">
+          <style:list-level-label-alignment text:label-followed-by="listtab" text:list-tab-stop-position="1.27cm" fo:text-indent="-0.635cm" fo:margin-left="1.27cm"/>
+        </style:list-level-properties>
+      </text:list-level-style-bullet>
+      <text:list-level-style-bullet text:level="2" text:style-name="Bullet_20_Symbols" text:bullet-char="–">
+        <style:list-level-properties text:list-level-position-and-space-mode="label-alignment">
+          <style:list-level-label-alignment text:label-followed-by="listtab" text:list-tab-stop-position="1.905cm" fo:text-indent="-0.635cm" fo:margin-left="1.905cm"/>
+        </style:list-level-properties>
+      </text:list-level-style-bullet>
+      <text:list-level-style-bullet text:level="3" text:style-name="Bullet_20_Symbols" text:bullet-char="–">
+        <style:list-level-properties text:list-level-position-and-space-mode="label-alignment">
+          <style:list-level-label-alignment text:label-followed-by="listtab" text:list-tab-stop-position="2.54cm" fo:text-indent="-0.635cm" fo:margin-left="2.54cm"/>
+        </style:list-level-properties>
+      </text:list-level-style-bullet>
+      <text:list-level-style-bullet text:level="4" text:style-name="Bullet_20_Symbols" text:bullet-char="–">
+        <style:list-level-properties text:list-level-position-and-space-mode="label-alignment">
+          <style:list-level-label-alignment text:label-followed-by="listtab" text:list-tab-stop-position="3.175cm" fo:text-indent="-0.635cm" fo:margin-left="3.175cm"/>
+        </style:list-level-properties>
+      </text:list-level-style-bullet>
+      <text:list-level-style-bullet text:level="5" text:style-name="Bullet_20_Symbols" text:bullet-char="–">
+        <style:list-level-properties text:list-level-position-and-space-mode="label-alignment">
+          <style:list-level-label-alignment text:label-followed-by="listtab" text:list-tab-stop-position="3.81cm" fo:text-indent="-0.635cm" fo:margin-left="3.81cm"/>
+        </style:list-level-properties>
+      </text:list-level-style-bullet>
+      <text:list-level-style-bullet text:level="6" text:style-name="Bullet_20_Symbols" text:bullet-char="–">
+        <style:list-level-properties text:list-level-position-and-space-mode="label-alignment">
+          <style:list-level-label-alignment text:label-followed-by="listtab" text:list-tab-stop-position="4.445cm" fo:text-indent="-0.635cm" fo:margin-left="4.445cm"/>
+        </style:list-level-properties>
+      </text:list-level-style-bullet>
+      <text:list-level-style-bullet text:level="7" text:style-name="Bullet_20_Symbols" text:bullet-char="–">
+        <style:list-level-properties text:list-level-position-and-space-mode="label-alignment">
+          <style:list-level-label-alignment text:label-followed-by="listtab" text:list-tab-stop-position="5.08cm" fo:text-indent="-0.635cm" fo:margin-left="5.08cm"/>
+        </style:list-level-properties>
+      </text:list-level-style-bullet>
+      <text:list-level-style-bullet text:level="8" text:style-name="Bullet_20_Symbols" text:bullet-char="–">
+        <style:list-level-properties text:list-level-position-and-space-mode="label-alignment">
+          <style:list-level-label-alignment text:label-followed-by="listtab" text:list-tab-stop-position="5.715cm" fo:text-indent="-0.635cm" fo:margin-left="5.715cm"/>
+        </style:list-level-properties>
+      </text:list-level-style-bullet>
+      <text:list-level-style-bullet text:level="9" text:style-name="Bullet_20_Symbols" text:bullet-char="–">
+        <style:list-level-properties text:list-level-position-and-space-mode="label-alignment">
+          <style:list-level-label-alignment text:label-followed-by="listtab" text:list-tab-stop-position="6.35cm" fo:text-indent="-0.635cm" fo:margin-left="6.35cm"/>
+        </style:list-level-properties>
+      </text:list-level-style-bullet>
+      <text:list-level-style-bullet text:level="10" text:style-name="Bullet_20_Symbols" text:bullet-char="–">
+        <style:list-level-properties text:list-level-position-and-space-mode="label-alignment">
+          <style:list-level-label-alignment text:label-followed-by="listtab" text:list-tab-stop-position="6.985cm" fo:text-indent="-0.635cm" fo:margin-left="6.985cm"/>
+        </style:list-level-properties>
+      </text:list-level-style-bullet>
     </text:list-style>
     <style:style style:name="gr1" style:family="graphic">
       <style:graphic-properties draw:textarea-horizontal-align="center" draw:textarea-vertical-align="middle" style:run-through="foreground" style:wrap="run-through" style:number-wrapped-paragraphs="no-limit" style:vertical-pos="from-top" style:vertical-rel="paragraph" style:horizontal-pos="from-left" style:horizontal-rel="paragraph" draw:wrap-influence-on-position="once-concurrent" style:flow-with-text="false"/>
@@ -670,10 +774,15 @@
         <text:sequence-decl text:display-outline-level="0" text:name="Drawing"/>
       </text:sequence-decls>
       <text:p text:style-name="P13"/>
-      <text:p text:style-name="P13">Audit de qualité du code &amp; performance de l'application</text:p>
+      <text:p text:style-name="P13">Audit de qualité du code de l'application</text:p>
       <text:p text:style-name="P13"/>
-      <text:p text:style-name="P13"/>
-      <text:p text:style-name="P13"/>
+      <text:p text:style-name="P14"/>
+      <text:p text:style-name="P15">
+        <text:s text:c="4"/>
+        Cet audit de qualité s’appuie sur l’outil 
+        <text:a xlink:type="simple" xlink:href="https://insight.sensiolabs.com/?utm_source=openclassroom&amp;utm_medium=parteners&amp;utm_campaign=PARTENARIATS" text:style-name="Internet_20_link" text:visited-style-name="Visited_20_Internet_20_Link">Sensiolab Insight</text:a>
+        , édité par la société Sensiolab
+      </text:p>
       <text:p text:style-name="P13"/>
       <text:p text:style-name="P13"/>
       <text:p text:style-name="P13"/>
@@ -690,28 +799,28 @@
       <text:p text:style-name="Standard"/>
       <text:p text:style-name="P1">Voici les 19 violations répertoriées ci-dessus par l'outil SensioLabsInsight sur le projet Todolist après implémentation des nouvelles features et amélioration du projet.</text:p>
       <text:p text:style-name="P1"/>
-      <text:p text:style-name="P15"/>
-      <text:p text:style-name="P15"/>
-      <text:p text:style-name="P15">
+      <text:p text:style-name="P17"/>
+      <text:p text:style-name="P17"/>
+      <text:p text:style-name="P17"/>
+      <text:p text:style-name="P17">
         <text:soft-page-break/>
       </text:p>
-      <text:p text:style-name="P15"/>
-      <text:p text:style-name="P15"/>
-      <text:p text:style-name="P15">
+      <text:p text:style-name="P17"/>
+      <text:p text:style-name="P17">
         <draw:frame draw:style-name="fr1" draw:name="Cadre1" text:anchor-type="as-char" svg:width="2cm" draw:z-index="10">
           <draw:text-box fo:min-height="0.499cm">
-            <text:p text:style-name="P15">INDEX</text:p>
+            <text:p text:style-name="P17">INDEX</text:p>
           </draw:text-box>
         </draw:frame>
       </text:p>
-      <text:p text:style-name="P15"/>
-      <text:p text:style-name="P15"/>
-      <text:p text:style-name="P15"/>
-      <text:p text:style-name="P15"/>
-      <text:p text:style-name="P15"/>
-      <text:list xml:id="list3550573276314753080" text:style-name="L1">
+      <text:p text:style-name="P17"/>
+      <text:p text:style-name="P17"/>
+      <text:p text:style-name="P17"/>
+      <text:p text:style-name="P17"/>
+      <text:p text:style-name="P17"/>
+      <text:list xml:id="list6510977539265183057" text:style-name="L1">
         <text:list-header>
-          <text:p text:style-name="P51">
+          <text:p text:style-name="P58">
             <text:a xlink:type="simple" xlink:href="#images1|graphic" text:style-name="Internet_20_link" text:visited-style-name="Visited_20_Internet_20_Link">Première analyse</text:a>
           </text:p>
         </text:list-header>
@@ -719,124 +828,124 @@
       <text:p text:style-name="P2">
         <text:a xlink:type="simple" xlink:href="#images2|graphic" text:style-name="Internet_20_link" text:visited-style-name="Visited_20_Internet_20_Link"/>
       </text:p>
-      <text:list xml:id="list36206119" text:continue-numbering="true" text:style-name="L1">
+      <text:list xml:id="list38306082" text:continue-numbering="true" text:style-name="L1">
         <text:list-item>
-          <text:p text:style-name="P54">
+          <text:p text:style-name="P59">
             <text:a xlink:type="simple" xlink:href="#images2|graphic" text:style-name="Internet_20_link" text:visited-style-name="Visited_20_Internet_20_Link">Première violation majeure</text:a>
           </text:p>
-          <text:p text:style-name="P54"/>
+          <text:p text:style-name="P59"/>
         </text:list-item>
         <text:list-item>
-          <text:p text:style-name="P54">
+          <text:p text:style-name="P59">
             <text:a xlink:type="simple" xlink:href="#images3|graphic" text:style-name="Internet_20_link" text:visited-style-name="Visited_20_Internet_20_Link">Deuxième violation majeure</text:a>
           </text:p>
-          <text:p text:style-name="P54"/>
+          <text:p text:style-name="P59"/>
         </text:list-item>
         <text:list-item>
-          <text:p text:style-name="P54">
+          <text:p text:style-name="P59">
             <text:a xlink:type="simple" xlink:href="#images4|graphic" text:style-name="Internet_20_link" text:visited-style-name="Visited_20_Internet_20_Link">Troisième violation majeure</text:a>
           </text:p>
-          <text:p text:style-name="P54"/>
+          <text:p text:style-name="P59"/>
         </text:list-item>
         <text:list-item>
-          <text:p text:style-name="P54">
+          <text:p text:style-name="P59">
             <text:a xlink:type="simple" xlink:href="#images5|graphic" text:style-name="Internet_20_link" text:visited-style-name="Visited_20_Internet_20_Link">Quatrième violation majeure</text:a>
           </text:p>
         </text:list-item>
       </text:list>
-      <text:p text:style-name="P15"/>
-      <text:p text:style-name="P16"/>
-      <text:p text:style-name="P16"/>
-      <text:p text:style-name="P16"/>
-      <text:p text:style-name="P16"/>
-      <text:p text:style-name="P16">
+      <text:p text:style-name="P17"/>
+      <text:p text:style-name="P18"/>
+      <text:p text:style-name="P18"/>
+      <text:p text:style-name="P18"/>
+      <text:p text:style-name="P18"/>
+      <text:p text:style-name="P18">
         <text:tab/>
         <text:a xlink:type="simple" xlink:href="#images7|graphic" text:style-name="Internet_20_link" text:visited-style-name="Visited_20_Internet_20_Link">Seconde Analyse après correction des erreurs majeures</text:a>
       </text:p>
       <text:p text:style-name="P12"/>
-      <text:list xml:id="list1792547357677074309" text:style-name="L2">
+      <text:list xml:id="list6749040032212079090" text:style-name="L2">
         <text:list-item>
-          <text:p text:style-name="P55">
+          <text:p text:style-name="P60">
             <text:a xlink:type="simple" xlink:href="#images6|graphic" text:style-name="Internet_20_link" text:visited-style-name="Visited_20_Internet_20_Link">
-              <text:span text:style-name="T33">Première nouvelle violation Critique avec une violation majeure associée</text:span>
+              <text:span text:style-name="T37">Première nouvelle violation Critique avec une violation majeure associée</text:span>
             </text:a>
           </text:p>
-          <text:p text:style-name="P56"/>
+          <text:p text:style-name="P61"/>
         </text:list-item>
         <text:list-item>
-          <text:p text:style-name="P55">
+          <text:p text:style-name="P60">
             <text:a xlink:type="simple" xlink:href="#images8|graphic" text:style-name="Internet_20_link" text:visited-style-name="Visited_20_Internet_20_Link">
-              <text:span text:style-name="T33">Deuxième nouvelle violation Critique</text:span>
+              <text:span text:style-name="T37">Deuxième nouvelle violation Critique</text:span>
             </text:a>
           </text:p>
         </text:list-item>
       </text:list>
-      <text:p text:style-name="P16">
-        <text:tab/>
-      </text:p>
-      <text:p text:style-name="P16"/>
-      <text:p text:style-name="P16"/>
-      <text:p text:style-name="P16"/>
-      <text:p text:style-name="P16"/>
-      <text:p text:style-name="P16">
+      <text:p text:style-name="P18">
+        <text:tab/>
+      </text:p>
+      <text:p text:style-name="P18"/>
+      <text:p text:style-name="P18"/>
+      <text:p text:style-name="P18"/>
+      <text:p text:style-name="P18"/>
+      <text:p text:style-name="P18">
         <text:tab/>
         <text:a xlink:type="simple" xlink:href="#images9|graphic" text:style-name="Internet_20_link" text:visited-style-name="Visited_20_Internet_20_Link">Troisième Analyse après correction des erreurs critiques</text:a>
       </text:p>
-      <text:p text:style-name="P16">
-        <text:tab/>
-      </text:p>
-      <text:list xml:id="list8552905765921789763" text:style-name="L3">
+      <text:p text:style-name="P18">
+        <text:tab/>
+      </text:p>
+      <text:list xml:id="list5801401821226059577" text:style-name="L3">
         <text:list-item>
-          <text:p text:style-name="P57">
+          <text:p text:style-name="P62">
             <text:a xlink:type="simple" xlink:href="#Cadre2|frame" text:style-name="Internet_20_link" text:visited-style-name="Visited_20_Internet_20_Link">Erreurs mineures et infos</text:a>
           </text:p>
         </text:list-item>
       </text:list>
-      <text:p text:style-name="P15"/>
-      <text:p text:style-name="P16">
+      <text:p text:style-name="P17"/>
+      <text:p text:style-name="P18">
         <text:a xlink:type="simple" xlink:href="#images9|graphic" text:style-name="Internet_20_link" text:visited-style-name="Visited_20_Internet_20_Link"/>
       </text:p>
-      <text:p text:style-name="P16">
+      <text:p text:style-name="P18">
         <text:a xlink:type="simple" xlink:href="#images9|graphic" text:style-name="Internet_20_link" text:visited-style-name="Visited_20_Internet_20_Link"/>
       </text:p>
       <text:p text:style-name="P2">
         <text:tab/>
         <text:a xlink:type="simple" xlink:href="#images11|graphic" text:style-name="Internet_20_link" text:visited-style-name="Visited_20_Internet_20_Link">
-          <text:span text:style-name="T43">
+          <text:span text:style-name="T47">
             Quatrième et 
             <text:s/>
             Analyse finale après correction de quelques erreurs mineures
           </text:span>
         </text:a>
       </text:p>
+      <text:p text:style-name="P18"/>
+      <text:p text:style-name="P18"/>
       <text:p text:style-name="P2">
-        <text:span text:style-name="T43"/>
-      </text:p>
-      <text:p text:style-name="P2">
-        <text:span text:style-name="T43"/>
-      </text:p>
-      <text:p text:style-name="P15"/>
-      <text:p text:style-name="P16"/>
-      <text:p text:style-name="P15"/>
-      <text:p text:style-name="P15"/>
-      <text:p text:style-name="P15"/>
-      <text:p text:style-name="P15"/>
-      <text:p text:style-name="P15"/>
-      <text:p text:style-name="P15"/>
-      <text:p text:style-name="P15"/>
-      <text:p text:style-name="P15"/>
-      <text:p text:style-name="P15">
+        <text:tab/>
+        <text:a xlink:type="simple" xlink:href="#images11|graphic" text:style-name="Internet_20_link" text:visited-style-name="Visited_20_Internet_20_Link">Audit de performance du code</text:a>
+      </text:p>
+      <text:p text:style-name="P18"/>
+      <text:p text:style-name="P17"/>
+      <text:p text:style-name="P17"/>
+      <text:p text:style-name="P17"/>
+      <text:p text:style-name="P17"/>
+      <text:p text:style-name="P17"/>
+      <text:p text:style-name="P17"/>
+      <text:p text:style-name="P17"/>
+      <text:p text:style-name="P17"/>
+      <text:p text:style-name="P17"/>
+      <text:p text:style-name="P18">
         <text:soft-page-break/>
-      </text:p>
-      <text:p text:style-name="P16">I/ Première violation majeur </text:p>
-      <text:p text:style-name="P16">
+        I/ Première violation majeur 
+      </text:p>
+      <text:p text:style-name="P18">
         <draw:frame draw:style-name="fr3" draw:name="images2" text:anchor-type="paragraph" svg:x="0cm" svg:y="1.274cm" svg:width="17cm" svg:height="13.109cm" draw:z-index="1">
           <draw:image xlink:href="Pictures/10000000000002AE00000211CF54CC78.jpg" xlink:type="simple" xlink:show="embed" xlink:actuate="onLoad"/>
         </draw:frame>
       </text:p>
-      <text:p text:style-name="P16"/>
-      <text:p text:style-name="P16"/>
-      <text:p text:style-name="P16"/>
+      <text:p text:style-name="P18"/>
+      <text:p text:style-name="P18"/>
+      <text:p text:style-name="P18"/>
       <text:p text:style-name="P2"/>
       <text:p text:style-name="P10">Il manque le terme Action au nom de deux méthodes du SecurityController.</text:p>
       <text:p text:style-name="P10"/>
@@ -845,25 +954,26 @@
       <text:p text:style-name="P8"/>
       <text:p text:style-name="P8">Il suffit donc de le rajouter pour fixer le problème.</text:p>
       <text:p text:style-name="Standard"/>
-      <text:p text:style-name="P14"/>
-      <text:p text:style-name="P14"/>
-      <text:p text:style-name="P14"/>
-      <text:p text:style-name="P14"/>
-      <text:p text:style-name="P14"/>
-      <text:p text:style-name="P14"/>
-      <text:p text:style-name="P14"/>
-      <text:p text:style-name="P14"/>
-      <text:p text:style-name="P15">
+      <text:p text:style-name="P16"/>
+      <text:p text:style-name="P16"/>
+      <text:p text:style-name="P16"/>
+      <text:p text:style-name="P16"/>
+      <text:p text:style-name="P16"/>
+      <text:p text:style-name="P16"/>
+      <text:p text:style-name="P16"/>
+      <text:p text:style-name="P16"/>
+      <text:p text:style-name="P17">
         <text:a xlink:type="simple" xlink:href="#Cadre1|frame" text:style-name="Internet_20_link" text:visited-style-name="Visited_20_Internet_20_Link">Retour à l'index</text:a>
       </text:p>
-      <text:p text:style-name="P14"/>
-      <text:p text:style-name="P14"/>
-      <text:p text:style-name="P14">
+      <text:p text:style-name="P16"/>
+      <text:p text:style-name="P16"/>
+      <text:p text:style-name="P16"/>
+      <text:p text:style-name="P16">
         <text:soft-page-break/>
-      </text:p>
-      <text:p text:style-name="P14">II/Seconde violation majeur </text:p>
-      <text:p text:style-name="P14"/>
-      <text:p text:style-name="P14">
+        II/Seconde violation majeur 
+      </text:p>
+      <text:p text:style-name="P16"/>
+      <text:p text:style-name="P16">
         <draw:frame draw:style-name="fr3" draw:name="images3" text:anchor-type="paragraph" svg:x="0.145cm" svg:y="1.529cm" svg:width="17cm" svg:height="11.479cm" draw:z-index="2">
           <draw:image xlink:href="Pictures/10000000000002B5000001D460FD86C9.jpg" xlink:type="simple" xlink:show="embed" xlink:actuate="onLoad"/>
         </draw:frame>
@@ -894,10 +1004,11 @@
         <text:a xlink:type="simple" xlink:href="#Cadre1|frame" text:style-name="Internet_20_link" text:visited-style-name="Visited_20_Internet_20_Link">Retour à l'index</text:a>
       </text:p>
       <text:p text:style-name="P3"/>
-      <text:p text:style-name="P3">
+      <text:p text:style-name="P3"/>
+      <text:p text:style-name="P4">
         <text:soft-page-break/>
-      </text:p>
-      <text:p text:style-name="P4">III/Troisième violation majeur </text:p>
+        III/Troisième violation majeur 
+      </text:p>
       <text:p text:style-name="P4"/>
       <text:p text:style-name="P4"/>
       <text:p text:style-name="P4"/>
@@ -911,7 +1022,7 @@
       <text:p text:style-name="P9"/>
       <text:p text:style-name="P1">
         <text:a xlink:type="simple" xlink:href="http://blog.insight.sensiolabs.com/2014/12/22/making-symfony-bootable-with-dbal-2-5.html" text:style-name="Internet_20_link" text:visited-style-name="Visited_20_Internet_20_Link">
-          <text:span text:style-name="T31">Voir la source ici</text:span>
+          <text:span text:style-name="T35">Voir la source ici</text:span>
         </text:a>
       </text:p>
       <text:p text:style-name="Standard"/>
@@ -923,10 +1034,11 @@
       <text:p text:style-name="P6">
         <text:a xlink:type="simple" xlink:href="#Cadre1|frame" text:style-name="Internet_20_link" text:visited-style-name="Visited_20_Internet_20_Link">Retour à l'index</text:a>
       </text:p>
+      <text:p text:style-name="P7"/>
       <text:p text:style-name="P7">
         <text:soft-page-break/>
-      </text:p>
-      <text:p text:style-name="P7">IV/ Quatrième violation majeure</text:p>
+        IV/ Quatrième violation majeure
+      </text:p>
       <text:p text:style-name="P7"/>
       <text:p text:style-name="P7"/>
       <text:p text:style-name="P7"/>
@@ -942,126 +1054,10 @@
       <text:p text:style-name="P9"/>
       <text:p text:style-name="P9"/>
       <text:p text:style-name="P9"/>
-      <text:p text:style-name="P18">Il suffit donc d'ajouter le fichier web/config.php dans le fichier gitignore pour résoudre le problème ou de le supprimer.</text:p>
-      <text:p text:style-name="P18"/>
-      <text:p text:style-name="P18"/>
-      <text:p text:style-name="P18"/>
-      <text:p text:style-name="P23"/>
-      <text:p text:style-name="P23"/>
-      <text:p text:style-name="P23"/>
-      <text:p text:style-name="P23"/>
-      <text:p text:style-name="P23"/>
-      <text:p text:style-name="P24">
-        <text:a xlink:type="simple" xlink:href="#Cadre1|frame" text:style-name="Internet_20_link" text:visited-style-name="Visited_20_Internet_20_Link">Retour à l'index</text:a>
-      </text:p>
-      <text:p text:style-name="P23">
-        <text:soft-page-break/>
-      </text:p>
-      <text:p text:style-name="P24">Résultat de la nouvelle analyse</text:p>
-      <text:p text:style-name="P24">après avoir corrigé les erreurs majeures.</text:p>
-      <text:p text:style-name="P24"/>
-      <text:p text:style-name="P24"/>
-      <text:p text:style-name="P24"/>
-      <text:p text:style-name="P24"/>
-      <text:p text:style-name="P24"/>
-      <text:p text:style-name="P24"/>
-      <text:p text:style-name="P24">
-        <draw:frame draw:style-name="fr4" draw:name="images7" text:anchor-type="paragraph" svg:width="17cm" svg:height="14.266cm" draw:z-index="7">
-          <draw:image xlink:href="Pictures/10000000000003A50000030F1F5A1AFD.jpg" xlink:type="simple" xlink:show="embed" xlink:actuate="onLoad"/>
-        </draw:frame>
-      </text:p>
-      <text:p text:style-name="P18"/>
-      <text:p text:style-name="P18"/>
-      <text:p text:style-name="P18"/>
-      <text:p text:style-name="P18">Apparition de deux erreurs critiques, mais les erreurs majeures précédentes on bien disparuent et sont donc par conséquent bien réglées.</text:p>
-      <text:p text:style-name="P18"/>
-      <text:p text:style-name="P18"/>
-      <text:p text:style-name="P18"/>
-      <text:p text:style-name="P18"/>
-      <text:p text:style-name="P18"/>
-      <text:p text:style-name="P18"/>
-      <text:p text:style-name="P18"/>
-      <text:p text:style-name="P20">
-        <text:a xlink:type="simple" xlink:href="#Cadre1|frame" text:style-name="Internet_20_link" text:visited-style-name="Visited_20_Internet_20_Link">Retour à l'index</text:a>
-      </text:p>
-      <text:p text:style-name="P18">
-        <text:soft-page-break/>
-      </text:p>
-      <text:p text:style-name="P19">I/ Première nouvelle violation Critique avec une violation majeure associée</text:p>
-      <text:p text:style-name="P18"/>
-      <text:p text:style-name="P18">
-        <draw:frame draw:style-name="fr3" draw:name="images6" text:anchor-type="paragraph" svg:x="0cm" svg:y="0.817cm" svg:width="17cm" svg:height="12.839cm" draw:z-index="5">
-          <draw:image xlink:href="Pictures/10000000000002C700000219106B5ACE.jpg" xlink:type="simple" xlink:show="embed" xlink:actuate="onLoad"/>
-        </draw:frame>
-      </text:p>
-      <text:p text:style-name="P18">
-        <draw:rect text:anchor-type="paragraph" draw:z-index="6" draw:style-name="gr1" draw:text-style-name="P63" svg:width="15.684cm" svg:height="2.334cm" svg:x="0.37cm" svg:y="5.353cm">
-          <text:p/>
-        </draw:rect>
-      </text:p>
-      <text:p text:style-name="P18"/>
-      <text:p text:style-name="P18"/>
-      <text:p text:style-name="P18"/>
-      <text:p text:style-name="P18"/>
-      <text:p text:style-name="P22">Cela indique que la version de symfony actuelle n'est plus à jour.</text:p>
-      <text:p text:style-name="P21"/>
-      <text:p text:style-name="P21"/>
-      <text:p text:style-name="P21"/>
-      <text:p text:style-name="P21"/>
-      <text:p text:style-name="P18">Dans le fichier composer.json, il suffit d'adapter la version demandée de symfony qui était jusque là vérouillée au maximum aux version comprenant 3.1* en version trouvée sur packagist 3.3*.</text:p>
-      <text:p text:style-name="P18">Pour finir il faut saisir dans la console :</text:p>
-      <text:p text:style-name="P18">php composer.phar update et le problème est résolu.</text:p>
-      <text:p text:style-name="P18"/>
-      <text:p text:style-name="P18"/>
-      <text:p text:style-name="P18"/>
-      <text:p text:style-name="P18"/>
-      <text:p text:style-name="P18"/>
-      <text:p text:style-name="P18"/>
-      <text:p text:style-name="P20">
-        <text:a xlink:type="simple" xlink:href="#Cadre1|frame" text:style-name="Internet_20_link" text:visited-style-name="Visited_20_Internet_20_Link">Retour à l'index</text:a>
-      </text:p>
-      <text:p text:style-name="P19">
-        <text:soft-page-break/>
-      </text:p>
-      <text:p text:style-name="P19">II/ Deuxième nouvelle violation Critique</text:p>
-      <text:p text:style-name="P19"/>
-      <text:p text:style-name="P19"/>
-      <text:p text:style-name="P19"/>
-      <text:p text:style-name="P19"/>
-      <text:p text:style-name="P19"/>
-      <text:p text:style-name="P19"/>
-      <text:p text:style-name="P19">
-        <draw:frame draw:style-name="fr5" draw:name="images8" text:anchor-type="paragraph" svg:width="17cm" svg:height="5.325cm" draw:z-index="8">
-          <draw:image xlink:href="Pictures/10000000000002BB000000DB55FC9D0C.jpg" xlink:type="simple" xlink:show="embed" xlink:actuate="onLoad"/>
-        </draw:frame>
-      </text:p>
-      <text:p text:style-name="P19"/>
-      <text:p text:style-name="P19"/>
-      <text:p text:style-name="P19"/>
-      <text:p text:style-name="P19"/>
-      <text:p text:style-name="P30">
-        <text:span text:style-name="T30">La clé secrète qui se trouve sur le dépôt github n'en est pas une mais : </text:span>
-        <text:span text:style-name="T1">ThisTokenIsNotSoSecretChangeIt</text:span>
-      </text:p>
-      <text:p text:style-name="P17"/>
-      <text:p text:style-name="P17"/>
-      <text:p text:style-name="P17"/>
-      <text:p text:style-name="P25"/>
-      <text:p text:style-name="P25">Je vais donc ignorer tout simplement cette erreur qui ne gêne pas en l'occurence tant que le futur utilisateur de l'application pense a mettre une clé dans son fichier paramètre.</text:p>
-      <text:p text:style-name="P25"/>
-      <text:p text:style-name="P25"/>
-      <text:p text:style-name="P25"/>
-      <text:p text:style-name="P25"/>
-      <text:p text:style-name="P25"/>
-      <text:p text:style-name="P25"/>
-      <text:p text:style-name="P25"/>
-      <text:p text:style-name="P25"/>
-      <text:p text:style-name="P25"/>
-      <text:p text:style-name="P25"/>
-      <text:p text:style-name="P25"/>
-      <text:p text:style-name="P25"/>
-      <text:p text:style-name="P25"/>
-      <text:p text:style-name="P25"/>
+      <text:p text:style-name="P20">Il suffit donc d'ajouter le fichier web/config.php dans le fichier gitignore pour résoudre le problème ou de le supprimer.</text:p>
+      <text:p text:style-name="P20"/>
+      <text:p text:style-name="P20"/>
+      <text:p text:style-name="P20"/>
       <text:p text:style-name="P25"/>
       <text:p text:style-name="P25"/>
       <text:p text:style-name="P25"/>
@@ -1070,339 +1066,458 @@
       <text:p text:style-name="P26">
         <text:a xlink:type="simple" xlink:href="#Cadre1|frame" text:style-name="Internet_20_link" text:visited-style-name="Visited_20_Internet_20_Link">Retour à l'index</text:a>
       </text:p>
-      <text:p text:style-name="P31">
+      <text:p text:style-name="P25"/>
+      <text:p text:style-name="P26">
         <text:soft-page-break/>
-      </text:p>
-      <text:p text:style-name="P31">Nouvelle Analyse après correction des erreurs critiques</text:p>
-      <text:p text:style-name="P31"/>
-      <text:p text:style-name="P31"/>
-      <text:p text:style-name="P31"/>
-      <text:p text:style-name="P31"/>
-      <text:p text:style-name="P31"/>
-      <text:p text:style-name="P31">
+        Résultat de la nouvelle analyse
+      </text:p>
+      <text:p text:style-name="P26">après avoir corrigé les erreurs majeures.</text:p>
+      <text:p text:style-name="P26"/>
+      <text:p text:style-name="P26"/>
+      <text:p text:style-name="P26"/>
+      <text:p text:style-name="P26"/>
+      <text:p text:style-name="P26"/>
+      <text:p text:style-name="P26"/>
+      <text:p text:style-name="P26">
+        <draw:frame draw:style-name="fr4" draw:name="images7" text:anchor-type="paragraph" svg:width="17cm" svg:height="14.266cm" draw:z-index="7">
+          <draw:image xlink:href="Pictures/10000000000003A50000030F1F5A1AFD.jpg" xlink:type="simple" xlink:show="embed" xlink:actuate="onLoad"/>
+        </draw:frame>
+      </text:p>
+      <text:p text:style-name="P20"/>
+      <text:p text:style-name="P20"/>
+      <text:p text:style-name="P20"/>
+      <text:p text:style-name="P20">Apparition de deux erreurs critiques, mais les erreurs majeures précédentes on bien disparuent et sont donc par conséquent bien réglées.</text:p>
+      <text:p text:style-name="P20"/>
+      <text:p text:style-name="P20"/>
+      <text:p text:style-name="P20"/>
+      <text:p text:style-name="P20"/>
+      <text:p text:style-name="P20"/>
+      <text:p text:style-name="P20"/>
+      <text:p text:style-name="P20"/>
+      <text:p text:style-name="P22">
+        <text:a xlink:type="simple" xlink:href="#Cadre1|frame" text:style-name="Internet_20_link" text:visited-style-name="Visited_20_Internet_20_Link">Retour à l'index</text:a>
+      </text:p>
+      <text:p text:style-name="P20"/>
+      <text:p text:style-name="P21">
+        <text:soft-page-break/>
+        I/ Première nouvelle violation Critique avec une violation majeure associée
+      </text:p>
+      <text:p text:style-name="P20"/>
+      <text:p text:style-name="P20">
+        <draw:frame draw:style-name="fr3" draw:name="images6" text:anchor-type="paragraph" svg:x="0cm" svg:y="0.817cm" svg:width="17cm" svg:height="12.839cm" draw:z-index="5">
+          <draw:image xlink:href="Pictures/10000000000002C700000219106B5ACE.jpg" xlink:type="simple" xlink:show="embed" xlink:actuate="onLoad"/>
+        </draw:frame>
+      </text:p>
+      <text:p text:style-name="P20">
+        <draw:rect text:anchor-type="paragraph" draw:z-index="6" draw:style-name="gr1" draw:text-style-name="P68" svg:width="15.684cm" svg:height="2.334cm" svg:x="0.37cm" svg:y="5.353cm">
+          <text:p/>
+        </draw:rect>
+      </text:p>
+      <text:p text:style-name="P20"/>
+      <text:p text:style-name="P20"/>
+      <text:p text:style-name="P20"/>
+      <text:p text:style-name="P20"/>
+      <text:p text:style-name="P24">Cela indique que la version de symfony actuelle n'est plus à jour.</text:p>
+      <text:p text:style-name="P23"/>
+      <text:p text:style-name="P23"/>
+      <text:p text:style-name="P23"/>
+      <text:p text:style-name="P23"/>
+      <text:p text:style-name="P20">Dans le fichier composer.json, il suffit d'adapter la version demandée de symfony qui était jusque là vérouillée au maximum aux version comprenant 3.1* en version trouvée sur packagist 3.3*.</text:p>
+      <text:p text:style-name="P20">Pour finir il faut saisir dans la console :</text:p>
+      <text:p text:style-name="P20">php composer.phar update et le problème est résolu.</text:p>
+      <text:p text:style-name="P20"/>
+      <text:p text:style-name="P20"/>
+      <text:p text:style-name="P20"/>
+      <text:p text:style-name="P20"/>
+      <text:p text:style-name="P20"/>
+      <text:p text:style-name="P20"/>
+      <text:p text:style-name="P22">
+        <text:a xlink:type="simple" xlink:href="#Cadre1|frame" text:style-name="Internet_20_link" text:visited-style-name="Visited_20_Internet_20_Link">Retour à l'index</text:a>
+      </text:p>
+      <text:p text:style-name="P21"/>
+      <text:p text:style-name="P21">
+        <text:soft-page-break/>
+        II/ Deuxième nouvelle violation Critique
+      </text:p>
+      <text:p text:style-name="P21"/>
+      <text:p text:style-name="P21"/>
+      <text:p text:style-name="P21"/>
+      <text:p text:style-name="P21"/>
+      <text:p text:style-name="P21"/>
+      <text:p text:style-name="P21"/>
+      <text:p text:style-name="P21">
+        <draw:frame draw:style-name="fr5" draw:name="images8" text:anchor-type="paragraph" svg:width="17cm" svg:height="5.325cm" draw:z-index="8">
+          <draw:image xlink:href="Pictures/10000000000002BB000000DB55FC9D0C.jpg" xlink:type="simple" xlink:show="embed" xlink:actuate="onLoad"/>
+        </draw:frame>
+      </text:p>
+      <text:p text:style-name="P21"/>
+      <text:p text:style-name="P21"/>
+      <text:p text:style-name="P21"/>
+      <text:p text:style-name="P21"/>
+      <text:p text:style-name="P33">
+        <text:span text:style-name="T34">La clé secrète qui se trouve sur le dépôt github n'en est pas une mais : </text:span>
+        <text:span text:style-name="T1">ThisTokenIsNotSoSecretChangeIt</text:span>
+      </text:p>
+      <text:p text:style-name="P19"/>
+      <text:p text:style-name="P19"/>
+      <text:p text:style-name="P19"/>
+      <text:p text:style-name="P27"/>
+      <text:p text:style-name="P27">Je vais donc ignorer tout simplement cette erreur qui ne gêne pas en l'occurence tant que le futur utilisateur de l'application pense a mettre une clé dans son fichier paramètre.</text:p>
+      <text:p text:style-name="P27"/>
+      <text:p text:style-name="P27"/>
+      <text:p text:style-name="P27"/>
+      <text:p text:style-name="P27"/>
+      <text:p text:style-name="P27"/>
+      <text:p text:style-name="P27"/>
+      <text:p text:style-name="P27"/>
+      <text:p text:style-name="P27"/>
+      <text:p text:style-name="P27"/>
+      <text:p text:style-name="P27"/>
+      <text:p text:style-name="P27"/>
+      <text:p text:style-name="P27"/>
+      <text:p text:style-name="P27"/>
+      <text:p text:style-name="P27"/>
+      <text:p text:style-name="P27"/>
+      <text:p text:style-name="P27"/>
+      <text:p text:style-name="P27"/>
+      <text:p text:style-name="P27"/>
+      <text:p text:style-name="P27"/>
+      <text:p text:style-name="P28">
+        <text:a xlink:type="simple" xlink:href="#Cadre1|frame" text:style-name="Internet_20_link" text:visited-style-name="Visited_20_Internet_20_Link">Retour à l'index</text:a>
+      </text:p>
+      <text:p text:style-name="P34"/>
+      <text:p text:style-name="P34">
+        <text:soft-page-break/>
+        Nouvelle Analyse après correction des erreurs critiques
+      </text:p>
+      <text:p text:style-name="P34"/>
+      <text:p text:style-name="P34"/>
+      <text:p text:style-name="P34"/>
+      <text:p text:style-name="P34"/>
+      <text:p text:style-name="P34"/>
+      <text:p text:style-name="P34">
         <draw:frame draw:style-name="fr4" draw:name="images9" text:anchor-type="paragraph" svg:width="17cm" svg:height="15.141cm" draw:z-index="9">
           <draw:image xlink:href="Pictures/10000000000003A50000033F497F96E6.jpg" xlink:type="simple" xlink:show="embed" xlink:actuate="onLoad"/>
         </draw:frame>
       </text:p>
-      <text:p text:style-name="P31"/>
-      <text:p text:style-name="P31"/>
-      <text:p text:style-name="P37">Il ne reste a présent plus que des erreurs mineures et info, la qualité du code est à présent correcte.</text:p>
-      <text:p text:style-name="P37"/>
-      <text:p text:style-name="P37"/>
-      <text:p text:style-name="P37"/>
-      <text:p text:style-name="P37"/>
-      <text:p text:style-name="P37"/>
-      <text:p text:style-name="P37"/>
-      <text:p text:style-name="P37"/>
-      <text:p text:style-name="P37"/>
-      <text:p text:style-name="P37"/>
-      <text:p text:style-name="P33">
+      <text:p text:style-name="P34"/>
+      <text:p text:style-name="P34"/>
+      <text:p text:style-name="P40">Il ne reste a présent plus que des erreurs mineures et info, la qualité du code est à présent correcte.</text:p>
+      <text:p text:style-name="P40"/>
+      <text:p text:style-name="P40"/>
+      <text:p text:style-name="P40"/>
+      <text:p text:style-name="P40"/>
+      <text:p text:style-name="P40"/>
+      <text:p text:style-name="P40"/>
+      <text:p text:style-name="P40"/>
+      <text:p text:style-name="P40"/>
+      <text:p text:style-name="P40"/>
+      <text:p text:style-name="P36">
         <text:a xlink:type="simple" xlink:href="#Cadre1|frame" text:style-name="Internet_20_link" text:visited-style-name="Visited_20_Internet_20_Link">
-          <text:span text:style-name="T36">Retour à l'index</text:span>
+          <text:span text:style-name="T40">Retour à l'index</text:span>
         </text:a>
       </text:p>
+      <text:p text:style-name="P38"/>
       <text:p text:style-name="P35">
         <text:soft-page-break/>
-      </text:p>
-      <text:p text:style-name="P32">
-        <text:span text:style-name="T36">
+        <text:span text:style-name="T40">
           <draw:frame draw:style-name="fr1" draw:name="Cadre2" text:anchor-type="as-char" svg:width="5.652cm" draw:z-index="11">
             <draw:text-box fo:min-height="0.88cm">
-              <text:p text:style-name="P40">Erreurs mineures :</text:p>
+              <text:p text:style-name="P43">Erreurs mineures :</text:p>
             </draw:text-box>
           </draw:frame>
         </text:span>
-        <text:span text:style-name="T36"> </text:span>
-      </text:p>
-      <text:p text:style-name="P40"/>
-      <text:p text:style-name="P36"/>
-      <text:p text:style-name="P32">
-        <text:span text:style-name="T36">
+        <text:span text:style-name="T40"> </text:span>
+      </text:p>
+      <text:p text:style-name="P43"/>
+      <text:p text:style-name="P39"/>
+      <text:p text:style-name="P35">
+        <text:span text:style-name="T40">
           <text:tab/>
           -
         </text:span>
         <text:span text:style-name="T3">Source code should not contain TODO comments :</text:span>
       </text:p>
-      <text:p text:style-name="P41"/>
-      <text:p text:style-name="P38">
-        <text:span text:style-name="T35">
-          <text:tab/>
-          <text:tab/>
-        </text:span>
-        <text:span text:style-name="T39">Il suffit de retire le commentaire TODO </text:span>
+      <text:p text:style-name="P44"/>
+      <text:p text:style-name="P41">
+        <text:span text:style-name="T39">
+          <text:tab/>
+          <text:tab/>
+        </text:span>
+        <text:span text:style-name="T43">Il suffit de retire le commentaire TODO </text:span>
         <text:span text:style-name="T16">dans </text:span>
         <text:a xlink:type="simple" xlink:href="https://github.com/S7tH/OPC_Projet8/blob/110086d7d1652b6bb3ee04ac8c902c20bd941124/web/js/bootstrap.js#L1576" office:target-frame-name="_blank" xlink:show="new" text:style-name="Internet_20_link" text:visited-style-name="Visited_20_Internet_20_Link">
-          <text:span text:style-name="T24">web / js / bootstrap.js</text:span>
+          <text:span text:style-name="T26">web / js / bootstrap.js</text:span>
         </text:a>
-        <text:span text:style-name="T20"> </text:span>
+        <text:span text:style-name="T22"> </text:span>
         <text:span text:style-name="T16">, ligne 1576</text:span>
-        <text:span text:style-name="T41"> </text:span>
-      </text:p>
-      <text:p text:style-name="P27"/>
-      <text:p text:style-name="P32">
-        <text:span text:style-name="T40"> I</text:span>
+        <text:span text:style-name="T45"> </text:span>
+      </text:p>
+      <text:p text:style-name="P29"/>
+      <text:p text:style-name="P35">
+        <text:span text:style-name="T44"> I</text:span>
         <text:span text:style-name="T8">nfos :</text:span>
       </text:p>
-      <text:p text:style-name="P28">
-        <text:tab/>
-      </text:p>
-      <text:p text:style-name="P38">
+      <text:p text:style-name="P30">
+        <text:tab/>
+      </text:p>
+      <text:p text:style-name="P41">
+        <text:span text:style-name="T46">
+          <text:tab/>
+        </text:span>
+        <text:span text:style-name="T38">-</text:span>
+        <text:span text:style-name="T11">Text files should end with a newline character </text:span>
+        <text:span text:style-name="T29">3</text:span>
+      </text:p>
+      <text:p text:style-name="P52"/>
+      <text:p text:style-name="P41">
+        <text:span text:style-name="T39">
+          <text:tab/>
+          <text:tab/>
+        </text:span>
+        <text:span text:style-name="T43">Il suffit de créer un ligne vierge à la fin des dossiers suivant :</text:span>
+      </text:p>
+      <text:p text:style-name="P41">
         <text:span text:style-name="T42">
           <text:tab/>
-        </text:span>
-        <text:span text:style-name="T34">-</text:span>
-        <text:span text:style-name="T11">Text files should end with a newline character </text:span>
-        <text:span text:style-name="T27">3</text:span>
-      </text:p>
-      <text:p text:style-name="P47"/>
-      <text:p text:style-name="P38">
-        <text:span text:style-name="T35">
-          <text:tab/>
-          <text:tab/>
-        </text:span>
-        <text:span text:style-name="T39">Il suffit de créer un ligne vierge à la fin des dossiers suivant :</text:span>
-      </text:p>
-      <text:p text:style-name="P38">
-        <text:span text:style-name="T38">
-          <text:tab/>
           <text:tab/>
           <text:tab/>
         </text:span>
         <text:a xlink:type="simple" xlink:href="https://github.com/S7tH/OPC_Projet8/blob/110086d7d1652b6bb3ee04ac8c902c20bd941124/app/config/config_test.yml#L21" office:target-frame-name="_blank" xlink:show="new" text:style-name="Internet_20_link" text:visited-style-name="Visited_20_Internet_20_Link">
-          <text:span text:style-name="T22">app/config/config_test.yml</text:span>
+          <text:span text:style-name="T24">app/config/config_test.yml</text:span>
         </text:a>
         <text:span text:style-name="T13">, line 21</text:span>
-        <text:span text:style-name="T39"> </text:span>
-      </text:p>
-      <text:p text:style-name="P38">
-        <text:span text:style-name="T38">
+        <text:span text:style-name="T43"> </text:span>
+      </text:p>
+      <text:p text:style-name="P41">
+        <text:span text:style-name="T42">
           <text:tab/>
           <text:tab/>
           <text:tab/>
         </text:span>
         <text:a xlink:type="simple" xlink:href="https://github.com/S7tH/OPC_Projet8/blob/110086d7d1652b6bb3ee04ac8c902c20bd941124/app/Resources/views/task/listcontent.html.twig#L30" office:target-frame-name="_blank" xlink:show="new" text:style-name="Internet_20_link" text:visited-style-name="Visited_20_Internet_20_Link">
-          <text:span text:style-name="T22">app/Resources/views/task/listcontent.html.twig</text:span>
+          <text:span text:style-name="T24">app/Resources/views/task/listcontent.html.twig</text:span>
         </text:a>
         <text:span text:style-name="T13">, line 30</text:span>
-        <text:span text:style-name="T39"> </text:span>
-      </text:p>
-      <text:p text:style-name="P38">
-        <text:span text:style-name="T40">
+        <text:span text:style-name="T43"> </text:span>
+      </text:p>
+      <text:p text:style-name="P41">
+        <text:span text:style-name="T44">
           <text:tab/>
           <text:tab/>
           <text:tab/>
         </text:span>
         <text:a xlink:type="simple" xlink:href="https://github.com/S7tH/OPC_Projet8/blob/110086d7d1652b6bb3ee04ac8c902c20bd941124/Documentation/Authentication.md#L113" office:target-frame-name="_blank" xlink:show="new" text:style-name="Internet_20_link" text:visited-style-name="Visited_20_Internet_20_Link">
-          <text:span text:style-name="T23">Documentation/Authentication.md</text:span>
+          <text:span text:style-name="T25">Documentation/Authentication.md</text:span>
         </text:a>
         <text:span text:style-name="T14">, line 113</text:span>
-        <text:span text:style-name="T41"> </text:span>
-      </text:p>
-      <text:p text:style-name="P27"/>
-      <text:p text:style-name="P38">
-        <text:span text:style-name="T40">
-          <text:tab/>
-        </text:span>
-        <text:span text:style-name="T34">-</text:span>
+        <text:span text:style-name="T45"> </text:span>
+      </text:p>
+      <text:p text:style-name="P29"/>
+      <text:p text:style-name="P41">
+        <text:span text:style-name="T44">
+          <text:tab/>
+        </text:span>
+        <text:span text:style-name="T38">-</text:span>
         <text:span text:style-name="T11">Symfony error pages should be customised </text:span>
-        <text:span text:style-name="T27">2</text:span>
-      </text:p>
-      <text:p text:style-name="P41"/>
-      <text:p text:style-name="P38">
-        <text:span text:style-name="T35">
-          <text:tab/>
-          <text:tab/>
-        </text:span>
-        <text:span text:style-name="T39">Il suffit de customiser les pages d'erreurs du site</text:span>
-      </text:p>
-      <text:p text:style-name="P58"/>
-      <text:p text:style-name="P28">
-        <text:tab/>
-      </text:p>
-      <text:p text:style-name="P38">
-        <text:span text:style-name="T40">
-          <text:tab/>
-        </text:span>
-        <text:span text:style-name="T34">-</text:span>
+        <text:span text:style-name="T29">2</text:span>
+      </text:p>
+      <text:p text:style-name="P44"/>
+      <text:p text:style-name="P41">
+        <text:span text:style-name="T39">
+          <text:tab/>
+          <text:tab/>
+        </text:span>
+        <text:span text:style-name="T43">Il suffit de customiser les pages d'erreurs du site</text:span>
+      </text:p>
+      <text:p text:style-name="P32"/>
+      <text:p text:style-name="P30">
+        <text:tab/>
+      </text:p>
+      <text:p text:style-name="P41">
+        <text:span text:style-name="T44">
+          <text:tab/>
+        </text:span>
+        <text:span text:style-name="T38">-</text:span>
         <text:span text:style-name="T9">Default favicon should be changed</text:span>
       </text:p>
-      <text:p text:style-name="P41"/>
-      <text:p text:style-name="P38">
-        <text:span text:style-name="T35">
-          <text:tab/>
-          <text:tab/>
-        </text:span>
-        <text:span text:style-name="T39">Il suffit d'ajouter un favicon customisé à l'application.</text:span>
-      </text:p>
-      <text:p text:style-name="P28"/>
-      <text:p text:style-name="P28"/>
-      <text:p text:style-name="P28"/>
-      <text:p text:style-name="P28"/>
-      <text:p text:style-name="P28"/>
-      <text:p text:style-name="P28"/>
-      <text:p text:style-name="P28"/>
-      <text:p text:style-name="P39">
+      <text:p text:style-name="P44"/>
+      <text:p text:style-name="P41">
+        <text:span text:style-name="T39">
+          <text:tab/>
+          <text:tab/>
+        </text:span>
+        <text:span text:style-name="T43">Il suffit d'ajouter un favicon customisé à l'application.</text:span>
+      </text:p>
+      <text:p text:style-name="P30"/>
+      <text:p text:style-name="P30"/>
+      <text:p text:style-name="P30"/>
+      <text:p text:style-name="P30"/>
+      <text:p text:style-name="P30"/>
+      <text:p text:style-name="P30"/>
+      <text:p text:style-name="P30"/>
+      <text:p text:style-name="P42">
         <text:a xlink:type="simple" xlink:href="#Cadre1|frame" text:style-name="Internet_20_link" text:visited-style-name="Visited_20_Internet_20_Link">
-          <text:span text:style-name="T34">Retour à l'index</text:span>
+          <text:span text:style-name="T38">Retour à l'index</text:span>
         </text:a>
       </text:p>
-      <text:p text:style-name="P28"/>
-      <text:p text:style-name="P28"/>
-      <text:p text:style-name="P28"/>
-      <text:p text:style-name="P28"/>
-      <text:p text:style-name="P28"/>
-      <text:p text:style-name="P28"/>
-      <text:p text:style-name="P28"/>
-      <text:p text:style-name="P28"/>
-      <text:p text:style-name="P28"/>
-      <text:p text:style-name="P28"/>
-      <text:p text:style-name="P28"/>
-      <text:p text:style-name="P28"/>
-      <text:p text:style-name="P28"/>
-      <text:p text:style-name="P28"/>
-      <text:p text:style-name="P28"/>
-      <text:p text:style-name="P28"/>
-      <text:p text:style-name="P28"/>
-      <text:p text:style-name="P28">
+      <text:p text:style-name="P30"/>
+      <text:p text:style-name="P30"/>
+      <text:p text:style-name="P30"/>
+      <text:p text:style-name="P30"/>
+      <text:p text:style-name="P30"/>
+      <text:p text:style-name="P30"/>
+      <text:p text:style-name="P30"/>
+      <text:p text:style-name="P30"/>
+      <text:p text:style-name="P30"/>
+      <text:p text:style-name="P30"/>
+      <text:p text:style-name="P30"/>
+      <text:p text:style-name="P30"/>
+      <text:p text:style-name="P30"/>
+      <text:p text:style-name="P30"/>
+      <text:p text:style-name="P30"/>
+      <text:p text:style-name="P30"/>
+      <text:p text:style-name="P30"/>
+      <text:p text:style-name="P30"/>
+      <text:p text:style-name="P30">
         <text:soft-page-break/>
       </text:p>
-      <text:p text:style-name="P28"/>
-      <text:p text:style-name="P32">
-        <text:span text:style-name="T40"> </text:span>
+      <text:p text:style-name="P35">
+        <text:span text:style-name="T44"> </text:span>
         <text:span text:style-name="T8">Erreurs mineures ignorées :</text:span>
       </text:p>
-      <text:p text:style-name="P28"/>
-      <text:p text:style-name="P38">
-        <text:span text:style-name="T40">
+      <text:p text:style-name="P30"/>
+      <text:p text:style-name="P41">
+        <text:span text:style-name="T44">
           <text:tab/>
           -
         </text:span>
         <text:span text:style-name="T4">Form types should be in Form/Type folders </text:span>
-        <text:span text:style-name="T25">3</text:span>
-      </text:p>
-      <text:p text:style-name="P49"/>
-      <text:p text:style-name="P38">
-        <text:span text:style-name="T40">
-          <text:tab/>
-          <text:tab/>
-        </text:span>
-        <text:span text:style-name="T39">Il suffirait de créer un document Type dans le document </text:span>
+        <text:span text:style-name="T27">3</text:span>
+      </text:p>
+      <text:p text:style-name="P54"/>
+      <text:p text:style-name="P41">
+        <text:span text:style-name="T44">
+          <text:tab/>
+          <text:tab/>
+        </text:span>
+        <text:span text:style-name="T43">Il suffirait de créer un document Type dans le document </text:span>
         <text:span text:style-name="T15">src / AppBundle / Form</text:span>
-        <text:span text:style-name="T39">
+        <text:span text:style-name="T43">
           <text:s/>
           et de 
         </text:span>
+        <text:span text:style-name="T42">
+          <text:tab/>
+          <text:tab/>
+          <text:tab/>
+        </text:span>
+        <text:span text:style-name="T43">déplacer les fichier Type.php à l'intérieur puis de renommer les namespaces </text:span>
+        <text:span text:style-name="T42">
+          <text:tab/>
+          <text:tab/>
+        </text:span>
+        <text:span text:style-name="T36">
+          <text:tab/>
+        </text:span>
+        <text:span text:style-name="T43">
+          de ces fichiers ainsi que modifier l'appel de ceux-ci dans les controllers 
+          <text:tab/>
+        </text:span>
+        <text:span text:style-name="T42">
+          <text:tab/>
+          <text:tab/>
+          <text:tab/>
+        </text:span>
+        <text:span text:style-name="T43">correspondant.</text:span>
+      </text:p>
+      <text:p text:style-name="P39">
+        <text:tab/>
+      </text:p>
+      <text:p text:style-name="P37">
+        <text:span text:style-name="T41">
+          <text:tab/>
+          -
+        </text:span>
+        <text:span text:style-name="T2">Commented code should not be committed </text:span>
+        <text:span text:style-name="T28">2</text:span>
+      </text:p>
+      <text:p text:style-name="P53"/>
+      <text:p text:style-name="P41">
         <text:span text:style-name="T38">
           <text:tab/>
           <text:tab/>
-          <text:tab/>
-        </text:span>
-        <text:span text:style-name="T39">déplacer les fichier Type.php à l'intérieur puis de renommer les namespaces </text:span>
-        <text:span text:style-name="T38">
-          <text:tab/>
-          <text:tab/>
-        </text:span>
-        <text:span text:style-name="T32">
-          <text:tab/>
-        </text:span>
-        <text:span text:style-name="T39">
-          de ces fichiers ainsi que modifier l'appel de ceux-ci dans les controllers 
-          <text:tab/>
-        </text:span>
-        <text:span text:style-name="T38">
-          <text:tab/>
-          <text:tab/>
-          <text:tab/>
-        </text:span>
-        <text:span text:style-name="T39">correspondant.</text:span>
-      </text:p>
-      <text:p text:style-name="P36">
-        <text:tab/>
-      </text:p>
-      <text:p text:style-name="P34">
-        <text:span text:style-name="T37">
-          <text:tab/>
-          -
-        </text:span>
-        <text:span text:style-name="T2">Commented code should not be committed </text:span>
-        <text:span text:style-name="T26">2</text:span>
-      </text:p>
-      <text:p text:style-name="P48"/>
-      <text:p text:style-name="P38">
-        <text:span text:style-name="T34">
-          <text:tab/>
-          <text:tab/>
-        </text:span>
-        <text:span text:style-name="T39">Il suffirait de retirer le commentaires </text:span>
+        </text:span>
+        <text:span text:style-name="T43">Il suffirait de retirer le commentaires </text:span>
         <text:span text:style-name="T13">dans </text:span>
         <text:a xlink:type="simple" xlink:href="https://github.com/S7tH/OPC_Projet8/blob/110086d7d1652b6bb3ee04ac8c902c20bd941124/web/app.php#L11" office:target-frame-name="_blank" xlink:show="new" text:style-name="Internet_20_link" text:visited-style-name="Visited_20_Internet_20_Link">
-          <text:span text:style-name="T22">web / app.php</text:span>
+          <text:span text:style-name="T24">web / app.php</text:span>
         </text:a>
-        <text:span text:style-name="T21"> </text:span>
+        <text:span text:style-name="T23"> </text:span>
         <text:span text:style-name="T13">, ligne 11</text:span>
-        <text:span text:style-name="T39"> </text:span>
-      </text:p>
-      <text:p text:style-name="P38">
-        <text:span text:style-name="T38">
-          <text:tab/>
-          <text:tab/>
-          <text:tab/>
-        </text:span>
-        <text:span text:style-name="T39">et </text:span>
+        <text:span text:style-name="T43"> </text:span>
+      </text:p>
+      <text:p text:style-name="P41">
+        <text:span text:style-name="T42">
+          <text:tab/>
+          <text:tab/>
+          <text:tab/>
+        </text:span>
+        <text:span text:style-name="T43">et </text:span>
         <text:span text:style-name="T13">dans </text:span>
         <text:a xlink:type="simple" xlink:href="https://github.com/S7tH/OPC_Projet8/blob/110086d7d1652b6bb3ee04ac8c902c20bd941124/web/app.php#L14" office:target-frame-name="_blank" xlink:show="new" text:style-name="Internet_20_link" text:visited-style-name="Visited_20_Internet_20_Link">
-          <text:span text:style-name="T22">web / app.php</text:span>
+          <text:span text:style-name="T24">web / app.php</text:span>
         </text:a>
-        <text:span text:style-name="T21"> </text:span>
+        <text:span text:style-name="T23"> </text:span>
         <text:span text:style-name="T13">, ligne 14</text:span>
-        <text:span text:style-name="T39"> .</text:span>
+        <text:span text:style-name="T43"> .</text:span>
+      </text:p>
+      <text:p text:style-name="P46"/>
+      <text:p text:style-name="P41">
+        <text:span text:style-name="T5">
+          <text:tab/>
+          -
+        </text:span>
+        <text:span text:style-name="T9">Default session cookie's name should be changed.</text:span>
       </text:p>
       <text:p text:style-name="P43"/>
-      <text:p text:style-name="P38">
-        <text:span text:style-name="T5">
-          <text:tab/>
-          -
-        </text:span>
-        <text:span text:style-name="T9">Default session cookie's name should be changed.</text:span>
-      </text:p>
-      <text:p text:style-name="P40"/>
-      <text:p text:style-name="P38">
+      <text:p text:style-name="P41">
         <text:span text:style-name="T9">
           <text:tab/>
           <text:tab/>
         </text:span>
         <text:span text:style-name="T17"> </text:span>
         <text:span text:style-name="T18">Il suffirait de changer le nom de la session cookie actuel </text:span>
-        <text:span text:style-name="T29">PHPSESSID</text:span>
+        <text:span text:style-name="T31">PHPSESSID</text:span>
         <text:span text:style-name="T18"> </text:span>
       </text:p>
-      <text:p text:style-name="P38">
+      <text:p text:style-name="P41">
         <text:span text:style-name="T19">
           <text:tab/>
           <text:tab/>
           <text:tab/>
         </text:span>
         <text:span text:style-name="T18">par </text:span>
-        <text:span text:style-name="T29">session.name</text:span>
+        <text:span text:style-name="T31">session.name</text:span>
         <text:span text:style-name="T18"> </text:span>
       </text:p>
-      <text:p text:style-name="P46"/>
-      <text:p text:style-name="P29"/>
-      <text:p text:style-name="P45"/>
-      <text:p text:style-name="P32">
+      <text:p text:style-name="P49"/>
+      <text:p text:style-name="P31"/>
+      <text:p text:style-name="P48"/>
+      <text:p text:style-name="P35">
         <text:span text:style-name="T8">Infos ignorées</text:span>
         <text:span text:style-name="T5"> :</text:span>
       </text:p>
+      <text:p text:style-name="P47"/>
+      <text:p text:style-name="P35">
+        <text:span text:style-name="T5">
+          <text:tab/>
+        </text:span>
+        <text:span text:style-name="T2">-A route should always have a valid HTTP method </text:span>
+        <text:span text:style-name="T28">12</text:span>
+      </text:p>
       <text:p text:style-name="P44"/>
-      <text:p text:style-name="P32">
-        <text:span text:style-name="T5">
-          <text:tab/>
-        </text:span>
-        <text:span text:style-name="T2">-A route should always have a valid HTTP method </text:span>
-        <text:span text:style-name="T26">12</text:span>
-      </text:p>
-      <text:p text:style-name="P41"/>
-      <text:p text:style-name="P32">
+      <text:p text:style-name="P35">
         <text:span text:style-name="T12">
           <text:tab/>
           <text:tab/>
@@ -1413,36 +1528,36 @@
         </text:span>
         <text:span text:style-name="T7">correspondantes aux routes</text:span>
       </text:p>
-      <text:p text:style-name="P44"/>
-      <text:p text:style-name="P38">
-        <text:span text:style-name="T38">
+      <text:p text:style-name="P47"/>
+      <text:p text:style-name="P41">
+        <text:span text:style-name="T42">
           <text:tab/>
         </text:span>
         <text:span text:style-name="T6">-</text:span>
         <text:span text:style-name="T10">Deprecated class found in service definition</text:span>
       </text:p>
-      <text:p text:style-name="P42"/>
-      <text:p text:style-name="P38">
+      <text:p text:style-name="P45"/>
+      <text:p text:style-name="P41">
         <text:span text:style-name="T9">
           <text:tab/>
           <text:tab/>
         </text:span>
         <text:span text:style-name="T17"> </text:span>
         <text:span text:style-name="T18">Il suffirait d'utiliser la class </text:span>
-        <text:span text:style-name="T29">Symfony\Component\EventDispatcher\EventDispatcher</text:span>
+        <text:span text:style-name="T31">Symfony\Component\EventDispatcher\EventDispatcher</text:span>
         <text:span text:style-name="T18"> </text:span>
       </text:p>
-      <text:p text:style-name="P38">
+      <text:p text:style-name="P41">
         <text:span text:style-name="T19">
           <text:tab/>
           <text:tab/>
           <text:tab/>
         </text:span>
         <text:span text:style-name="T18">au lieu de </text:span>
-        <text:span text:style-name="T29">Symfony\Component\EventDispatcher\ContainerAwareEventDispatcher</text:span>
+        <text:span text:style-name="T31">Symfony\Component\EventDispatcher\ContainerAwareEventDispatcher</text:span>
         <text:span text:style-name="T18"> </text:span>
       </text:p>
-      <text:p text:style-name="P38">
+      <text:p text:style-name="P41">
         <text:span text:style-name="T19">
           <text:tab/>
           <text:tab/>
@@ -1456,17 +1571,17 @@
         </text:span>
         <text:span text:style-name="T18">symfony</text:span>
       </text:p>
-      <text:p text:style-name="P46"/>
-      <text:p text:style-name="P38">
+      <text:p text:style-name="P49"/>
+      <text:p text:style-name="P41">
         <text:span text:style-name="T19">
           <text:tab/>
         </text:span>
         <text:span text:style-name="T6">-</text:span>
         <text:span text:style-name="T10">.htaccess should be avoided </text:span>
-        <text:span text:style-name="T28">3</text:span>
-      </text:p>
-      <text:p text:style-name="P40"/>
-      <text:p text:style-name="P38">
+        <text:span text:style-name="T30">3</text:span>
+      </text:p>
+      <text:p text:style-name="P43"/>
+      <text:p text:style-name="P41">
         <text:span text:style-name="T9">
           <text:tab/>
           <text:tab/>
@@ -1474,49 +1589,227 @@
         <text:span text:style-name="T17"> </text:span>
         <text:span text:style-name="T18">Il suffirait de mettre la configuration des .htacces dans la configuration serveur</text:span>
       </text:p>
-      <text:p text:style-name="P46"/>
-      <text:p text:style-name="P46"/>
-      <text:p text:style-name="P46"/>
-      <text:p text:style-name="P46"/>
-      <text:p text:style-name="P46"/>
-      <text:p text:style-name="P46"/>
-      <text:p text:style-name="P46"/>
-      <text:p text:style-name="P46"/>
-      <text:p text:style-name="P46"/>
-      <text:p text:style-name="P39">
+      <text:p text:style-name="P49"/>
+      <text:p text:style-name="P49"/>
+      <text:p text:style-name="P49"/>
+      <text:p text:style-name="P49"/>
+      <text:p text:style-name="P49"/>
+      <text:p text:style-name="P49"/>
+      <text:p text:style-name="P49"/>
+      <text:p text:style-name="P49"/>
+      <text:p text:style-name="P49"/>
+      <text:p text:style-name="P42">
         <text:a xlink:type="simple" xlink:href="#Cadre1|frame" text:style-name="Internet_20_link" text:visited-style-name="Visited_20_Internet_20_Link">
           <text:span text:style-name="T17">Retour à l'index</text:span>
         </text:a>
       </text:p>
-      <text:p text:style-name="P60"/>
-      <text:p text:style-name="P60"/>
-      <text:p text:style-name="P60">
+      <text:p text:style-name="P51"/>
+      <text:p text:style-name="P51"/>
+      <text:p text:style-name="P51"/>
+      <text:p text:style-name="P51">
         <text:soft-page-break/>
       </text:p>
-      <text:p text:style-name="P60"/>
-      <text:p text:style-name="P60"/>
-      <text:p text:style-name="P60">Nouvelle Analyse après correction des erreurs mineures essentielles</text:p>
-      <text:p text:style-name="P60">
+      <text:p text:style-name="P51"/>
+      <text:p text:style-name="P51">Nouvelle Analyse après correction des erreurs mineures essentielles</text:p>
+      <text:p text:style-name="P51">
         <text:s/>
         et application de certaines infos
       </text:p>
-      <text:p text:style-name="P60"/>
-      <text:p text:style-name="P60"/>
-      <text:p text:style-name="P60"/>
-      <text:p text:style-name="P60">
+      <text:p text:style-name="P51"/>
+      <text:p text:style-name="P51"/>
+      <text:p text:style-name="P51"/>
+      <text:p text:style-name="P51">
         <draw:frame draw:style-name="fr5" draw:name="images10" text:anchor-type="paragraph" svg:width="17cm" svg:height="5.683cm" draw:z-index="12">
           <draw:image xlink:href="Pictures/10000000000003AE0000013B8D5BA969.jpg" xlink:type="simple" xlink:show="embed" xlink:actuate="onLoad"/>
         </draw:frame>
       </text:p>
-      <text:p text:style-name="P46">Il suffit de mettre composer à jour.</text:p>
-      <text:p text:style-name="P46"/>
-      <text:p text:style-name="P46">
+      <text:p text:style-name="P49">Il suffit de mettre composer à jour.</text:p>
+      <text:p text:style-name="P49"/>
+      <text:p text:style-name="P49">
         <draw:frame draw:style-name="fr3" draw:name="images11" text:anchor-type="paragraph" svg:x="0cm" svg:y="2.646cm" svg:width="17cm" svg:height="12.816cm" draw:z-index="13">
           <draw:image xlink:href="Pictures/10000000000003B7000002CD12F7655B.jpg" xlink:type="simple" xlink:show="embed" xlink:actuate="onLoad"/>
         </draw:frame>
       </text:p>
-      <text:p text:style-name="P46"/>
-      <text:p text:style-name="P62">Toutes les erreurs ciblées importantes sont corrigées </text:p>
+      <text:p text:style-name="P49"/>
+      <text:p text:style-name="P50">Toutes les erreurs ciblées importantes sont corrigées </text:p>
+      <text:p text:style-name="P50"/>
+      <text:p text:style-name="P50"/>
+      <text:p text:style-name="P50"/>
+      <text:p text:style-name="P55">
+        <text:soft-page-break/>
+      </text:p>
+      <text:p text:style-name="P56">Audit de performance du code</text:p>
+      <text:p text:style-name="P56"/>
+      <text:p text:style-name="P57">A partir d'une seconde de temps de chargement d'une page, la sentation de fluidité auprès de l'utilisateur commence à s'estomper.</text:p>
+      <text:p text:style-name="P57">C'est pour cela, qu'il est important de réduire la charge au mieux pour éviter cette désagréable sensation procurée envers l'utilisateur.</text:p>
+      <text:p text:style-name="P57"/>
+      <text:p text:style-name="P57">
+        <text:span text:style-name="T48">Le site n'etant pas hébergé en ligne, utiliser un outil tel que dareboost, ne serait pas représentatif, voir infonctionnel. </text:span>
+      </text:p>
+      <text:p text:style-name="P57">
+        <text:span text:style-name="T48"/>
+      </text:p>
+      <text:p text:style-name="P57">Etant donné que le site est testé en locale,</text:p>
+      <text:p text:style-name="P57">voici des métriques récupérés du profiler de Symfony.</text:p>
+      <text:p text:style-name="P57">
+        <draw:frame draw:style-name="fr3" draw:name="images13" text:anchor-type="paragraph" svg:x="-0.019cm" svg:y="0.356cm" svg:width="17cm" svg:height="0.912cm" draw:z-index="15">
+          <draw:image xlink:href="Pictures/10000000000002D600000027B883DBCF.jpg" xlink:type="simple" xlink:show="embed" xlink:actuate="onLoad"/>
+        </draw:frame>
+      </text:p>
+      <text:p text:style-name="P57">
+        Voici la page de connexion qui apparaît lorsque vous saisissez l'adresse du homepage dans un premier 
+        <text:tab/>
+        temps et est redirigée vers /login si la session de l'utilisateur est fermée.
+      </text:p>
+      <text:p text:style-name="P57"/>
+      <text:p text:style-name="P41">
+        <text:span text:style-name="T32">
+          <text:tab/>
+          1.Dans la première case : le code 200 qui assure le 
+        </text:span>
+        <text:span text:style-name="T33">succès de la requête.</text:span>
+      </text:p>
+      <text:p text:style-name="P41">
+        <text:tab/>
+        2.Dans la seconde case : le nom de la route correspondante.
+      </text:p>
+      <text:p text:style-name="P41">
+        <text:tab/>
+        3.Dans la troisième case : le temps total d'affichage.
+      </text:p>
+      <text:p text:style-name="P41">
+        <text:tab/>
+        4.Dans la quatrième case : l' utilisation maximale de la mémoire.
+      </text:p>
+      <text:p text:style-name="P41">
+        <text:tab/>
+        5.Dans la cinquème case : les dépréciations
+      </text:p>
+      <text:p text:style-name="P41">
+        <text:tab/>
+        6.Dans la sixième case : le nombre d'appel de cache en temps de temps
+      </text:p>
+      <text:p text:style-name="P41">
+        <text:tab/>
+        7.Dans la septième case : l'utilisateur courant
+      </text:p>
+      <text:p text:style-name="P41">
+        <text:tab/>
+        8.Dans la huitième case :le temps rendu
+      </text:p>
+      <text:p text:style-name="P41">
+        <text:s/>
+        <text:tab/>
+        9. Dans la neuvième case : le nombre de requête vers la base de donnée et son temps 
+        <text:tab/>
+        d'opération
+      </text:p>
+      <text:p text:style-name="P41"/>
+      <text:p text:style-name="P41">
+        <text:tab/>
+        <text:span text:style-name="T47">
+          L'on retiendra surtout la 3me, la 4me et la 9me case pour se faire une idée de la 
+          <text:tab/>
+          performance 
+          <text:tab/>
+          d'affichage du site
+        </text:span>
+      </text:p>
+      <text:p text:style-name="P41"/>
+      <text:p text:style-name="P41">
+        <text:tab/>
+        Voici d'autres métriques sous le même principe de lecture.
+      </text:p>
+      <text:p text:style-name="P41"/>
+      <text:p text:style-name="P41">
+        <draw:frame draw:style-name="fr3" draw:name="images12" text:anchor-type="paragraph" svg:x="0.014cm" svg:y="0.275cm" svg:width="16.962cm" svg:height="0.979cm" draw:z-index="14">
+          <draw:image xlink:href="Pictures/100000000000026A000000272B6EC291.jpg" xlink:type="simple" xlink:show="embed" xlink:actuate="onLoad"/>
+        </draw:frame>
+      </text:p>
+      <text:p text:style-name="P41">
+        <draw:frame draw:style-name="fr5" draw:name="images14" text:anchor-type="paragraph" svg:width="17cm" svg:height="0.75cm" draw:z-index="16">
+          <draw:image xlink:href="Pictures/1000000000000330000000243AD1A044.jpg" xlink:type="simple" xlink:show="embed" xlink:actuate="onLoad"/>
+        </draw:frame>
+      </text:p>
+      <text:p text:style-name="P41">
+        <draw:frame draw:style-name="fr5" draw:name="images15" text:anchor-type="paragraph" svg:width="17cm" svg:height="0.845cm" draw:z-index="17">
+          <draw:image xlink:href="Pictures/10000000000002D300000024BEE9938E.jpg" xlink:type="simple" xlink:show="embed" xlink:actuate="onLoad"/>
+        </draw:frame>
+      </text:p>
+      <text:p text:style-name="P41">
+        <draw:frame draw:style-name="fr5" draw:name="images16" text:anchor-type="paragraph" svg:width="17cm" svg:height="0.944cm" draw:z-index="18">
+          <draw:image xlink:href="Pictures/10000000000002BE0000002771B2CA2B.jpg" xlink:type="simple" xlink:show="embed" xlink:actuate="onLoad"/>
+        </draw:frame>
+      </text:p>
+      <text:p text:style-name="P41">
+        <draw:frame draw:style-name="fr5" draw:name="images17" text:anchor-type="paragraph" svg:width="17cm" svg:height="0.787cm" draw:z-index="19">
+          <draw:image xlink:href="Pictures/10000000000002CA00000027A0D4EAF5.jpg" xlink:type="simple" xlink:show="embed" xlink:actuate="onLoad"/>
+        </draw:frame>
+      </text:p>
+      <text:p text:style-name="P41">Vous pouvez également retrouver de résultats similaire dasn le dossier test-result sur les différents test html sous PhpUnit.</text:p>
+      <text:p text:style-name="P41"/>
+      <text:p text:style-name="P42">
+        <text:a xlink:type="simple" xlink:href="#Cadre1|frame" text:style-name="Internet_20_link" text:visited-style-name="Visited_20_Internet_20_Link">
+          <text:span text:style-name="T17">Retour à l'index</text:span>
+        </text:a>
+      </text:p>
+      <text:p text:style-name="P42"/>
+      <text:p text:style-name="P42">
+        <text:soft-page-break/>
+        <text:span text:style-name="T17"/>
+      </text:p>
+      <text:p text:style-name="P67">
+        <text:span text:style-name="T20">Conclusion</text:span>
+      </text:p>
+      <text:p text:style-name="P42">
+        <text:span text:style-name="T21"/>
+      </text:p>
+      <text:p text:style-name="P42">
+        <text:span text:style-name="T21"/>
+      </text:p>
+      <text:p text:style-name="P41">
+        <text:span text:style-name="T17">
+          <text:s/>
+          L'on peut encore améliorer la performance du site :
+        </text:span>
+      </text:p>
+      <text:p text:style-name="P41">
+        <text:span text:style-name="T17"/>
+      </text:p>
+      <text:list xml:id="list7006692103526978513" text:style-name="L4">
+        <text:list-item>
+          <text:p text:style-name="P65">
+            <text:span text:style-name="T17">En adaptant les cas de dépréciations</text:span>
+          </text:p>
+        </text:list-item>
+        <text:list-item>
+          <text:p text:style-name="P65">
+            <text:span text:style-name="T17">En minifiant les fichiers CSS et Javascript</text:span>
+          </text:p>
+        </text:list-item>
+        <text:list-item>
+          <text:p text:style-name="P65">
+            <text:span text:style-name="T17">
+              En appelant Jquery et Bootstrap 
+              <text:s/>
+              depuis leur adresse CDN.
+            </text:span>
+          </text:p>
+        </text:list-item>
+      </text:list>
+      <text:p text:style-name="P41">
+        <text:span text:style-name="T17"/>
+      </text:p>
+      <text:p text:style-name="P41"/>
+      <text:p text:style-name="P41"/>
+      <text:p text:style-name="P41"/>
+      <text:p text:style-name="P41">
+        <text:span text:style-name="T17"/>
+      </text:p>
+      <text:p text:style-name="P41">
+        <text:span text:style-name="T17"/>
+      </text:p>
+      <text:p text:style-name="P41"/>
     </office:text>
   </office:body>
 </office:document-content>
@@ -1526,11 +1819,11 @@
 <office:document-meta xmlns:office="urn:oasis:names:tc:opendocument:xmlns:office:1.0" xmlns:xlink="http://www.w3.org/1999/xlink" xmlns:dc="http://purl.org/dc/elements/1.1/" xmlns:meta="urn:oasis:names:tc:opendocument:xmlns:meta:1.0" xmlns:ooo="http://openoffice.org/2004/office" xmlns:grddl="http://www.w3.org/2003/g/data-view#" xmlns:textooo="http://openoffice.org/2013/office" office:version="1.2">
   <office:meta>
     <meta:creation-date>2017-11-07T15:18:55.53</meta:creation-date>
-    <dc:date>2017-11-08T16:01:27.69</dc:date>
-    <meta:editing-duration>PT4H23M6S</meta:editing-duration>
-    <meta:editing-cycles>14</meta:editing-cycles>
+    <dc:date>2017-11-13T18:11:08.89</dc:date>
+    <meta:editing-duration>PT6H5M45S</meta:editing-duration>
+    <meta:editing-cycles>21</meta:editing-cycles>
     <meta:generator>OpenOffice/4.1.3$Win32 OpenOffice.org_project/413m1$Build-9783</meta:generator>
-    <meta:document-statistic meta:table-count="0" meta:image-count="11" meta:object-count="0" meta:page-count="13" meta:paragraph-count="93" meta:word-count="748" meta:character-count="4902"/>
+    <meta:document-statistic meta:table-count="0" meta:image-count="17" meta:object-count="0" meta:page-count="15" meta:paragraph-count="120" meta:word-count="1062" meta:character-count="6778"/>
   </office:meta>
 </office:document-meta>
 </file>
@@ -1539,25 +1832,25 @@
 <office:document-settings xmlns:office="urn:oasis:names:tc:opendocument:xmlns:office:1.0" xmlns:xlink="http://www.w3.org/1999/xlink" xmlns:config="urn:oasis:names:tc:opendocument:xmlns:config:1.0" xmlns:ooo="http://openoffice.org/2004/office" xmlns:textooo="http://openoffice.org/2013/office" office:version="1.2">
   <office:settings>
     <config:config-item-set config:name="ooo:view-settings">
-      <config:config-item config:name="ViewAreaTop" config:type="int">189865</config:config-item>
+      <config:config-item config:name="ViewAreaTop" config:type="int">413237</config:config-item>
       <config:config-item config:name="ViewAreaLeft" config:type="int">0</config:config-item>
-      <config:config-item config:name="ViewAreaWidth" config:type="int">48315</config:config-item>
-      <config:config-item config:name="ViewAreaHeight" config:type="int">23021</config:config-item>
+      <config:config-item config:name="ViewAreaWidth" config:type="int">22610</config:config-item>
+      <config:config-item config:name="ViewAreaHeight" config:type="int">24432</config:config-item>
       <config:config-item config:name="ShowRedlineChanges" config:type="boolean">true</config:config-item>
       <config:config-item config:name="InBrowseMode" config:type="boolean">false</config:config-item>
       <config:config-item-map-indexed config:name="Views">
         <config:config-item-map-entry>
           <config:config-item config:name="ViewId" config:type="string">view2</config:config-item>
-          <config:config-item config:name="ViewLeft" config:type="int">26407</config:config-item>
-          <config:config-item config:name="ViewTop" config:type="int">22975</config:config-item>
+          <config:config-item config:name="ViewLeft" config:type="int">11502</config:config-item>
+          <config:config-item config:name="ViewTop" config:type="int">427325</config:config-item>
           <config:config-item config:name="VisibleLeft" config:type="int">0</config:config-item>
-          <config:config-item config:name="VisibleTop" config:type="int">189865</config:config-item>
-          <config:config-item config:name="VisibleRight" config:type="int">48313</config:config-item>
-          <config:config-item config:name="VisibleBottom" config:type="int">212884</config:config-item>
+          <config:config-item config:name="VisibleTop" config:type="int">413237</config:config-item>
+          <config:config-item config:name="VisibleRight" config:type="int">22608</config:config-item>
+          <config:config-item config:name="VisibleBottom" config:type="int">437667</config:config-item>
           <config:config-item config:name="ZoomType" config:type="short">0</config:config-item>
           <config:config-item config:name="ViewLayoutColumns" config:type="short">0</config:config-item>
           <config:config-item config:name="ViewLayoutBookMode" config:type="boolean">false</config:config-item>
-          <config:config-item config:name="ZoomFactor" config:type="short">100</config:config-item>
+          <config:config-item config:name="ZoomFactor" config:type="short">90</config:config-item>
           <config:config-item config:name="IsSelectedFrame" config:type="boolean">false</config:config-item>
         </config:config-item-map-entry>
       </config:config-item-map-indexed>
@@ -1638,6 +1931,7 @@
     <style:font-face style:name="OpenSymbol" svg:font-family="OpenSymbol"/>
     <style:font-face style:name="SFMono-Regular" svg:font-family="SFMono-Regular, Consolas, 'Liberation Mono', Menlo, Courier, monospace"/>
     <style:font-face style:name="Source Sans Pro" svg:font-family="'Source Sans Pro', sans-serif"/>
+    <style:font-face style:name="sans-serif" svg:font-family="sans-serif"/>
     <style:font-face style:name="Arial2" svg:font-family="Arial" style:font-family-generic="swiss"/>
     <style:font-face style:name="Times New Roman" svg:font-family="'Times New Roman'" style:font-family-generic="roman" style:font-pitch="variable"/>
     <style:font-face style:name="Arial" svg:font-family="Arial" style:font-family-generic="swiss" style:font-pitch="variable"/>

</xml_diff>